<commit_message>
Webpage: Update skills and CV
</commit_message>
<xml_diff>
--- a/React-Redux/Webpage/public/content/CV Krzysztof Moszyński.docx
+++ b/React-Redux/Webpage/public/content/CV Krzysztof Moszyński.docx
@@ -97,19 +97,8 @@
           <w:sz w:val="36"/>
           <w:lang w:val="en-US"/>
         </w:rPr>
-        <w:t xml:space="preserve">  Krzysztof </w:t>
-      </w:r>
-      <w:proofErr w:type="spellStart"/>
-      <w:r>
-        <w:rPr>
-          <w:rStyle w:val="Tytuksiki"/>
-          <w:rFonts w:ascii="Roboto Condensed" w:hAnsi="Roboto Condensed" w:cs="Charis SIL"/>
-          <w:sz w:val="36"/>
-          <w:lang w:val="en-US"/>
-        </w:rPr>
-        <w:t>Moszyński</w:t>
-      </w:r>
-      <w:proofErr w:type="spellEnd"/>
+        <w:t xml:space="preserve">  Krzysztof Moszyński</w:t>
+      </w:r>
     </w:p>
     <w:p>
       <w:pPr>
@@ -248,25 +237,14 @@
         </w:rPr>
         <w:tab/>
       </w:r>
-      <w:proofErr w:type="spellStart"/>
-      <w:r>
-        <w:rPr>
-          <w:rFonts w:ascii="Roboto Condensed" w:hAnsi="Roboto Condensed" w:cs="Charis SIL"/>
-          <w:sz w:val="23"/>
-          <w:szCs w:val="23"/>
-          <w:lang w:val="en-US"/>
-        </w:rPr>
-        <w:t>Osmańczyka</w:t>
-      </w:r>
-      <w:proofErr w:type="spellEnd"/>
-      <w:r>
-        <w:rPr>
-          <w:rFonts w:ascii="Roboto Condensed" w:hAnsi="Roboto Condensed" w:cs="Charis SIL"/>
-          <w:sz w:val="23"/>
-          <w:szCs w:val="23"/>
-          <w:lang w:val="en-US"/>
-        </w:rPr>
-        <w:t xml:space="preserve"> 20/407, 01−494</w:t>
+      <w:r>
+        <w:rPr>
+          <w:rFonts w:ascii="Roboto Condensed" w:hAnsi="Roboto Condensed" w:cs="Charis SIL"/>
+          <w:sz w:val="23"/>
+          <w:szCs w:val="23"/>
+          <w:lang w:val="en-US"/>
+        </w:rPr>
+        <w:t>Osmańczyka 20/407, 01−494</w:t>
       </w:r>
       <w:r>
         <w:rPr>
@@ -559,7 +537,7 @@
             <v:stroke joinstyle="miter"/>
             <v:path gradientshapeok="t" o:connecttype="rect"/>
           </v:shapetype>
-          <v:shape id="Pole tekstowe 2" o:spid="_x0000_s1026" type="#_x0000_t202" style="position:absolute;margin-left:314.1pt;margin-top:12.9pt;width:208.8pt;height:590.6pt;z-index:251660288;visibility:visible;mso-wrap-distance-left:9pt;mso-wrap-distance-top:0;mso-wrap-distance-right:9pt;mso-wrap-distance-bottom:0;mso-position-horizontal-relative:text;mso-position-vertical-relative:text;mso-width-relative:margin;mso-height-relative:margin;v-text-anchor:top" o:gfxdata="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">
+          <v:shape id="Pole tekstowe 2" o:spid="_x0000_s1026" type="#_x0000_t202" style="position:absolute;margin-left:314.1pt;margin-top:12.9pt;width:208.8pt;height:596.6pt;z-index:251660288;visibility:visible;mso-wrap-distance-left:9pt;mso-wrap-distance-top:0;mso-wrap-distance-right:9pt;mso-wrap-distance-bottom:0;mso-position-horizontal-relative:text;mso-position-vertical-relative:text;mso-width-relative:margin;mso-height-relative:margin;v-text-anchor:top" o:gfxdata="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">
             <v:textbox style="mso-next-textbox:#Pole tekstowe 2">
               <w:txbxContent>
                 <w:p>
@@ -607,7 +585,34 @@
                       <w:szCs w:val="23"/>
                       <w:lang w:val="en-US"/>
                     </w:rPr>
-                    <w:t>Node.js, Express, mongoose</w:t>
+                    <w:t>Node.js, Express,</w:t>
+                  </w:r>
+                  <w:r>
+                    <w:rPr>
+                      <w:rFonts w:ascii="Roboto Condensed" w:hAnsi="Roboto Condensed" w:cs="Charis SIL"/>
+                      <w:sz w:val="23"/>
+                      <w:szCs w:val="23"/>
+                      <w:lang w:val="en-US"/>
+                    </w:rPr>
+                    <w:t xml:space="preserve"> NestJS</w:t>
+                  </w:r>
+                  <w:r>
+                    <w:rPr>
+                      <w:rFonts w:ascii="Roboto Condensed" w:hAnsi="Roboto Condensed" w:cs="Charis SIL"/>
+                      <w:sz w:val="23"/>
+                      <w:szCs w:val="23"/>
+                      <w:lang w:val="en-US"/>
+                    </w:rPr>
+                    <w:t>, mongoose</w:t>
+                  </w:r>
+                  <w:r>
+                    <w:rPr>
+                      <w:rFonts w:ascii="Roboto Condensed" w:hAnsi="Roboto Condensed" w:cs="Charis SIL"/>
+                      <w:sz w:val="23"/>
+                      <w:szCs w:val="23"/>
+                      <w:lang w:val="en-US"/>
+                    </w:rPr>
+                    <w:t>, REST</w:t>
                   </w:r>
                 </w:p>
                 <w:p>
@@ -655,7 +660,7 @@
                       <w:szCs w:val="23"/>
                       <w:lang w:val="en-US"/>
                     </w:rPr>
-                    <w:t>JavaScript ES6</w:t>
+                    <w:t>SQL</w:t>
                   </w:r>
                   <w:r>
                     <w:rPr>
@@ -664,9 +669,8 @@
                       <w:szCs w:val="23"/>
                       <w:lang w:val="en-US"/>
                     </w:rPr>
-                    <w:t xml:space="preserve">, </w:t>
+                    <w:t xml:space="preserve"> (PostgreSQL, SQLite)</w:t>
                   </w:r>
-                  <w:proofErr w:type="spellStart"/>
                   <w:r>
                     <w:rPr>
                       <w:rFonts w:ascii="Roboto Condensed" w:hAnsi="Roboto Condensed" w:cs="Charis SIL"/>
@@ -674,9 +678,8 @@
                       <w:szCs w:val="23"/>
                       <w:lang w:val="en-US"/>
                     </w:rPr>
-                    <w:t>TypeScript</w:t>
+                    <w:t>, MongoDB</w:t>
                   </w:r>
-                  <w:proofErr w:type="spellEnd"/>
                 </w:p>
                 <w:p>
                   <w:pPr>
@@ -699,9 +702,8 @@
                       <w:szCs w:val="23"/>
                       <w:lang w:val="en-US"/>
                     </w:rPr>
-                    <w:t xml:space="preserve">REST, SQL, MongoDB, </w:t>
+                    <w:t>JavaScript ES6</w:t>
                   </w:r>
-                  <w:proofErr w:type="spellStart"/>
                   <w:r>
                     <w:rPr>
                       <w:rFonts w:ascii="Roboto Condensed" w:hAnsi="Roboto Condensed" w:cs="Charis SIL"/>
@@ -709,9 +711,8 @@
                       <w:szCs w:val="23"/>
                       <w:lang w:val="en-US"/>
                     </w:rPr>
-                    <w:t>GraphQL</w:t>
+                    <w:t>, TypeScript</w:t>
                   </w:r>
-                  <w:proofErr w:type="spellEnd"/>
                 </w:p>
                 <w:p>
                   <w:pPr>
@@ -758,7 +759,7 @@
                       <w:szCs w:val="23"/>
                       <w:lang w:val="en-US"/>
                     </w:rPr>
-                    <w:t>HTML5, CSS3, Bootstrap</w:t>
+                    <w:t>HTML5, CSS3 (</w:t>
                   </w:r>
                   <w:r>
                     <w:rPr>
@@ -767,7 +768,25 @@
                       <w:szCs w:val="23"/>
                       <w:lang w:val="en-US"/>
                     </w:rPr>
+                    <w:t>Bootstrap</w:t>
+                  </w:r>
+                  <w:r>
+                    <w:rPr>
+                      <w:rFonts w:ascii="Roboto Condensed" w:hAnsi="Roboto Condensed" w:cs="Charis SIL"/>
+                      <w:sz w:val="23"/>
+                      <w:szCs w:val="23"/>
+                      <w:lang w:val="en-US"/>
+                    </w:rPr>
                     <w:t>, Sass</w:t>
+                  </w:r>
+                  <w:r>
+                    <w:rPr>
+                      <w:rFonts w:ascii="Roboto Condensed" w:hAnsi="Roboto Condensed" w:cs="Charis SIL"/>
+                      <w:sz w:val="23"/>
+                      <w:szCs w:val="23"/>
+                      <w:lang w:val="en-US"/>
+                    </w:rPr>
+                    <w:t>)</w:t>
                   </w:r>
                 </w:p>
                 <w:p>
@@ -791,7 +810,7 @@
                       <w:szCs w:val="23"/>
                       <w:lang w:val="en-US"/>
                     </w:rPr>
-                    <w:t>Programming</w:t>
+                    <w:t xml:space="preserve">Git, </w:t>
                   </w:r>
                   <w:r>
                     <w:rPr>
@@ -800,7 +819,7 @@
                       <w:szCs w:val="23"/>
                       <w:lang w:val="en-US"/>
                     </w:rPr>
-                    <w:t xml:space="preserve">, </w:t>
+                    <w:t xml:space="preserve">Basic </w:t>
                   </w:r>
                   <w:r>
                     <w:rPr>
@@ -826,7 +845,6 @@
                       <w:lang w:val="en-US"/>
                     </w:rPr>
                   </w:pPr>
-                  <w:proofErr w:type="spellStart"/>
                   <w:r>
                     <w:rPr>
                       <w:rFonts w:ascii="Roboto Condensed" w:hAnsi="Roboto Condensed" w:cs="Charis SIL"/>
@@ -834,17 +852,7 @@
                       <w:szCs w:val="23"/>
                       <w:lang w:val="en-US"/>
                     </w:rPr>
-                    <w:t>Git</w:t>
-                  </w:r>
-                  <w:proofErr w:type="spellEnd"/>
-                  <w:r>
-                    <w:rPr>
-                      <w:rFonts w:ascii="Roboto Condensed" w:hAnsi="Roboto Condensed" w:cs="Charis SIL"/>
-                      <w:sz w:val="23"/>
-                      <w:szCs w:val="23"/>
-                      <w:lang w:val="en-US"/>
-                    </w:rPr>
-                    <w:t>, Trello</w:t>
+                    <w:t>Scrum</w:t>
                   </w:r>
                   <w:r>
                     <w:rPr>
@@ -853,7 +861,42 @@
                       <w:szCs w:val="23"/>
                       <w:lang w:val="en-US"/>
                     </w:rPr>
-                    <w:t>, Scrum</w:t>
+                    <w:t xml:space="preserve"> (Trello)</w:t>
+                  </w:r>
+                  <w:bookmarkStart w:id="0" w:name="_GoBack"/>
+                  <w:bookmarkEnd w:id="0"/>
+                </w:p>
+                <w:p>
+                  <w:pPr>
+                    <w:numPr>
+                      <w:ilvl w:val="0"/>
+                      <w:numId w:val="1"/>
+                    </w:numPr>
+                    <w:spacing w:after="120"/>
+                    <w:rPr>
+                      <w:rFonts w:ascii="Roboto Condensed" w:hAnsi="Roboto Condensed" w:cs="Charis SIL"/>
+                      <w:sz w:val="23"/>
+                      <w:szCs w:val="23"/>
+                      <w:lang w:val="en-US"/>
+                    </w:rPr>
+                  </w:pPr>
+                  <w:r>
+                    <w:rPr>
+                      <w:rFonts w:ascii="Roboto Condensed" w:hAnsi="Roboto Condensed" w:cs="Charis SIL"/>
+                      <w:sz w:val="23"/>
+                      <w:szCs w:val="23"/>
+                      <w:lang w:val="en-US"/>
+                    </w:rPr>
+                    <w:t>MS Office</w:t>
+                  </w:r>
+                  <w:r>
+                    <w:rPr>
+                      <w:rFonts w:ascii="Roboto Condensed" w:hAnsi="Roboto Condensed" w:cs="Charis SIL"/>
+                      <w:sz w:val="23"/>
+                      <w:szCs w:val="23"/>
+                      <w:lang w:val="en-US"/>
+                    </w:rPr>
+                    <w:t>, Photoshop, Premiere Pro</w:t>
                   </w:r>
                 </w:p>
                 <w:p>
@@ -928,42 +971,7 @@
                       <w:szCs w:val="23"/>
                       <w:lang w:val="en-US"/>
                     </w:rPr>
-                    <w:t xml:space="preserve">, </w:t>
-                  </w:r>
-                  <w:proofErr w:type="spellStart"/>
-                  <w:r>
-                    <w:rPr>
-                      <w:rFonts w:ascii="Roboto Condensed" w:hAnsi="Roboto Condensed" w:cs="Charis SIL"/>
-                      <w:sz w:val="23"/>
-                      <w:szCs w:val="23"/>
-                      <w:lang w:val="en-US"/>
-                    </w:rPr>
-                    <w:t>pomodoro</w:t>
-                  </w:r>
-                  <w:proofErr w:type="spellEnd"/>
-                </w:p>
-                <w:p>
-                  <w:pPr>
-                    <w:numPr>
-                      <w:ilvl w:val="0"/>
-                      <w:numId w:val="1"/>
-                    </w:numPr>
-                    <w:spacing w:after="120"/>
-                    <w:rPr>
-                      <w:rFonts w:ascii="Roboto Condensed" w:hAnsi="Roboto Condensed" w:cs="Charis SIL"/>
-                      <w:sz w:val="23"/>
-                      <w:szCs w:val="23"/>
-                      <w:lang w:val="en-US"/>
-                    </w:rPr>
-                  </w:pPr>
-                  <w:r>
-                    <w:rPr>
-                      <w:rFonts w:ascii="Roboto Condensed" w:hAnsi="Roboto Condensed" w:cs="Charis SIL"/>
-                      <w:sz w:val="23"/>
-                      <w:szCs w:val="23"/>
-                      <w:lang w:val="en-US"/>
-                    </w:rPr>
-                    <w:t>Experience in testing and mentoring</w:t>
+                    <w:t>, pomodoro</w:t>
                   </w:r>
                 </w:p>
                 <w:p>
@@ -987,48 +995,6 @@
                       <w:szCs w:val="23"/>
                       <w:lang w:val="en-US"/>
                     </w:rPr>
-                    <w:t xml:space="preserve">MS </w:t>
-                  </w:r>
-                  <w:r>
-                    <w:rPr>
-                      <w:rFonts w:ascii="Roboto Condensed" w:hAnsi="Roboto Condensed" w:cs="Charis SIL"/>
-                      <w:sz w:val="23"/>
-                      <w:szCs w:val="23"/>
-                      <w:lang w:val="en-US"/>
-                    </w:rPr>
-                    <w:t>Office</w:t>
-                  </w:r>
-                  <w:r>
-                    <w:rPr>
-                      <w:rFonts w:ascii="Roboto Condensed" w:hAnsi="Roboto Condensed" w:cs="Charis SIL"/>
-                      <w:sz w:val="23"/>
-                      <w:szCs w:val="23"/>
-                      <w:lang w:val="en-US"/>
-                    </w:rPr>
-                    <w:t>, Photoshop, Premiere Pro</w:t>
-                  </w:r>
-                </w:p>
-                <w:p>
-                  <w:pPr>
-                    <w:numPr>
-                      <w:ilvl w:val="0"/>
-                      <w:numId w:val="1"/>
-                    </w:numPr>
-                    <w:spacing w:after="120"/>
-                    <w:rPr>
-                      <w:rFonts w:ascii="Roboto Condensed" w:hAnsi="Roboto Condensed" w:cs="Charis SIL"/>
-                      <w:sz w:val="23"/>
-                      <w:szCs w:val="23"/>
-                      <w:lang w:val="en-US"/>
-                    </w:rPr>
-                  </w:pPr>
-                  <w:r>
-                    <w:rPr>
-                      <w:rFonts w:ascii="Roboto Condensed" w:hAnsi="Roboto Condensed" w:cs="Charis SIL"/>
-                      <w:sz w:val="23"/>
-                      <w:szCs w:val="23"/>
-                      <w:lang w:val="en-US"/>
-                    </w:rPr>
                     <w:t>P</w:t>
                   </w:r>
                   <w:r>
@@ -1057,6 +1023,15 @@
                       <w:lang w:val="en-US"/>
                     </w:rPr>
                     <w:t>, project presentation</w:t>
+                  </w:r>
+                  <w:r>
+                    <w:rPr>
+                      <w:rFonts w:ascii="Roboto Condensed" w:hAnsi="Roboto Condensed" w:cs="Charis SIL"/>
+                      <w:sz w:val="23"/>
+                      <w:szCs w:val="23"/>
+                      <w:lang w:val="en-US"/>
+                    </w:rPr>
+                    <w:t>, testing, mentoring</w:t>
                   </w:r>
                 </w:p>
                 <w:p>
@@ -1255,19 +1230,8 @@
                       <w:szCs w:val="23"/>
                       <w:lang w:val="en-US"/>
                     </w:rPr>
-                    <w:t xml:space="preserve">ersonal efficiency &amp; </w:t>
+                    <w:t>ersonal efficiency &amp; lifehacking</w:t>
                   </w:r>
-                  <w:proofErr w:type="spellStart"/>
-                  <w:r>
-                    <w:rPr>
-                      <w:rFonts w:ascii="Roboto Condensed" w:hAnsi="Roboto Condensed" w:cs="Charis SIL"/>
-                      <w:sz w:val="23"/>
-                      <w:szCs w:val="23"/>
-                      <w:lang w:val="en-US"/>
-                    </w:rPr>
-                    <w:t>lifehacking</w:t>
-                  </w:r>
-                  <w:proofErr w:type="spellEnd"/>
                   <w:r>
                     <w:rPr>
                       <w:rFonts w:ascii="Roboto Condensed" w:hAnsi="Roboto Condensed" w:cs="Charis SIL"/>
@@ -1338,59 +1302,8 @@
                       <w:szCs w:val="23"/>
                       <w:lang w:val="en-US"/>
                     </w:rPr>
-                    <w:t xml:space="preserve">Adept of tea ceremony at </w:t>
+                    <w:t>Adept of tea ceremony at Urasenke Tankōkai Sunshinkai</w:t>
                   </w:r>
-                  <w:proofErr w:type="spellStart"/>
-                  <w:r>
-                    <w:rPr>
-                      <w:rFonts w:ascii="Roboto Condensed" w:hAnsi="Roboto Condensed" w:cs="Charis SIL"/>
-                      <w:sz w:val="23"/>
-                      <w:szCs w:val="23"/>
-                      <w:lang w:val="en-US"/>
-                    </w:rPr>
-                    <w:t>Urasenke</w:t>
-                  </w:r>
-                  <w:proofErr w:type="spellEnd"/>
-                  <w:r>
-                    <w:rPr>
-                      <w:rFonts w:ascii="Roboto Condensed" w:hAnsi="Roboto Condensed" w:cs="Charis SIL"/>
-                      <w:sz w:val="23"/>
-                      <w:szCs w:val="23"/>
-                      <w:lang w:val="en-US"/>
-                    </w:rPr>
-                    <w:t xml:space="preserve"> </w:t>
-                  </w:r>
-                  <w:proofErr w:type="spellStart"/>
-                  <w:r>
-                    <w:rPr>
-                      <w:rFonts w:ascii="Roboto Condensed" w:hAnsi="Roboto Condensed" w:cs="Charis SIL"/>
-                      <w:sz w:val="23"/>
-                      <w:szCs w:val="23"/>
-                      <w:lang w:val="en-US"/>
-                    </w:rPr>
-                    <w:t>Tankōkai</w:t>
-                  </w:r>
-                  <w:proofErr w:type="spellEnd"/>
-                  <w:r>
-                    <w:rPr>
-                      <w:rFonts w:ascii="Roboto Condensed" w:hAnsi="Roboto Condensed" w:cs="Charis SIL"/>
-                      <w:sz w:val="23"/>
-                      <w:szCs w:val="23"/>
-                      <w:lang w:val="en-US"/>
-                    </w:rPr>
-                    <w:t xml:space="preserve"> </w:t>
-                  </w:r>
-                  <w:proofErr w:type="spellStart"/>
-                  <w:r>
-                    <w:rPr>
-                      <w:rFonts w:ascii="Roboto Condensed" w:hAnsi="Roboto Condensed" w:cs="Charis SIL"/>
-                      <w:sz w:val="23"/>
-                      <w:szCs w:val="23"/>
-                      <w:lang w:val="en-US"/>
-                    </w:rPr>
-                    <w:t>Sunshinkai</w:t>
-                  </w:r>
-                  <w:proofErr w:type="spellEnd"/>
                 </w:p>
                 <w:p>
                   <w:pPr>
@@ -1681,7 +1594,6 @@
           <w:lang w:val="en-US"/>
         </w:rPr>
       </w:pPr>
-      <w:proofErr w:type="spellStart"/>
       <w:r>
         <w:rPr>
           <w:rFonts w:ascii="Roboto Condensed" w:hAnsi="Roboto Condensed" w:cs="Charis SIL"/>
@@ -1692,7 +1604,6 @@
         </w:rPr>
         <w:t>ASBiRO</w:t>
       </w:r>
-      <w:proofErr w:type="spellEnd"/>
       <w:r>
         <w:rPr>
           <w:rFonts w:ascii="Roboto Condensed" w:hAnsi="Roboto Condensed" w:cs="Charis SIL"/>
@@ -1848,27 +1759,15 @@
           <w:lang w:val="en-US"/>
         </w:rPr>
       </w:pPr>
-      <w:proofErr w:type="spellStart"/>
-      <w:r>
-        <w:rPr>
-          <w:rFonts w:ascii="Roboto Condensed" w:hAnsi="Roboto Condensed" w:cs="Charis SIL"/>
-          <w:b/>
-          <w:sz w:val="23"/>
-          <w:szCs w:val="23"/>
-          <w:lang w:val="en-US"/>
-        </w:rPr>
-        <w:t>Codecool</w:t>
-      </w:r>
-      <w:proofErr w:type="spellEnd"/>
-      <w:r>
-        <w:rPr>
-          <w:rFonts w:ascii="Roboto Condensed" w:hAnsi="Roboto Condensed" w:cs="Charis SIL"/>
-          <w:b/>
-          <w:sz w:val="23"/>
-          <w:szCs w:val="23"/>
-          <w:lang w:val="en-US"/>
-        </w:rPr>
-        <w:t xml:space="preserve"> School of Programming</w:t>
+      <w:r>
+        <w:rPr>
+          <w:rFonts w:ascii="Roboto Condensed" w:hAnsi="Roboto Condensed" w:cs="Charis SIL"/>
+          <w:b/>
+          <w:sz w:val="23"/>
+          <w:szCs w:val="23"/>
+          <w:lang w:val="en-US"/>
+        </w:rPr>
+        <w:t>Codecool School of Programming</w:t>
       </w:r>
       <w:r>
         <w:rPr>
@@ -2239,8 +2138,6 @@
         </w:rPr>
         <w:t>Libertarian Association (2018 – Present)</w:t>
       </w:r>
-      <w:bookmarkStart w:id="0" w:name="_GoBack"/>
-      <w:bookmarkEnd w:id="0"/>
     </w:p>
     <w:p>
       <w:pPr>
@@ -2399,29 +2296,7 @@
           <w:szCs w:val="23"/>
           <w:lang w:val="en-US"/>
         </w:rPr>
-        <w:t>Foundation TKL “</w:t>
-      </w:r>
-      <w:proofErr w:type="spellStart"/>
-      <w:r>
-        <w:rPr>
-          <w:rFonts w:ascii="Roboto Condensed" w:hAnsi="Roboto Condensed" w:cs="Charis SIL"/>
-          <w:b/>
-          <w:sz w:val="23"/>
-          <w:szCs w:val="23"/>
-          <w:lang w:val="en-US"/>
-        </w:rPr>
-        <w:t>Koliber</w:t>
-      </w:r>
-      <w:proofErr w:type="spellEnd"/>
-      <w:r>
-        <w:rPr>
-          <w:rFonts w:ascii="Roboto Condensed" w:hAnsi="Roboto Condensed" w:cs="Charis SIL"/>
-          <w:b/>
-          <w:sz w:val="23"/>
-          <w:szCs w:val="23"/>
-          <w:lang w:val="en-US"/>
-        </w:rPr>
-        <w:t>” (</w:t>
+        <w:t>Foundation TKL “Koliber” (</w:t>
       </w:r>
       <w:r>
         <w:rPr>
@@ -2537,7 +2412,6 @@
           <w:lang w:val="en-US"/>
         </w:rPr>
       </w:pPr>
-      <w:proofErr w:type="spellStart"/>
       <w:r>
         <w:rPr>
           <w:rFonts w:ascii="Roboto Condensed" w:hAnsi="Roboto Condensed" w:cs="Charis SIL"/>
@@ -2547,19 +2421,7 @@
           <w:szCs w:val="23"/>
           <w:lang w:val="en-US"/>
         </w:rPr>
-        <w:t>Akogo</w:t>
-      </w:r>
-      <w:proofErr w:type="spellEnd"/>
-      <w:r>
-        <w:rPr>
-          <w:rFonts w:ascii="Roboto Condensed" w:hAnsi="Roboto Condensed" w:cs="Charis SIL"/>
-          <w:b/>
-          <w:i/>
-          <w:sz w:val="23"/>
-          <w:szCs w:val="23"/>
-          <w:lang w:val="en-US"/>
-        </w:rPr>
-        <w:t xml:space="preserve">? </w:t>
+        <w:t xml:space="preserve">Akogo? </w:t>
       </w:r>
       <w:r>
         <w:rPr>
@@ -5130,7 +4992,7 @@
 </file>
 
 <file path=customXml/itemProps1.xml><?xml version="1.0" encoding="utf-8"?>
-<ds:datastoreItem xmlns:ds="http://schemas.openxmlformats.org/officeDocument/2006/customXml" ds:itemID="{3B3833DC-AC20-45EA-9394-4381F5D58B8A}">
+<ds:datastoreItem xmlns:ds="http://schemas.openxmlformats.org/officeDocument/2006/customXml" ds:itemID="{E838112D-F954-4752-9292-B0151FB6F73C}">
   <ds:schemaRefs>
     <ds:schemaRef ds:uri="http://schemas.openxmlformats.org/officeDocument/2006/bibliography"/>
   </ds:schemaRefs>

</xml_diff>

<commit_message>
NBA: Upload base project
</commit_message>
<xml_diff>
--- a/React-Redux/Webpage/public/content/CV Krzysztof Moszyński.docx
+++ b/React-Redux/Webpage/public/content/CV Krzysztof Moszyński.docx
@@ -97,12 +97,23 @@
           <w:sz w:val="36"/>
           <w:lang w:val="en-US"/>
         </w:rPr>
-        <w:t xml:space="preserve">  Krzysztof Moszyński</w:t>
-      </w:r>
+        <w:t xml:space="preserve">  Krzysztof </w:t>
+      </w:r>
+      <w:proofErr w:type="spellStart"/>
+      <w:r>
+        <w:rPr>
+          <w:rStyle w:val="Tytuksiki"/>
+          <w:rFonts w:ascii="Roboto Condensed" w:hAnsi="Roboto Condensed" w:cs="Charis SIL"/>
+          <w:sz w:val="36"/>
+          <w:lang w:val="en-US"/>
+        </w:rPr>
+        <w:t>Moszyński</w:t>
+      </w:r>
+      <w:proofErr w:type="spellEnd"/>
     </w:p>
     <w:p>
       <w:pPr>
-        <w:spacing w:before="360" w:after="120"/>
+        <w:spacing w:before="240" w:after="120"/>
         <w:rPr>
           <w:rFonts w:ascii="Roboto Condensed" w:hAnsi="Roboto Condensed" w:cs="Charis SIL"/>
           <w:b/>
@@ -237,14 +248,25 @@
         </w:rPr>
         <w:tab/>
       </w:r>
-      <w:r>
-        <w:rPr>
-          <w:rFonts w:ascii="Roboto Condensed" w:hAnsi="Roboto Condensed" w:cs="Charis SIL"/>
-          <w:sz w:val="23"/>
-          <w:szCs w:val="23"/>
-          <w:lang w:val="en-US"/>
-        </w:rPr>
-        <w:t>Osmańczyka 20/407, 01−494</w:t>
+      <w:proofErr w:type="spellStart"/>
+      <w:r>
+        <w:rPr>
+          <w:rFonts w:ascii="Roboto Condensed" w:hAnsi="Roboto Condensed" w:cs="Charis SIL"/>
+          <w:sz w:val="23"/>
+          <w:szCs w:val="23"/>
+          <w:lang w:val="en-US"/>
+        </w:rPr>
+        <w:t>Osmańczyka</w:t>
+      </w:r>
+      <w:proofErr w:type="spellEnd"/>
+      <w:r>
+        <w:rPr>
+          <w:rFonts w:ascii="Roboto Condensed" w:hAnsi="Roboto Condensed" w:cs="Charis SIL"/>
+          <w:sz w:val="23"/>
+          <w:szCs w:val="23"/>
+          <w:lang w:val="en-US"/>
+        </w:rPr>
+        <w:t xml:space="preserve"> 20/407, 01−494</w:t>
       </w:r>
       <w:r>
         <w:rPr>
@@ -496,6 +518,14 @@
         <w:spacing w:before="360" w:after="120"/>
         <w:rPr>
           <w:rFonts w:ascii="Roboto Condensed" w:hAnsi="Roboto Condensed" w:cs="Charis SIL"/>
+          <w:sz w:val="23"/>
+          <w:szCs w:val="23"/>
+          <w:lang w:val="en-US"/>
+        </w:rPr>
+      </w:pPr>
+      <w:r>
+        <w:rPr>
+          <w:rFonts w:ascii="Roboto Condensed" w:hAnsi="Roboto Condensed" w:cs="Charis SIL"/>
           <w:b/>
           <w:bCs/>
           <w:sz w:val="23"/>
@@ -503,26 +533,18 @@
           <w:u w:val="single"/>
           <w:lang w:val="en-US"/>
         </w:rPr>
-      </w:pPr>
-      <w:r>
-        <w:rPr>
-          <w:rFonts w:ascii="Roboto Condensed" w:hAnsi="Roboto Condensed" w:cs="Charis SIL"/>
-          <w:b/>
-          <w:bCs/>
-          <w:sz w:val="23"/>
-          <w:szCs w:val="23"/>
-          <w:u w:val="single"/>
-          <w:lang w:val="en-US"/>
-        </w:rPr>
-        <w:t>EDUCATION</w:t>
+        <w:t>RELEVANT SKILLS</w:t>
       </w:r>
     </w:p>
     <w:p>
       <w:pPr>
+        <w:numPr>
+          <w:ilvl w:val="0"/>
+          <w:numId w:val="1"/>
+        </w:numPr>
         <w:spacing w:after="120"/>
         <w:rPr>
           <w:rFonts w:ascii="Roboto Condensed" w:hAnsi="Roboto Condensed" w:cs="Charis SIL"/>
-          <w:b/>
           <w:sz w:val="23"/>
           <w:szCs w:val="23"/>
           <w:lang w:val="en-US"/>
@@ -537,21 +559,13 @@
             <v:stroke joinstyle="miter"/>
             <v:path gradientshapeok="t" o:connecttype="rect"/>
           </v:shapetype>
-          <v:shape id="Pole tekstowe 2" o:spid="_x0000_s1026" type="#_x0000_t202" style="position:absolute;margin-left:314.1pt;margin-top:12.9pt;width:208.8pt;height:596.6pt;z-index:251660288;visibility:visible;mso-wrap-distance-left:9pt;mso-wrap-distance-top:0;mso-wrap-distance-right:9pt;mso-wrap-distance-bottom:0;mso-position-horizontal-relative:text;mso-position-vertical-relative:text;mso-width-relative:margin;mso-height-relative:margin;v-text-anchor:top" o:gfxdata="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">
+          <v:shape id="Pole tekstowe 2" o:spid="_x0000_s1028" type="#_x0000_t202" style="position:absolute;left:0;text-align:left;margin-left:301.5pt;margin-top:15.5pt;width:227.4pt;height:580.8pt;z-index:251658240;visibility:visible;mso-wrap-distance-left:9pt;mso-wrap-distance-top:0;mso-wrap-distance-right:9pt;mso-wrap-distance-bottom:0;mso-position-horizontal-relative:text;mso-position-vertical-relative:text;mso-width-relative:margin;mso-height-relative:margin;v-text-anchor:top" o:gfxdata="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">
             <v:textbox style="mso-next-textbox:#Pole tekstowe 2">
               <w:txbxContent>
                 <w:p>
                   <w:pPr>
                     <w:spacing w:before="240" w:after="120"/>
-                    <w:jc w:val="center"/>
-                    <w:rPr>
-                      <w:rFonts w:ascii="Roboto Condensed" w:hAnsi="Roboto Condensed" w:cs="Charis SIL"/>
-                      <w:sz w:val="23"/>
-                      <w:szCs w:val="23"/>
-                      <w:lang w:val="en-US"/>
-                    </w:rPr>
-                  </w:pPr>
-                  <w:r>
+                    <w:ind w:left="113"/>
                     <w:rPr>
                       <w:rFonts w:ascii="Roboto Condensed" w:hAnsi="Roboto Condensed" w:cs="Charis SIL"/>
                       <w:b/>
@@ -561,16 +575,36 @@
                       <w:u w:val="single"/>
                       <w:lang w:val="en-US"/>
                     </w:rPr>
-                    <w:t>RELEVANT SKILLS</w:t>
+                  </w:pPr>
+                  <w:r>
+                    <w:rPr>
+                      <w:rFonts w:ascii="Roboto Condensed" w:hAnsi="Roboto Condensed" w:cs="Charis SIL"/>
+                      <w:b/>
+                      <w:bCs/>
+                      <w:sz w:val="23"/>
+                      <w:szCs w:val="23"/>
+                      <w:u w:val="single"/>
+                      <w:lang w:val="en-US"/>
+                    </w:rPr>
+                    <w:t xml:space="preserve">NGO </w:t>
+                  </w:r>
+                  <w:r>
+                    <w:rPr>
+                      <w:rFonts w:ascii="Roboto Condensed" w:hAnsi="Roboto Condensed" w:cs="Charis SIL"/>
+                      <w:b/>
+                      <w:bCs/>
+                      <w:sz w:val="23"/>
+                      <w:szCs w:val="23"/>
+                      <w:u w:val="single"/>
+                      <w:lang w:val="en-US"/>
+                    </w:rPr>
+                    <w:t>WORK EXPERIENCE</w:t>
                   </w:r>
                 </w:p>
                 <w:p>
                   <w:pPr>
-                    <w:numPr>
-                      <w:ilvl w:val="0"/>
-                      <w:numId w:val="1"/>
-                    </w:numPr>
                     <w:spacing w:after="120"/>
+                    <w:ind w:left="113"/>
                     <w:rPr>
                       <w:rFonts w:ascii="Roboto Condensed" w:hAnsi="Roboto Condensed" w:cs="Charis SIL"/>
                       <w:sz w:val="23"/>
@@ -581,45 +615,30 @@
                   <w:r>
                     <w:rPr>
                       <w:rFonts w:ascii="Roboto Condensed" w:hAnsi="Roboto Condensed" w:cs="Charis SIL"/>
-                      <w:sz w:val="23"/>
-                      <w:szCs w:val="23"/>
-                      <w:lang w:val="en-US"/>
-                    </w:rPr>
-                    <w:t>Node.js, Express,</w:t>
-                  </w:r>
-                  <w:r>
-                    <w:rPr>
-                      <w:rFonts w:ascii="Roboto Condensed" w:hAnsi="Roboto Condensed" w:cs="Charis SIL"/>
-                      <w:sz w:val="23"/>
-                      <w:szCs w:val="23"/>
-                      <w:lang w:val="en-US"/>
-                    </w:rPr>
-                    <w:t xml:space="preserve"> NestJS</w:t>
-                  </w:r>
-                  <w:r>
-                    <w:rPr>
-                      <w:rFonts w:ascii="Roboto Condensed" w:hAnsi="Roboto Condensed" w:cs="Charis SIL"/>
-                      <w:sz w:val="23"/>
-                      <w:szCs w:val="23"/>
-                      <w:lang w:val="en-US"/>
-                    </w:rPr>
-                    <w:t>, mongoose</w:t>
-                  </w:r>
-                  <w:r>
-                    <w:rPr>
-                      <w:rFonts w:ascii="Roboto Condensed" w:hAnsi="Roboto Condensed" w:cs="Charis SIL"/>
-                      <w:sz w:val="23"/>
-                      <w:szCs w:val="23"/>
-                      <w:lang w:val="en-US"/>
-                    </w:rPr>
-                    <w:t>, REST</w:t>
+                      <w:b/>
+                      <w:sz w:val="23"/>
+                      <w:szCs w:val="23"/>
+                      <w:lang w:val="en-US"/>
+                    </w:rPr>
+                    <w:t>Mises Institute</w:t>
+                  </w:r>
+                  <w:r>
+                    <w:rPr>
+                      <w:rFonts w:ascii="Roboto Condensed" w:hAnsi="Roboto Condensed" w:cs="Charis SIL"/>
+                      <w:b/>
+                      <w:sz w:val="23"/>
+                      <w:szCs w:val="23"/>
+                      <w:lang w:val="en-US"/>
+                    </w:rPr>
+                    <w:t xml:space="preserve"> (2016 — Present)</w:t>
                   </w:r>
                 </w:p>
                 <w:p>
                   <w:pPr>
+                    <w:pStyle w:val="Akapitzlist"/>
                     <w:numPr>
                       <w:ilvl w:val="0"/>
-                      <w:numId w:val="1"/>
+                      <w:numId w:val="10"/>
                     </w:numPr>
                     <w:spacing w:after="120"/>
                     <w:rPr>
@@ -636,14 +655,33 @@
                       <w:szCs w:val="23"/>
                       <w:lang w:val="en-US"/>
                     </w:rPr>
-                    <w:t>React, Redux</w:t>
+                    <w:t>Senior</w:t>
+                  </w:r>
+                  <w:r>
+                    <w:rPr>
+                      <w:rFonts w:ascii="Roboto Condensed" w:hAnsi="Roboto Condensed" w:cs="Charis SIL"/>
+                      <w:sz w:val="23"/>
+                      <w:szCs w:val="23"/>
+                      <w:lang w:val="en-US"/>
+                    </w:rPr>
+                    <w:t xml:space="preserve"> Mentor at</w:t>
+                  </w:r>
+                  <w:r>
+                    <w:rPr>
+                      <w:rFonts w:ascii="Roboto Condensed" w:hAnsi="Roboto Condensed" w:cs="Charis SIL"/>
+                      <w:sz w:val="23"/>
+                      <w:szCs w:val="23"/>
+                      <w:lang w:val="en-US"/>
+                    </w:rPr>
+                    <w:t xml:space="preserve"> Economics Lessons for the Youth</w:t>
                   </w:r>
                 </w:p>
                 <w:p>
                   <w:pPr>
+                    <w:pStyle w:val="Akapitzlist"/>
                     <w:numPr>
                       <w:ilvl w:val="0"/>
-                      <w:numId w:val="1"/>
+                      <w:numId w:val="10"/>
                     </w:numPr>
                     <w:spacing w:after="120"/>
                     <w:rPr>
@@ -660,65 +698,38 @@
                       <w:szCs w:val="23"/>
                       <w:lang w:val="en-US"/>
                     </w:rPr>
-                    <w:t>SQL</w:t>
-                  </w:r>
-                  <w:r>
-                    <w:rPr>
-                      <w:rFonts w:ascii="Roboto Condensed" w:hAnsi="Roboto Condensed" w:cs="Charis SIL"/>
-                      <w:sz w:val="23"/>
-                      <w:szCs w:val="23"/>
-                      <w:lang w:val="en-US"/>
-                    </w:rPr>
-                    <w:t xml:space="preserve"> (PostgreSQL, SQLite)</w:t>
-                  </w:r>
-                  <w:r>
-                    <w:rPr>
-                      <w:rFonts w:ascii="Roboto Condensed" w:hAnsi="Roboto Condensed" w:cs="Charis SIL"/>
-                      <w:sz w:val="23"/>
-                      <w:szCs w:val="23"/>
-                      <w:lang w:val="en-US"/>
-                    </w:rPr>
-                    <w:t>, MongoDB</w:t>
+                    <w:t>Application Tester at SZLEM</w:t>
                   </w:r>
                 </w:p>
                 <w:p>
                   <w:pPr>
-                    <w:numPr>
-                      <w:ilvl w:val="0"/>
-                      <w:numId w:val="1"/>
-                    </w:numPr>
                     <w:spacing w:after="120"/>
-                    <w:rPr>
-                      <w:rFonts w:ascii="Roboto Condensed" w:hAnsi="Roboto Condensed" w:cs="Charis SIL"/>
-                      <w:sz w:val="23"/>
-                      <w:szCs w:val="23"/>
-                      <w:lang w:val="en-US"/>
+                    <w:ind w:left="113"/>
+                    <w:rPr>
+                      <w:rFonts w:ascii="Roboto Condensed" w:eastAsia="MS Mincho" w:hAnsi="Roboto Condensed" w:cs="Charis SIL"/>
+                      <w:b/>
+                      <w:sz w:val="23"/>
+                      <w:szCs w:val="23"/>
+                      <w:lang w:val="en-US" w:eastAsia="ja-JP"/>
                     </w:rPr>
                   </w:pPr>
                   <w:r>
                     <w:rPr>
-                      <w:rFonts w:ascii="Roboto Condensed" w:hAnsi="Roboto Condensed" w:cs="Charis SIL"/>
-                      <w:sz w:val="23"/>
-                      <w:szCs w:val="23"/>
-                      <w:lang w:val="en-US"/>
-                    </w:rPr>
-                    <w:t>JavaScript ES6</w:t>
-                  </w:r>
-                  <w:r>
-                    <w:rPr>
-                      <w:rFonts w:ascii="Roboto Condensed" w:hAnsi="Roboto Condensed" w:cs="Charis SIL"/>
-                      <w:sz w:val="23"/>
-                      <w:szCs w:val="23"/>
-                      <w:lang w:val="en-US"/>
-                    </w:rPr>
-                    <w:t>, TypeScript</w:t>
+                      <w:rFonts w:ascii="Roboto Condensed" w:eastAsia="MS Mincho" w:hAnsi="Roboto Condensed" w:cs="Charis SIL"/>
+                      <w:b/>
+                      <w:sz w:val="23"/>
+                      <w:szCs w:val="23"/>
+                      <w:lang w:val="en-US" w:eastAsia="ja-JP"/>
+                    </w:rPr>
+                    <w:t>Libertarian Association (2018 – Present)</w:t>
                   </w:r>
                 </w:p>
                 <w:p>
                   <w:pPr>
+                    <w:pStyle w:val="Akapitzlist"/>
                     <w:numPr>
                       <w:ilvl w:val="0"/>
-                      <w:numId w:val="1"/>
+                      <w:numId w:val="11"/>
                     </w:numPr>
                     <w:spacing w:after="120"/>
                     <w:rPr>
@@ -730,70 +741,71 @@
                   </w:pPr>
                   <w:r>
                     <w:rPr>
-                      <w:rFonts w:ascii="Roboto Condensed" w:hAnsi="Roboto Condensed" w:cs="Charis SIL"/>
-                      <w:sz w:val="23"/>
-                      <w:szCs w:val="23"/>
-                      <w:lang w:val="en-US"/>
-                    </w:rPr>
-                    <w:t>Jest, RTL</w:t>
+                      <w:rFonts w:ascii="Roboto Condensed" w:eastAsia="MS Mincho" w:hAnsi="Roboto Condensed" w:cs="Charis SIL"/>
+                      <w:sz w:val="23"/>
+                      <w:szCs w:val="23"/>
+                      <w:lang w:val="en-US" w:eastAsia="ja-JP"/>
+                    </w:rPr>
+                    <w:t>Organization Representative</w:t>
+                  </w:r>
+                  <w:r>
+                    <w:rPr>
+                      <w:rFonts w:ascii="Roboto Condensed" w:eastAsia="MS Mincho" w:hAnsi="Roboto Condensed" w:cs="Charis SIL"/>
+                      <w:sz w:val="23"/>
+                      <w:szCs w:val="23"/>
+                      <w:lang w:val="en-US" w:eastAsia="ja-JP"/>
+                    </w:rPr>
+                    <w:t xml:space="preserve">, </w:t>
+                  </w:r>
+                  <w:r>
+                    <w:rPr>
+                      <w:rFonts w:ascii="Roboto Condensed" w:eastAsia="MS Mincho" w:hAnsi="Roboto Condensed" w:cs="Charis SIL"/>
+                      <w:sz w:val="23"/>
+                      <w:szCs w:val="23"/>
+                      <w:lang w:val="en-US" w:eastAsia="ja-JP"/>
+                    </w:rPr>
+                    <w:t>Fundraiser</w:t>
                   </w:r>
                 </w:p>
                 <w:p>
                   <w:pPr>
-                    <w:numPr>
-                      <w:ilvl w:val="0"/>
-                      <w:numId w:val="1"/>
-                    </w:numPr>
                     <w:spacing w:after="120"/>
-                    <w:rPr>
-                      <w:rFonts w:ascii="Roboto Condensed" w:hAnsi="Roboto Condensed" w:cs="Charis SIL"/>
-                      <w:sz w:val="23"/>
-                      <w:szCs w:val="23"/>
-                      <w:lang w:val="en-US"/>
+                    <w:ind w:left="113"/>
+                    <w:rPr>
+                      <w:rFonts w:ascii="Roboto Condensed" w:eastAsia="MS Mincho" w:hAnsi="Roboto Condensed" w:cs="Charis SIL"/>
+                      <w:b/>
+                      <w:sz w:val="23"/>
+                      <w:szCs w:val="23"/>
+                      <w:lang w:val="en-US" w:eastAsia="ja-JP"/>
                     </w:rPr>
                   </w:pPr>
                   <w:r>
                     <w:rPr>
-                      <w:rFonts w:ascii="Roboto Condensed" w:hAnsi="Roboto Condensed" w:cs="Charis SIL"/>
-                      <w:sz w:val="23"/>
-                      <w:szCs w:val="23"/>
-                      <w:lang w:val="en-US"/>
-                    </w:rPr>
-                    <w:t>HTML5, CSS3 (</w:t>
-                  </w:r>
-                  <w:r>
-                    <w:rPr>
-                      <w:rFonts w:ascii="Roboto Condensed" w:hAnsi="Roboto Condensed" w:cs="Charis SIL"/>
-                      <w:sz w:val="23"/>
-                      <w:szCs w:val="23"/>
-                      <w:lang w:val="en-US"/>
-                    </w:rPr>
-                    <w:t>Bootstrap</w:t>
-                  </w:r>
-                  <w:r>
-                    <w:rPr>
-                      <w:rFonts w:ascii="Roboto Condensed" w:hAnsi="Roboto Condensed" w:cs="Charis SIL"/>
-                      <w:sz w:val="23"/>
-                      <w:szCs w:val="23"/>
-                      <w:lang w:val="en-US"/>
-                    </w:rPr>
-                    <w:t>, Sass</w:t>
-                  </w:r>
-                  <w:r>
-                    <w:rPr>
-                      <w:rFonts w:ascii="Roboto Condensed" w:hAnsi="Roboto Condensed" w:cs="Charis SIL"/>
-                      <w:sz w:val="23"/>
-                      <w:szCs w:val="23"/>
-                      <w:lang w:val="en-US"/>
-                    </w:rPr>
-                    <w:t>)</w:t>
+                      <w:rFonts w:ascii="Roboto Condensed" w:eastAsia="MS Mincho" w:hAnsi="Roboto Condensed" w:cs="Charis SIL"/>
+                      <w:b/>
+                      <w:sz w:val="23"/>
+                      <w:szCs w:val="23"/>
+                      <w:lang w:val="en-US" w:eastAsia="ja-JP"/>
+                    </w:rPr>
+                    <w:t xml:space="preserve">Freedom </w:t>
+                  </w:r>
+                  <w:r>
+                    <w:rPr>
+                      <w:rFonts w:ascii="Roboto Condensed" w:eastAsia="MS Mincho" w:hAnsi="Roboto Condensed" w:cs="Charis SIL"/>
+                      <w:b/>
+                      <w:sz w:val="23"/>
+                      <w:szCs w:val="23"/>
+                      <w:lang w:val="en-US" w:eastAsia="ja-JP"/>
+                    </w:rPr>
+                    <w:t>and Entrepreneurship Foundation (2019 – Present)</w:t>
                   </w:r>
                 </w:p>
                 <w:p>
                   <w:pPr>
+                    <w:pStyle w:val="Akapitzlist"/>
                     <w:numPr>
                       <w:ilvl w:val="0"/>
-                      <w:numId w:val="1"/>
+                      <w:numId w:val="11"/>
                     </w:numPr>
                     <w:spacing w:after="120"/>
                     <w:rPr>
@@ -805,41 +817,21 @@
                   </w:pPr>
                   <w:r>
                     <w:rPr>
-                      <w:rFonts w:ascii="Roboto Condensed" w:hAnsi="Roboto Condensed" w:cs="Charis SIL"/>
-                      <w:sz w:val="23"/>
-                      <w:szCs w:val="23"/>
-                      <w:lang w:val="en-US"/>
-                    </w:rPr>
-                    <w:t xml:space="preserve">Git, </w:t>
-                  </w:r>
-                  <w:r>
-                    <w:rPr>
-                      <w:rFonts w:ascii="Roboto Condensed" w:hAnsi="Roboto Condensed" w:cs="Charis SIL"/>
-                      <w:sz w:val="23"/>
-                      <w:szCs w:val="23"/>
-                      <w:lang w:val="en-US"/>
-                    </w:rPr>
-                    <w:t xml:space="preserve">Basic </w:t>
-                  </w:r>
-                  <w:r>
-                    <w:rPr>
-                      <w:rFonts w:ascii="Roboto Condensed" w:hAnsi="Roboto Condensed" w:cs="Charis SIL"/>
-                      <w:sz w:val="23"/>
-                      <w:szCs w:val="23"/>
-                      <w:lang w:val="en-US"/>
-                    </w:rPr>
-                    <w:t>Python</w:t>
+                      <w:rFonts w:ascii="Roboto Condensed" w:eastAsia="MS Mincho" w:hAnsi="Roboto Condensed" w:cs="Charis SIL"/>
+                      <w:sz w:val="23"/>
+                      <w:szCs w:val="23"/>
+                      <w:lang w:val="en-US" w:eastAsia="ja-JP"/>
+                    </w:rPr>
+                    <w:t>Public Speaking, Copywriting, Translation, Fundraising</w:t>
                   </w:r>
                 </w:p>
                 <w:p>
                   <w:pPr>
-                    <w:numPr>
-                      <w:ilvl w:val="0"/>
-                      <w:numId w:val="1"/>
-                    </w:numPr>
                     <w:spacing w:after="120"/>
-                    <w:rPr>
-                      <w:rFonts w:ascii="Roboto Condensed" w:hAnsi="Roboto Condensed" w:cs="Charis SIL"/>
+                    <w:ind w:left="113"/>
+                    <w:rPr>
+                      <w:rFonts w:ascii="Roboto Condensed" w:hAnsi="Roboto Condensed" w:cs="Charis SIL"/>
+                      <w:b/>
                       <w:sz w:val="23"/>
                       <w:szCs w:val="23"/>
                       <w:lang w:val="en-US"/>
@@ -848,33 +840,47 @@
                   <w:r>
                     <w:rPr>
                       <w:rFonts w:ascii="Roboto Condensed" w:hAnsi="Roboto Condensed" w:cs="Charis SIL"/>
-                      <w:sz w:val="23"/>
-                      <w:szCs w:val="23"/>
-                      <w:lang w:val="en-US"/>
-                    </w:rPr>
-                    <w:t>Scrum</w:t>
-                  </w:r>
-                  <w:r>
-                    <w:rPr>
-                      <w:rFonts w:ascii="Roboto Condensed" w:hAnsi="Roboto Condensed" w:cs="Charis SIL"/>
-                      <w:sz w:val="23"/>
-                      <w:szCs w:val="23"/>
-                      <w:lang w:val="en-US"/>
-                    </w:rPr>
-                    <w:t xml:space="preserve"> (Trello)</w:t>
-                  </w:r>
-                  <w:bookmarkStart w:id="0" w:name="_GoBack"/>
-                  <w:bookmarkEnd w:id="0"/>
+                      <w:b/>
+                      <w:sz w:val="23"/>
+                      <w:szCs w:val="23"/>
+                      <w:lang w:val="en-US"/>
+                    </w:rPr>
+                    <w:t>Foundation TKL “</w:t>
+                  </w:r>
+                  <w:proofErr w:type="spellStart"/>
+                  <w:r>
+                    <w:rPr>
+                      <w:rFonts w:ascii="Roboto Condensed" w:hAnsi="Roboto Condensed" w:cs="Charis SIL"/>
+                      <w:b/>
+                      <w:sz w:val="23"/>
+                      <w:szCs w:val="23"/>
+                      <w:lang w:val="en-US"/>
+                    </w:rPr>
+                    <w:t>Koliber</w:t>
+                  </w:r>
+                  <w:proofErr w:type="spellEnd"/>
+                  <w:r>
+                    <w:rPr>
+                      <w:rFonts w:ascii="Roboto Condensed" w:hAnsi="Roboto Condensed" w:cs="Charis SIL"/>
+                      <w:b/>
+                      <w:sz w:val="23"/>
+                      <w:szCs w:val="23"/>
+                      <w:lang w:val="en-US"/>
+                    </w:rPr>
+                    <w:t>” (2020 — Present)</w:t>
+                  </w:r>
                 </w:p>
                 <w:p>
                   <w:pPr>
+                    <w:pStyle w:val="Akapitzlist"/>
                     <w:numPr>
                       <w:ilvl w:val="0"/>
-                      <w:numId w:val="1"/>
+                      <w:numId w:val="12"/>
                     </w:numPr>
                     <w:spacing w:after="120"/>
                     <w:rPr>
                       <w:rFonts w:ascii="Roboto Condensed" w:hAnsi="Roboto Condensed" w:cs="Charis SIL"/>
+                      <w:b/>
                       <w:sz w:val="23"/>
                       <w:szCs w:val="23"/>
                       <w:lang w:val="en-US"/>
@@ -887,27 +893,16 @@
                       <w:szCs w:val="23"/>
                       <w:lang w:val="en-US"/>
                     </w:rPr>
-                    <w:t>MS Office</w:t>
-                  </w:r>
-                  <w:r>
-                    <w:rPr>
-                      <w:rFonts w:ascii="Roboto Condensed" w:hAnsi="Roboto Condensed" w:cs="Charis SIL"/>
-                      <w:sz w:val="23"/>
-                      <w:szCs w:val="23"/>
-                      <w:lang w:val="en-US"/>
-                    </w:rPr>
-                    <w:t>, Photoshop, Premiere Pro</w:t>
+                    <w:t>Vice President</w:t>
                   </w:r>
                 </w:p>
                 <w:p>
                   <w:pPr>
-                    <w:numPr>
-                      <w:ilvl w:val="0"/>
-                      <w:numId w:val="1"/>
-                    </w:numPr>
-                    <w:spacing w:after="120"/>
-                    <w:rPr>
-                      <w:rFonts w:ascii="Roboto Condensed" w:hAnsi="Roboto Condensed" w:cs="Charis SIL"/>
+                    <w:spacing w:before="280" w:after="120"/>
+                    <w:ind w:left="113"/>
+                    <w:rPr>
+                      <w:rFonts w:ascii="Roboto Condensed" w:hAnsi="Roboto Condensed" w:cs="Charis SIL"/>
+                      <w:b/>
                       <w:sz w:val="23"/>
                       <w:szCs w:val="23"/>
                       <w:lang w:val="en-US"/>
@@ -916,69 +911,91 @@
                   <w:r>
                     <w:rPr>
                       <w:rFonts w:ascii="Roboto Condensed" w:hAnsi="Roboto Condensed" w:cs="Charis SIL"/>
-                      <w:sz w:val="23"/>
-                      <w:szCs w:val="23"/>
-                      <w:lang w:val="en-US"/>
-                    </w:rPr>
-                    <w:t>Mnemonics, fast learning, speed reading</w:t>
-                  </w:r>
-                  <w:r>
-                    <w:rPr>
-                      <w:rFonts w:ascii="Roboto Condensed" w:hAnsi="Roboto Condensed" w:cs="Charis SIL"/>
-                      <w:sz w:val="23"/>
-                      <w:szCs w:val="23"/>
-                      <w:lang w:val="en-US"/>
-                    </w:rPr>
-                    <w:t>, mind maps</w:t>
+                      <w:b/>
+                      <w:bCs/>
+                      <w:sz w:val="23"/>
+                      <w:szCs w:val="23"/>
+                      <w:u w:val="single"/>
+                      <w:lang w:val="en-US"/>
+                    </w:rPr>
+                    <w:t xml:space="preserve">BUSINESS </w:t>
+                  </w:r>
+                  <w:r>
+                    <w:rPr>
+                      <w:rFonts w:ascii="Roboto Condensed" w:hAnsi="Roboto Condensed" w:cs="Charis SIL"/>
+                      <w:b/>
+                      <w:bCs/>
+                      <w:sz w:val="23"/>
+                      <w:szCs w:val="23"/>
+                      <w:u w:val="single"/>
+                      <w:lang w:val="en-US"/>
+                    </w:rPr>
+                    <w:t>WORK EXPERIENCE</w:t>
                   </w:r>
                 </w:p>
                 <w:p>
                   <w:pPr>
-                    <w:numPr>
-                      <w:ilvl w:val="0"/>
-                      <w:numId w:val="1"/>
-                    </w:numPr>
                     <w:spacing w:after="120"/>
-                    <w:rPr>
-                      <w:rFonts w:ascii="Roboto Condensed" w:hAnsi="Roboto Condensed" w:cs="Charis SIL"/>
+                    <w:ind w:left="113"/>
+                    <w:rPr>
+                      <w:rFonts w:ascii="Roboto Condensed" w:hAnsi="Roboto Condensed" w:cs="Charis SIL"/>
+                      <w:b/>
                       <w:sz w:val="23"/>
                       <w:szCs w:val="23"/>
                       <w:lang w:val="en-US"/>
                     </w:rPr>
                   </w:pPr>
-                  <w:r>
-                    <w:rPr>
-                      <w:rFonts w:ascii="Roboto Condensed" w:hAnsi="Roboto Condensed" w:cs="Charis SIL"/>
-                      <w:sz w:val="23"/>
-                      <w:szCs w:val="23"/>
-                      <w:lang w:val="en-US"/>
-                    </w:rPr>
-                    <w:t xml:space="preserve">Time management: </w:t>
-                  </w:r>
-                  <w:r>
-                    <w:rPr>
-                      <w:rFonts w:ascii="Roboto Condensed" w:hAnsi="Roboto Condensed" w:cs="Charis SIL"/>
-                      <w:sz w:val="23"/>
-                      <w:szCs w:val="23"/>
-                      <w:lang w:val="en-US"/>
-                    </w:rPr>
-                    <w:t>Eisenhower matrix</w:t>
-                  </w:r>
-                  <w:r>
-                    <w:rPr>
-                      <w:rFonts w:ascii="Roboto Condensed" w:hAnsi="Roboto Condensed" w:cs="Charis SIL"/>
-                      <w:sz w:val="23"/>
-                      <w:szCs w:val="23"/>
-                      <w:lang w:val="en-US"/>
-                    </w:rPr>
-                    <w:t>, pomodoro</w:t>
+                  <w:proofErr w:type="spellStart"/>
+                  <w:r>
+                    <w:rPr>
+                      <w:rFonts w:ascii="Roboto Condensed" w:hAnsi="Roboto Condensed" w:cs="Charis SIL"/>
+                      <w:b/>
+                      <w:i/>
+                      <w:sz w:val="23"/>
+                      <w:szCs w:val="23"/>
+                      <w:lang w:val="en-US"/>
+                    </w:rPr>
+                    <w:t>Akogo</w:t>
+                  </w:r>
+                  <w:proofErr w:type="spellEnd"/>
+                  <w:r>
+                    <w:rPr>
+                      <w:rFonts w:ascii="Roboto Condensed" w:hAnsi="Roboto Condensed" w:cs="Charis SIL"/>
+                      <w:b/>
+                      <w:i/>
+                      <w:sz w:val="23"/>
+                      <w:szCs w:val="23"/>
+                      <w:lang w:val="en-US"/>
+                    </w:rPr>
+                    <w:t xml:space="preserve">? </w:t>
+                  </w:r>
+                  <w:r>
+                    <w:rPr>
+                      <w:rFonts w:ascii="Roboto Condensed" w:hAnsi="Roboto Condensed" w:cs="Charis SIL"/>
+                      <w:b/>
+                      <w:sz w:val="23"/>
+                      <w:szCs w:val="23"/>
+                      <w:lang w:val="en-US"/>
+                    </w:rPr>
+                    <w:t>Foundation</w:t>
+                  </w:r>
+                  <w:r>
+                    <w:rPr>
+                      <w:rFonts w:ascii="Roboto Condensed" w:hAnsi="Roboto Condensed" w:cs="Charis SIL"/>
+                      <w:b/>
+                      <w:sz w:val="23"/>
+                      <w:szCs w:val="23"/>
+                      <w:lang w:val="en-US"/>
+                    </w:rPr>
+                    <w:t xml:space="preserve"> (2015 — 2018)</w:t>
                   </w:r>
                 </w:p>
                 <w:p>
                   <w:pPr>
+                    <w:pStyle w:val="Akapitzlist"/>
                     <w:numPr>
                       <w:ilvl w:val="0"/>
-                      <w:numId w:val="1"/>
+                      <w:numId w:val="13"/>
                     </w:numPr>
                     <w:spacing w:after="120"/>
                     <w:rPr>
@@ -995,53 +1012,25 @@
                       <w:szCs w:val="23"/>
                       <w:lang w:val="en-US"/>
                     </w:rPr>
-                    <w:t>P</w:t>
-                  </w:r>
-                  <w:r>
-                    <w:rPr>
-                      <w:rFonts w:ascii="Roboto Condensed" w:hAnsi="Roboto Condensed" w:cs="Charis SIL"/>
-                      <w:sz w:val="23"/>
-                      <w:szCs w:val="23"/>
-                      <w:lang w:val="en-US"/>
-                    </w:rPr>
-                    <w:t>ublic s</w:t>
-                  </w:r>
-                  <w:r>
-                    <w:rPr>
-                      <w:rFonts w:ascii="Roboto Condensed" w:hAnsi="Roboto Condensed" w:cs="Charis SIL"/>
-                      <w:sz w:val="23"/>
-                      <w:szCs w:val="23"/>
-                      <w:lang w:val="en-US"/>
-                    </w:rPr>
-                    <w:t>peaking</w:t>
-                  </w:r>
-                  <w:r>
-                    <w:rPr>
-                      <w:rFonts w:ascii="Roboto Condensed" w:hAnsi="Roboto Condensed" w:cs="Charis SIL"/>
-                      <w:sz w:val="23"/>
-                      <w:szCs w:val="23"/>
-                      <w:lang w:val="en-US"/>
-                    </w:rPr>
-                    <w:t>, project presentation</w:t>
-                  </w:r>
-                  <w:r>
-                    <w:rPr>
-                      <w:rFonts w:ascii="Roboto Condensed" w:hAnsi="Roboto Condensed" w:cs="Charis SIL"/>
-                      <w:sz w:val="23"/>
-                      <w:szCs w:val="23"/>
-                      <w:lang w:val="en-US"/>
-                    </w:rPr>
-                    <w:t>, testing, mentoring</w:t>
+                    <w:t xml:space="preserve">Japanese-English-Polish </w:t>
+                  </w:r>
+                  <w:r>
+                    <w:rPr>
+                      <w:rFonts w:ascii="Roboto Condensed" w:hAnsi="Roboto Condensed" w:cs="Charis SIL"/>
+                      <w:sz w:val="23"/>
+                      <w:szCs w:val="23"/>
+                      <w:lang w:val="en-US"/>
+                    </w:rPr>
+                    <w:t>Specialized Interpreter</w:t>
                   </w:r>
                 </w:p>
                 <w:p>
                   <w:pPr>
-                    <w:numPr>
-                      <w:ilvl w:val="0"/>
-                      <w:numId w:val="1"/>
-                    </w:numPr>
-                    <w:rPr>
-                      <w:rFonts w:ascii="Roboto Condensed" w:hAnsi="Roboto Condensed" w:cs="Charis SIL"/>
+                    <w:spacing w:after="120"/>
+                    <w:ind w:left="113"/>
+                    <w:rPr>
+                      <w:rFonts w:ascii="Roboto Condensed" w:hAnsi="Roboto Condensed" w:cs="Charis SIL"/>
+                      <w:b/>
                       <w:sz w:val="23"/>
                       <w:szCs w:val="23"/>
                       <w:lang w:val="en-US"/>
@@ -1050,17 +1039,22 @@
                   <w:r>
                     <w:rPr>
                       <w:rFonts w:ascii="Roboto Condensed" w:hAnsi="Roboto Condensed" w:cs="Charis SIL"/>
-                      <w:sz w:val="23"/>
-                      <w:szCs w:val="23"/>
-                      <w:lang w:val="en-US"/>
-                    </w:rPr>
-                    <w:t>Small project management</w:t>
+                      <w:b/>
+                      <w:sz w:val="23"/>
+                      <w:szCs w:val="23"/>
+                      <w:lang w:val="en-US"/>
+                    </w:rPr>
+                    <w:t>Blitz Ventures Ltd. (2019 — Present)</w:t>
                   </w:r>
                 </w:p>
                 <w:p>
                   <w:pPr>
-                    <w:spacing w:before="360" w:after="120"/>
-                    <w:jc w:val="center"/>
+                    <w:pStyle w:val="Akapitzlist"/>
+                    <w:numPr>
+                      <w:ilvl w:val="0"/>
+                      <w:numId w:val="13"/>
+                    </w:numPr>
+                    <w:spacing w:after="120"/>
                     <w:rPr>
                       <w:rFonts w:ascii="Roboto Condensed" w:hAnsi="Roboto Condensed" w:cs="Charis SIL"/>
                       <w:sz w:val="23"/>
@@ -1071,23 +1065,26 @@
                   <w:r>
                     <w:rPr>
                       <w:rFonts w:ascii="Roboto Condensed" w:hAnsi="Roboto Condensed" w:cs="Charis SIL"/>
-                      <w:b/>
-                      <w:bCs/>
-                      <w:sz w:val="23"/>
-                      <w:szCs w:val="23"/>
-                      <w:u w:val="single"/>
-                      <w:lang w:val="en-US"/>
-                    </w:rPr>
-                    <w:t>LANGUAGES</w:t>
+                      <w:sz w:val="23"/>
+                      <w:szCs w:val="23"/>
+                      <w:lang w:val="en-US"/>
+                    </w:rPr>
+                    <w:t>Real Estate Assistant</w:t>
+                  </w:r>
+                  <w:r>
+                    <w:rPr>
+                      <w:rFonts w:ascii="Roboto Condensed" w:hAnsi="Roboto Condensed" w:cs="Charis SIL"/>
+                      <w:sz w:val="23"/>
+                      <w:szCs w:val="23"/>
+                      <w:lang w:val="en-US"/>
+                    </w:rPr>
+                    <w:t>, Interpreter, Translator</w:t>
                   </w:r>
                 </w:p>
                 <w:p>
                   <w:pPr>
-                    <w:numPr>
-                      <w:ilvl w:val="0"/>
-                      <w:numId w:val="1"/>
-                    </w:numPr>
                     <w:spacing w:after="120"/>
+                    <w:ind w:left="113"/>
                     <w:rPr>
                       <w:rFonts w:ascii="Roboto Condensed" w:hAnsi="Roboto Condensed" w:cs="Charis SIL"/>
                       <w:sz w:val="23"/>
@@ -1098,27 +1095,20 @@
                   <w:r>
                     <w:rPr>
                       <w:rFonts w:ascii="Roboto Condensed" w:hAnsi="Roboto Condensed" w:cs="Charis SIL"/>
-                      <w:sz w:val="23"/>
-                      <w:szCs w:val="23"/>
-                      <w:lang w:val="en-US"/>
-                    </w:rPr>
-                    <w:t>Japanese:</w:t>
-                  </w:r>
-                  <w:r>
-                    <w:rPr>
-                      <w:rFonts w:ascii="Roboto Condensed" w:hAnsi="Roboto Condensed" w:cs="Charis SIL"/>
-                      <w:sz w:val="23"/>
-                      <w:szCs w:val="23"/>
-                      <w:lang w:val="en-US"/>
-                    </w:rPr>
-                    <w:t xml:space="preserve"> Fluent</w:t>
+                      <w:b/>
+                      <w:sz w:val="23"/>
+                      <w:szCs w:val="23"/>
+                      <w:lang w:val="en-US"/>
+                    </w:rPr>
+                    <w:t>Freelance</w:t>
                   </w:r>
                 </w:p>
                 <w:p>
                   <w:pPr>
+                    <w:pStyle w:val="Akapitzlist"/>
                     <w:numPr>
                       <w:ilvl w:val="0"/>
-                      <w:numId w:val="1"/>
+                      <w:numId w:val="13"/>
                     </w:numPr>
                     <w:spacing w:after="120"/>
                     <w:rPr>
@@ -1135,45 +1125,40 @@
                       <w:szCs w:val="23"/>
                       <w:lang w:val="en-US"/>
                     </w:rPr>
-                    <w:t xml:space="preserve">English: </w:t>
-                  </w:r>
-                  <w:r>
-                    <w:rPr>
-                      <w:rFonts w:ascii="Roboto Condensed" w:hAnsi="Roboto Condensed" w:cs="Charis SIL"/>
-                      <w:sz w:val="23"/>
-                      <w:szCs w:val="23"/>
-                      <w:lang w:val="en-US"/>
-                    </w:rPr>
-                    <w:t>Fluent</w:t>
+                    <w:t>Japanese &amp; English Translator</w:t>
+                  </w:r>
+                  <w:r>
+                    <w:rPr>
+                      <w:rFonts w:ascii="Roboto Condensed" w:hAnsi="Roboto Condensed" w:cs="Charis SIL"/>
+                      <w:sz w:val="23"/>
+                      <w:szCs w:val="23"/>
+                      <w:lang w:val="en-US"/>
+                    </w:rPr>
+                    <w:t>,</w:t>
+                  </w:r>
+                  <w:r>
+                    <w:rPr>
+                      <w:rFonts w:ascii="Roboto Condensed" w:hAnsi="Roboto Condensed" w:cs="Charis SIL"/>
+                      <w:sz w:val="23"/>
+                      <w:szCs w:val="23"/>
+                      <w:lang w:val="en-US"/>
+                    </w:rPr>
+                    <w:t xml:space="preserve"> Interpreter</w:t>
+                  </w:r>
+                  <w:r>
+                    <w:rPr>
+                      <w:rFonts w:ascii="Roboto Condensed" w:hAnsi="Roboto Condensed" w:cs="Charis SIL"/>
+                      <w:sz w:val="23"/>
+                      <w:szCs w:val="23"/>
+                      <w:lang w:val="en-US"/>
+                    </w:rPr>
+                    <w:t xml:space="preserve"> &amp; Teacher</w:t>
                   </w:r>
                 </w:p>
                 <w:p>
                   <w:pPr>
-                    <w:numPr>
-                      <w:ilvl w:val="0"/>
-                      <w:numId w:val="1"/>
-                    </w:numPr>
-                    <w:rPr>
-                      <w:rFonts w:ascii="Roboto Condensed" w:hAnsi="Roboto Condensed" w:cs="Charis SIL"/>
-                      <w:sz w:val="23"/>
-                      <w:szCs w:val="23"/>
-                      <w:lang w:val="en-US"/>
-                    </w:rPr>
-                  </w:pPr>
-                  <w:r>
-                    <w:rPr>
-                      <w:rFonts w:ascii="Roboto Condensed" w:hAnsi="Roboto Condensed" w:cs="Charis SIL"/>
-                      <w:sz w:val="23"/>
-                      <w:szCs w:val="23"/>
-                      <w:lang w:val="en-US"/>
-                    </w:rPr>
-                    <w:t>Chinese: Basic</w:t>
-                  </w:r>
-                </w:p>
-                <w:p>
-                  <w:pPr>
-                    <w:spacing w:before="360" w:after="120"/>
-                    <w:jc w:val="center"/>
+                    <w:spacing w:before="280" w:after="120"/>
+                    <w:ind w:left="113"/>
                     <w:rPr>
                       <w:rFonts w:ascii="Roboto Condensed" w:hAnsi="Roboto Condensed" w:cs="Charis SIL"/>
                       <w:b/>
@@ -1230,16 +1215,74 @@
                       <w:szCs w:val="23"/>
                       <w:lang w:val="en-US"/>
                     </w:rPr>
-                    <w:t>ersonal efficiency &amp; lifehacking</w:t>
-                  </w:r>
-                  <w:r>
-                    <w:rPr>
-                      <w:rFonts w:ascii="Roboto Condensed" w:hAnsi="Roboto Condensed" w:cs="Charis SIL"/>
-                      <w:sz w:val="23"/>
-                      <w:szCs w:val="23"/>
-                      <w:lang w:val="en-US"/>
-                    </w:rPr>
-                    <w:t>, psychology, philosophy, economics, languages,</w:t>
+                    <w:t xml:space="preserve">ersonal efficiency &amp; </w:t>
+                  </w:r>
+                  <w:proofErr w:type="spellStart"/>
+                  <w:r>
+                    <w:rPr>
+                      <w:rFonts w:ascii="Roboto Condensed" w:hAnsi="Roboto Condensed" w:cs="Charis SIL"/>
+                      <w:sz w:val="23"/>
+                      <w:szCs w:val="23"/>
+                      <w:lang w:val="en-US"/>
+                    </w:rPr>
+                    <w:t>lifehacking</w:t>
+                  </w:r>
+                  <w:proofErr w:type="spellEnd"/>
+                  <w:r>
+                    <w:rPr>
+                      <w:rFonts w:ascii="Roboto Condensed" w:hAnsi="Roboto Condensed" w:cs="Charis SIL"/>
+                      <w:sz w:val="23"/>
+                      <w:szCs w:val="23"/>
+                      <w:lang w:val="en-US"/>
+                    </w:rPr>
+                    <w:t>,</w:t>
+                  </w:r>
+                  <w:r>
+                    <w:rPr>
+                      <w:rFonts w:ascii="Roboto Condensed" w:hAnsi="Roboto Condensed" w:cs="Charis SIL"/>
+                      <w:sz w:val="23"/>
+                      <w:szCs w:val="23"/>
+                      <w:lang w:val="en-US"/>
+                    </w:rPr>
+                    <w:t xml:space="preserve"> </w:t>
+                  </w:r>
+                  <w:proofErr w:type="spellStart"/>
+                  <w:r>
+                    <w:rPr>
+                      <w:rFonts w:ascii="Roboto Condensed" w:hAnsi="Roboto Condensed" w:cs="Charis SIL"/>
+                      <w:sz w:val="23"/>
+                      <w:szCs w:val="23"/>
+                      <w:lang w:val="en-US"/>
+                    </w:rPr>
+                    <w:t>blockchain</w:t>
+                  </w:r>
+                  <w:proofErr w:type="spellEnd"/>
+                  <w:r>
+                    <w:rPr>
+                      <w:rFonts w:ascii="Roboto Condensed" w:hAnsi="Roboto Condensed" w:cs="Charis SIL"/>
+                      <w:sz w:val="23"/>
+                      <w:szCs w:val="23"/>
+                      <w:lang w:val="en-US"/>
+                    </w:rPr>
+                    <w:t xml:space="preserve"> &amp; crypto</w:t>
+                  </w:r>
+                  <w:r>
+                    <w:rPr>
+                      <w:rFonts w:ascii="Roboto Condensed" w:hAnsi="Roboto Condensed" w:cs="Charis SIL"/>
+                      <w:sz w:val="23"/>
+                      <w:szCs w:val="23"/>
+                      <w:lang w:val="en-US"/>
+                    </w:rPr>
+                    <w:t>, psychology, philosophy, economics</w:t>
+                  </w:r>
+                  <w:r>
+                    <w:rPr>
+                      <w:rFonts w:ascii="Roboto Condensed" w:hAnsi="Roboto Condensed" w:cs="Charis SIL"/>
+                      <w:sz w:val="23"/>
+                      <w:szCs w:val="23"/>
+                      <w:lang w:val="en-US"/>
+                    </w:rPr>
+                    <w:t>,</w:t>
                   </w:r>
                   <w:r>
                     <w:rPr>
@@ -1275,7 +1318,7 @@
                       <w:szCs w:val="23"/>
                       <w:lang w:val="en-US"/>
                     </w:rPr>
-                    <w:t>, tennis, board games</w:t>
+                    <w:t>, board games</w:t>
                   </w:r>
                 </w:p>
                 <w:p>
@@ -1302,25 +1345,606 @@
                       <w:szCs w:val="23"/>
                       <w:lang w:val="en-US"/>
                     </w:rPr>
-                    <w:t>Adept of tea ceremony at Urasenke Tankōkai Sunshinkai</w:t>
-                  </w:r>
-                </w:p>
-                <w:p>
-                  <w:pPr>
-                    <w:spacing w:after="120"/>
-                    <w:rPr>
-                      <w:rFonts w:ascii="Roboto Condensed" w:hAnsi="Roboto Condensed" w:cs="Charis SIL"/>
-                      <w:sz w:val="23"/>
-                      <w:szCs w:val="23"/>
-                      <w:lang w:val="en-US"/>
-                    </w:rPr>
-                  </w:pPr>
+                    <w:t xml:space="preserve">Adept of tea ceremony at </w:t>
+                  </w:r>
+                  <w:proofErr w:type="spellStart"/>
+                  <w:r>
+                    <w:rPr>
+                      <w:rFonts w:ascii="Roboto Condensed" w:hAnsi="Roboto Condensed" w:cs="Charis SIL"/>
+                      <w:sz w:val="23"/>
+                      <w:szCs w:val="23"/>
+                      <w:lang w:val="en-US"/>
+                    </w:rPr>
+                    <w:t>Urasenke</w:t>
+                  </w:r>
+                  <w:proofErr w:type="spellEnd"/>
+                  <w:r>
+                    <w:rPr>
+                      <w:rFonts w:ascii="Roboto Condensed" w:hAnsi="Roboto Condensed" w:cs="Charis SIL"/>
+                      <w:sz w:val="23"/>
+                      <w:szCs w:val="23"/>
+                      <w:lang w:val="en-US"/>
+                    </w:rPr>
+                    <w:t xml:space="preserve"> </w:t>
+                  </w:r>
+                  <w:proofErr w:type="spellStart"/>
+                  <w:r>
+                    <w:rPr>
+                      <w:rFonts w:ascii="Roboto Condensed" w:hAnsi="Roboto Condensed" w:cs="Charis SIL"/>
+                      <w:sz w:val="23"/>
+                      <w:szCs w:val="23"/>
+                      <w:lang w:val="en-US"/>
+                    </w:rPr>
+                    <w:t>Tankōkai</w:t>
+                  </w:r>
+                  <w:proofErr w:type="spellEnd"/>
+                  <w:r>
+                    <w:rPr>
+                      <w:rFonts w:ascii="Roboto Condensed" w:hAnsi="Roboto Condensed" w:cs="Charis SIL"/>
+                      <w:sz w:val="23"/>
+                      <w:szCs w:val="23"/>
+                      <w:lang w:val="en-US"/>
+                    </w:rPr>
+                    <w:t xml:space="preserve"> </w:t>
+                  </w:r>
+                  <w:proofErr w:type="spellStart"/>
+                  <w:r>
+                    <w:rPr>
+                      <w:rFonts w:ascii="Roboto Condensed" w:hAnsi="Roboto Condensed" w:cs="Charis SIL"/>
+                      <w:sz w:val="23"/>
+                      <w:szCs w:val="23"/>
+                      <w:lang w:val="en-US"/>
+                    </w:rPr>
+                    <w:t>Sunshinkai</w:t>
+                  </w:r>
+                  <w:proofErr w:type="spellEnd"/>
                 </w:p>
               </w:txbxContent>
             </v:textbox>
           </v:shape>
         </w:pict>
       </w:r>
+      <w:r>
+        <w:rPr>
+          <w:rFonts w:ascii="Roboto Condensed" w:hAnsi="Roboto Condensed" w:cs="Charis SIL"/>
+          <w:sz w:val="23"/>
+          <w:szCs w:val="23"/>
+          <w:lang w:val="en-US"/>
+        </w:rPr>
+        <w:t xml:space="preserve">Node.js, Express, </w:t>
+      </w:r>
+      <w:proofErr w:type="spellStart"/>
+      <w:r>
+        <w:rPr>
+          <w:rFonts w:ascii="Roboto Condensed" w:hAnsi="Roboto Condensed" w:cs="Charis SIL"/>
+          <w:sz w:val="23"/>
+          <w:szCs w:val="23"/>
+          <w:lang w:val="en-US"/>
+        </w:rPr>
+        <w:t>NestJS</w:t>
+      </w:r>
+      <w:proofErr w:type="spellEnd"/>
+      <w:r>
+        <w:rPr>
+          <w:rFonts w:ascii="Roboto Condensed" w:hAnsi="Roboto Condensed" w:cs="Charis SIL"/>
+          <w:sz w:val="23"/>
+          <w:szCs w:val="23"/>
+          <w:lang w:val="en-US"/>
+        </w:rPr>
+        <w:t>, mongoose</w:t>
+      </w:r>
+    </w:p>
+    <w:p>
+      <w:pPr>
+        <w:numPr>
+          <w:ilvl w:val="0"/>
+          <w:numId w:val="1"/>
+        </w:numPr>
+        <w:spacing w:after="120"/>
+        <w:rPr>
+          <w:rFonts w:ascii="Roboto Condensed" w:hAnsi="Roboto Condensed" w:cs="Charis SIL"/>
+          <w:sz w:val="23"/>
+          <w:szCs w:val="23"/>
+          <w:lang w:val="en-US"/>
+        </w:rPr>
+      </w:pPr>
+      <w:r>
+        <w:rPr>
+          <w:rFonts w:ascii="Roboto Condensed" w:hAnsi="Roboto Condensed" w:cs="Charis SIL"/>
+          <w:sz w:val="23"/>
+          <w:szCs w:val="23"/>
+          <w:lang w:val="en-US"/>
+        </w:rPr>
+        <w:t>SQL (SQLite, PostgreSQL), MongoDB</w:t>
+      </w:r>
+      <w:r>
+        <w:rPr>
+          <w:rFonts w:ascii="Roboto Condensed" w:hAnsi="Roboto Condensed" w:cs="Charis SIL"/>
+          <w:sz w:val="23"/>
+          <w:szCs w:val="23"/>
+          <w:lang w:val="en-US"/>
+        </w:rPr>
+        <w:t xml:space="preserve">, </w:t>
+      </w:r>
+      <w:proofErr w:type="spellStart"/>
+      <w:r>
+        <w:rPr>
+          <w:rFonts w:ascii="Roboto Condensed" w:hAnsi="Roboto Condensed" w:cs="Charis SIL"/>
+          <w:sz w:val="23"/>
+          <w:szCs w:val="23"/>
+          <w:lang w:val="en-US"/>
+        </w:rPr>
+        <w:t>GraphQL</w:t>
+      </w:r>
+      <w:bookmarkStart w:id="0" w:name="_GoBack"/>
+      <w:bookmarkEnd w:id="0"/>
+      <w:proofErr w:type="spellEnd"/>
+    </w:p>
+    <w:p>
+      <w:pPr>
+        <w:numPr>
+          <w:ilvl w:val="0"/>
+          <w:numId w:val="1"/>
+        </w:numPr>
+        <w:spacing w:after="120"/>
+        <w:rPr>
+          <w:rFonts w:ascii="Roboto Condensed" w:hAnsi="Roboto Condensed" w:cs="Charis SIL"/>
+          <w:sz w:val="23"/>
+          <w:szCs w:val="23"/>
+          <w:lang w:val="en-US"/>
+        </w:rPr>
+      </w:pPr>
+      <w:r>
+        <w:rPr>
+          <w:rFonts w:ascii="Roboto Condensed" w:hAnsi="Roboto Condensed" w:cs="Charis SIL"/>
+          <w:sz w:val="23"/>
+          <w:szCs w:val="23"/>
+          <w:lang w:val="en-US"/>
+        </w:rPr>
+        <w:t>HTTP, REST, SOAP</w:t>
+      </w:r>
+    </w:p>
+    <w:p>
+      <w:pPr>
+        <w:numPr>
+          <w:ilvl w:val="0"/>
+          <w:numId w:val="1"/>
+        </w:numPr>
+        <w:spacing w:after="120"/>
+        <w:rPr>
+          <w:rFonts w:ascii="Roboto Condensed" w:hAnsi="Roboto Condensed" w:cs="Charis SIL"/>
+          <w:sz w:val="23"/>
+          <w:szCs w:val="23"/>
+          <w:lang w:val="en-US"/>
+        </w:rPr>
+      </w:pPr>
+      <w:r>
+        <w:rPr>
+          <w:rFonts w:ascii="Roboto Condensed" w:hAnsi="Roboto Condensed" w:cs="Charis SIL"/>
+          <w:sz w:val="23"/>
+          <w:szCs w:val="23"/>
+          <w:lang w:val="en-US"/>
+        </w:rPr>
+        <w:t>React, Redux</w:t>
+      </w:r>
+    </w:p>
+    <w:p>
+      <w:pPr>
+        <w:numPr>
+          <w:ilvl w:val="0"/>
+          <w:numId w:val="1"/>
+        </w:numPr>
+        <w:spacing w:after="120"/>
+        <w:rPr>
+          <w:rFonts w:ascii="Roboto Condensed" w:hAnsi="Roboto Condensed" w:cs="Charis SIL"/>
+          <w:sz w:val="23"/>
+          <w:szCs w:val="23"/>
+          <w:lang w:val="en-US"/>
+        </w:rPr>
+      </w:pPr>
+      <w:r>
+        <w:rPr>
+          <w:rFonts w:ascii="Roboto Condensed" w:hAnsi="Roboto Condensed" w:cs="Charis SIL"/>
+          <w:sz w:val="23"/>
+          <w:szCs w:val="23"/>
+          <w:lang w:val="en-US"/>
+        </w:rPr>
+        <w:t>JavaScript ES6</w:t>
+      </w:r>
+      <w:r>
+        <w:rPr>
+          <w:rFonts w:ascii="Roboto Condensed" w:hAnsi="Roboto Condensed" w:cs="Charis SIL"/>
+          <w:sz w:val="23"/>
+          <w:szCs w:val="23"/>
+          <w:lang w:val="en-US"/>
+        </w:rPr>
+        <w:t xml:space="preserve">, </w:t>
+      </w:r>
+      <w:proofErr w:type="spellStart"/>
+      <w:r>
+        <w:rPr>
+          <w:rFonts w:ascii="Roboto Condensed" w:hAnsi="Roboto Condensed" w:cs="Charis SIL"/>
+          <w:sz w:val="23"/>
+          <w:szCs w:val="23"/>
+          <w:lang w:val="en-US"/>
+        </w:rPr>
+        <w:t>TypeScript</w:t>
+      </w:r>
+      <w:proofErr w:type="spellEnd"/>
+    </w:p>
+    <w:p>
+      <w:pPr>
+        <w:numPr>
+          <w:ilvl w:val="0"/>
+          <w:numId w:val="1"/>
+        </w:numPr>
+        <w:spacing w:after="120"/>
+        <w:rPr>
+          <w:rFonts w:ascii="Roboto Condensed" w:hAnsi="Roboto Condensed" w:cs="Charis SIL"/>
+          <w:sz w:val="23"/>
+          <w:szCs w:val="23"/>
+          <w:lang w:val="en-US"/>
+        </w:rPr>
+      </w:pPr>
+      <w:r>
+        <w:rPr>
+          <w:rFonts w:ascii="Roboto Condensed" w:hAnsi="Roboto Condensed" w:cs="Charis SIL"/>
+          <w:sz w:val="23"/>
+          <w:szCs w:val="23"/>
+          <w:lang w:val="en-US"/>
+        </w:rPr>
+        <w:t>HTML5, CSS3 (Bootstrap, Sass)</w:t>
+      </w:r>
+    </w:p>
+    <w:p>
+      <w:pPr>
+        <w:numPr>
+          <w:ilvl w:val="0"/>
+          <w:numId w:val="1"/>
+        </w:numPr>
+        <w:spacing w:after="120"/>
+        <w:rPr>
+          <w:rFonts w:ascii="Roboto Condensed" w:hAnsi="Roboto Condensed" w:cs="Charis SIL"/>
+          <w:sz w:val="23"/>
+          <w:szCs w:val="23"/>
+          <w:lang w:val="en-US"/>
+        </w:rPr>
+      </w:pPr>
+      <w:r>
+        <w:rPr>
+          <w:rFonts w:ascii="Roboto Condensed" w:hAnsi="Roboto Condensed" w:cs="Charis SIL"/>
+          <w:sz w:val="23"/>
+          <w:szCs w:val="23"/>
+          <w:lang w:val="en-US"/>
+        </w:rPr>
+        <w:t>Jest, RTL</w:t>
+      </w:r>
+      <w:r>
+        <w:rPr>
+          <w:rFonts w:ascii="Roboto Condensed" w:hAnsi="Roboto Condensed" w:cs="Charis SIL"/>
+          <w:sz w:val="23"/>
+          <w:szCs w:val="23"/>
+          <w:lang w:val="en-US"/>
+        </w:rPr>
+        <w:t xml:space="preserve">, </w:t>
+      </w:r>
+      <w:proofErr w:type="spellStart"/>
+      <w:r>
+        <w:rPr>
+          <w:rFonts w:ascii="Roboto Condensed" w:hAnsi="Roboto Condensed" w:cs="Charis SIL"/>
+          <w:sz w:val="23"/>
+          <w:szCs w:val="23"/>
+          <w:lang w:val="en-US"/>
+        </w:rPr>
+        <w:t>Git</w:t>
+      </w:r>
+      <w:proofErr w:type="spellEnd"/>
+      <w:r>
+        <w:rPr>
+          <w:rFonts w:ascii="Roboto Condensed" w:hAnsi="Roboto Condensed" w:cs="Charis SIL"/>
+          <w:sz w:val="23"/>
+          <w:szCs w:val="23"/>
+          <w:lang w:val="en-US"/>
+        </w:rPr>
+        <w:t>, Basic Python</w:t>
+      </w:r>
+    </w:p>
+    <w:p>
+      <w:pPr>
+        <w:numPr>
+          <w:ilvl w:val="0"/>
+          <w:numId w:val="1"/>
+        </w:numPr>
+        <w:spacing w:after="120"/>
+        <w:rPr>
+          <w:rFonts w:ascii="Roboto Condensed" w:hAnsi="Roboto Condensed" w:cs="Charis SIL"/>
+          <w:sz w:val="23"/>
+          <w:szCs w:val="23"/>
+          <w:lang w:val="en-US"/>
+        </w:rPr>
+      </w:pPr>
+      <w:r>
+        <w:rPr>
+          <w:rFonts w:ascii="Roboto Condensed" w:hAnsi="Roboto Condensed" w:cs="Charis SIL"/>
+          <w:sz w:val="23"/>
+          <w:szCs w:val="23"/>
+          <w:lang w:val="en-US"/>
+        </w:rPr>
+        <w:t>Scrum (Trello)</w:t>
+      </w:r>
+    </w:p>
+    <w:p>
+      <w:pPr>
+        <w:numPr>
+          <w:ilvl w:val="0"/>
+          <w:numId w:val="1"/>
+        </w:numPr>
+        <w:spacing w:after="120"/>
+        <w:rPr>
+          <w:rFonts w:ascii="Roboto Condensed" w:hAnsi="Roboto Condensed" w:cs="Charis SIL"/>
+          <w:sz w:val="23"/>
+          <w:szCs w:val="23"/>
+          <w:lang w:val="en-US"/>
+        </w:rPr>
+      </w:pPr>
+      <w:r>
+        <w:rPr>
+          <w:rFonts w:ascii="Roboto Condensed" w:hAnsi="Roboto Condensed" w:cs="Charis SIL"/>
+          <w:sz w:val="23"/>
+          <w:szCs w:val="23"/>
+          <w:lang w:val="en-US"/>
+        </w:rPr>
+        <w:t>MS Office</w:t>
+      </w:r>
+      <w:r>
+        <w:rPr>
+          <w:rFonts w:ascii="Roboto Condensed" w:hAnsi="Roboto Condensed" w:cs="Charis SIL"/>
+          <w:sz w:val="23"/>
+          <w:szCs w:val="23"/>
+          <w:lang w:val="en-US"/>
+        </w:rPr>
+        <w:t>, Photoshop, Premiere Pro</w:t>
+      </w:r>
+    </w:p>
+    <w:p>
+      <w:pPr>
+        <w:numPr>
+          <w:ilvl w:val="0"/>
+          <w:numId w:val="1"/>
+        </w:numPr>
+        <w:spacing w:after="120"/>
+        <w:rPr>
+          <w:rFonts w:ascii="Roboto Condensed" w:hAnsi="Roboto Condensed" w:cs="Charis SIL"/>
+          <w:sz w:val="23"/>
+          <w:szCs w:val="23"/>
+          <w:lang w:val="en-US"/>
+        </w:rPr>
+      </w:pPr>
+      <w:r>
+        <w:rPr>
+          <w:rFonts w:ascii="Roboto Condensed" w:hAnsi="Roboto Condensed" w:cs="Charis SIL"/>
+          <w:sz w:val="23"/>
+          <w:szCs w:val="23"/>
+          <w:lang w:val="en-US"/>
+        </w:rPr>
+        <w:t>Mnemonics, fast learning, speed reading</w:t>
+      </w:r>
+      <w:r>
+        <w:rPr>
+          <w:rFonts w:ascii="Roboto Condensed" w:hAnsi="Roboto Condensed" w:cs="Charis SIL"/>
+          <w:sz w:val="23"/>
+          <w:szCs w:val="23"/>
+          <w:lang w:val="en-US"/>
+        </w:rPr>
+        <w:t>, mind maps</w:t>
+      </w:r>
+    </w:p>
+    <w:p>
+      <w:pPr>
+        <w:numPr>
+          <w:ilvl w:val="0"/>
+          <w:numId w:val="1"/>
+        </w:numPr>
+        <w:spacing w:after="120"/>
+        <w:rPr>
+          <w:rFonts w:ascii="Roboto Condensed" w:hAnsi="Roboto Condensed" w:cs="Charis SIL"/>
+          <w:sz w:val="23"/>
+          <w:szCs w:val="23"/>
+          <w:lang w:val="en-US"/>
+        </w:rPr>
+      </w:pPr>
+      <w:r>
+        <w:rPr>
+          <w:rFonts w:ascii="Roboto Condensed" w:hAnsi="Roboto Condensed" w:cs="Charis SIL"/>
+          <w:sz w:val="23"/>
+          <w:szCs w:val="23"/>
+          <w:lang w:val="en-US"/>
+        </w:rPr>
+        <w:t xml:space="preserve">Time management: </w:t>
+      </w:r>
+      <w:r>
+        <w:rPr>
+          <w:rFonts w:ascii="Roboto Condensed" w:hAnsi="Roboto Condensed" w:cs="Charis SIL"/>
+          <w:sz w:val="23"/>
+          <w:szCs w:val="23"/>
+          <w:lang w:val="en-US"/>
+        </w:rPr>
+        <w:t>Eisenhower matrix</w:t>
+      </w:r>
+      <w:r>
+        <w:rPr>
+          <w:rFonts w:ascii="Roboto Condensed" w:hAnsi="Roboto Condensed" w:cs="Charis SIL"/>
+          <w:sz w:val="23"/>
+          <w:szCs w:val="23"/>
+          <w:lang w:val="en-US"/>
+        </w:rPr>
+        <w:t xml:space="preserve">, </w:t>
+      </w:r>
+      <w:proofErr w:type="spellStart"/>
+      <w:r>
+        <w:rPr>
+          <w:rFonts w:ascii="Roboto Condensed" w:hAnsi="Roboto Condensed" w:cs="Charis SIL"/>
+          <w:sz w:val="23"/>
+          <w:szCs w:val="23"/>
+          <w:lang w:val="en-US"/>
+        </w:rPr>
+        <w:t>pomodoro</w:t>
+      </w:r>
+      <w:proofErr w:type="spellEnd"/>
+    </w:p>
+    <w:p>
+      <w:pPr>
+        <w:numPr>
+          <w:ilvl w:val="0"/>
+          <w:numId w:val="1"/>
+        </w:numPr>
+        <w:spacing w:after="120"/>
+        <w:rPr>
+          <w:rFonts w:ascii="Roboto Condensed" w:hAnsi="Roboto Condensed" w:cs="Charis SIL"/>
+          <w:sz w:val="23"/>
+          <w:szCs w:val="23"/>
+          <w:lang w:val="en-US"/>
+        </w:rPr>
+      </w:pPr>
+      <w:r>
+        <w:rPr>
+          <w:rFonts w:ascii="Roboto Condensed" w:hAnsi="Roboto Condensed" w:cs="Charis SIL"/>
+          <w:sz w:val="23"/>
+          <w:szCs w:val="23"/>
+          <w:lang w:val="en-US"/>
+        </w:rPr>
+        <w:t>Public speaking, project presentation, testing, mentoring</w:t>
+      </w:r>
+    </w:p>
+    <w:p>
+      <w:pPr>
+        <w:numPr>
+          <w:ilvl w:val="0"/>
+          <w:numId w:val="1"/>
+        </w:numPr>
+        <w:rPr>
+          <w:rFonts w:ascii="Roboto Condensed" w:hAnsi="Roboto Condensed" w:cs="Charis SIL"/>
+          <w:sz w:val="23"/>
+          <w:szCs w:val="23"/>
+          <w:lang w:val="en-US"/>
+        </w:rPr>
+      </w:pPr>
+      <w:r>
+        <w:rPr>
+          <w:rFonts w:ascii="Roboto Condensed" w:hAnsi="Roboto Condensed" w:cs="Charis SIL"/>
+          <w:sz w:val="23"/>
+          <w:szCs w:val="23"/>
+          <w:lang w:val="en-US"/>
+        </w:rPr>
+        <w:t>Small project management</w:t>
+      </w:r>
+    </w:p>
+    <w:p>
+      <w:pPr>
+        <w:spacing w:before="360" w:after="120"/>
+        <w:rPr>
+          <w:rFonts w:ascii="Roboto Condensed" w:hAnsi="Roboto Condensed" w:cs="Charis SIL"/>
+          <w:sz w:val="23"/>
+          <w:szCs w:val="23"/>
+          <w:lang w:val="en-US"/>
+        </w:rPr>
+      </w:pPr>
+      <w:r>
+        <w:rPr>
+          <w:rFonts w:ascii="Roboto Condensed" w:hAnsi="Roboto Condensed" w:cs="Charis SIL"/>
+          <w:b/>
+          <w:bCs/>
+          <w:sz w:val="23"/>
+          <w:szCs w:val="23"/>
+          <w:u w:val="single"/>
+          <w:lang w:val="en-US"/>
+        </w:rPr>
+        <w:t>LANGUAGES</w:t>
+      </w:r>
+    </w:p>
+    <w:p>
+      <w:pPr>
+        <w:numPr>
+          <w:ilvl w:val="0"/>
+          <w:numId w:val="1"/>
+        </w:numPr>
+        <w:rPr>
+          <w:rFonts w:ascii="Roboto Condensed" w:hAnsi="Roboto Condensed" w:cs="Charis SIL"/>
+          <w:sz w:val="23"/>
+          <w:szCs w:val="23"/>
+          <w:lang w:val="en-US"/>
+        </w:rPr>
+      </w:pPr>
+      <w:r>
+        <w:rPr>
+          <w:rFonts w:ascii="Roboto Condensed" w:hAnsi="Roboto Condensed" w:cs="Charis SIL"/>
+          <w:sz w:val="23"/>
+          <w:szCs w:val="23"/>
+          <w:lang w:val="en-US"/>
+        </w:rPr>
+        <w:t>Fluent: English, Polish and Japanese</w:t>
+      </w:r>
+    </w:p>
+    <w:p>
+      <w:pPr>
+        <w:numPr>
+          <w:ilvl w:val="0"/>
+          <w:numId w:val="1"/>
+        </w:numPr>
+        <w:rPr>
+          <w:rFonts w:ascii="Roboto Condensed" w:hAnsi="Roboto Condensed" w:cs="Charis SIL"/>
+          <w:sz w:val="23"/>
+          <w:szCs w:val="23"/>
+          <w:lang w:val="en-US"/>
+        </w:rPr>
+      </w:pPr>
+      <w:r>
+        <w:rPr>
+          <w:rFonts w:ascii="Roboto Condensed" w:hAnsi="Roboto Condensed" w:cs="Charis SIL"/>
+          <w:sz w:val="23"/>
+          <w:szCs w:val="23"/>
+          <w:lang w:val="en-US"/>
+        </w:rPr>
+        <w:t>Basic: Chinese</w:t>
+      </w:r>
+    </w:p>
+    <w:p>
+      <w:pPr>
+        <w:spacing w:before="360" w:after="120"/>
+        <w:rPr>
+          <w:rFonts w:ascii="Roboto Condensed" w:hAnsi="Roboto Condensed" w:cs="Charis SIL"/>
+          <w:b/>
+          <w:bCs/>
+          <w:sz w:val="23"/>
+          <w:szCs w:val="23"/>
+          <w:u w:val="single"/>
+          <w:lang w:val="en-US"/>
+        </w:rPr>
+      </w:pPr>
+      <w:r>
+        <w:rPr>
+          <w:rFonts w:ascii="Roboto Condensed" w:hAnsi="Roboto Condensed" w:cs="Charis SIL"/>
+          <w:b/>
+          <w:bCs/>
+          <w:sz w:val="23"/>
+          <w:szCs w:val="23"/>
+          <w:u w:val="single"/>
+          <w:lang w:val="en-US"/>
+        </w:rPr>
+        <w:t>EDUCATION</w:t>
+      </w:r>
+    </w:p>
+    <w:p>
+      <w:pPr>
+        <w:spacing w:after="120"/>
+        <w:rPr>
+          <w:rFonts w:ascii="Roboto Condensed" w:hAnsi="Roboto Condensed" w:cs="Charis SIL"/>
+          <w:b/>
+          <w:sz w:val="23"/>
+          <w:szCs w:val="23"/>
+          <w:lang w:val="en-US"/>
+        </w:rPr>
+      </w:pPr>
       <w:r>
         <w:rPr>
           <w:rFonts w:ascii="Roboto Condensed" w:hAnsi="Roboto Condensed" w:cs="Charis SIL"/>
@@ -1447,47 +2071,7 @@
           <w:szCs w:val="23"/>
           <w:lang w:val="en-US"/>
         </w:rPr>
-        <w:t xml:space="preserve"> Japanese Studies</w:t>
-      </w:r>
-      <w:r>
-        <w:rPr>
-          <w:rFonts w:ascii="Roboto Condensed" w:hAnsi="Roboto Condensed" w:cs="Charis SIL"/>
-          <w:bCs/>
-          <w:sz w:val="23"/>
-          <w:szCs w:val="23"/>
-          <w:lang w:val="en-US"/>
-        </w:rPr>
-        <w:t xml:space="preserve"> (</w:t>
-      </w:r>
-      <w:r>
-        <w:rPr>
-          <w:rFonts w:ascii="Roboto Condensed" w:hAnsi="Roboto Condensed" w:cs="Charis SIL"/>
-          <w:bCs/>
-          <w:sz w:val="23"/>
-          <w:szCs w:val="23"/>
-          <w:lang w:val="en-US"/>
-        </w:rPr>
-        <w:t>Language</w:t>
-      </w:r>
-      <w:r>
-        <w:rPr>
-          <w:rFonts w:ascii="Roboto Condensed" w:hAnsi="Roboto Condensed" w:cs="Charis SIL"/>
-          <w:bCs/>
-          <w:sz w:val="23"/>
-          <w:szCs w:val="23"/>
-          <w:lang w:val="en-US"/>
-        </w:rPr>
-        <w:t>, Philosophy</w:t>
-      </w:r>
-      <w:r>
-        <w:rPr>
-          <w:rFonts w:ascii="Roboto Condensed" w:hAnsi="Roboto Condensed" w:cs="Charis SIL"/>
-          <w:bCs/>
-          <w:sz w:val="23"/>
-          <w:szCs w:val="23"/>
-          <w:lang w:val="en-US"/>
-        </w:rPr>
-        <w:t>)</w:t>
+        <w:t xml:space="preserve"> Japanese Studies (Language, Philosophy)</w:t>
       </w:r>
     </w:p>
     <w:p>
@@ -1522,29 +2106,7 @@
           <w:szCs w:val="23"/>
           <w:lang w:val="en-US"/>
         </w:rPr>
-        <w:t xml:space="preserve"> (2014 </w:t>
-      </w:r>
-      <w:r>
-        <w:rPr>
-          <w:rFonts w:ascii="Roboto Condensed" w:hAnsi="Roboto Condensed" w:cs="Charis SIL"/>
-          <w:b/>
-          <w:bCs/>
-          <w:sz w:val="23"/>
-          <w:szCs w:val="23"/>
-          <w:lang w:val="en-US"/>
-        </w:rPr>
-        <w:t>—</w:t>
-      </w:r>
-      <w:r>
-        <w:rPr>
-          <w:rFonts w:ascii="Roboto Condensed" w:hAnsi="Roboto Condensed" w:cs="Charis SIL"/>
-          <w:b/>
-          <w:bCs/>
-          <w:sz w:val="23"/>
-          <w:szCs w:val="23"/>
-          <w:lang w:val="en-US"/>
-        </w:rPr>
-        <w:t xml:space="preserve"> 2015)</w:t>
+        <w:t xml:space="preserve"> (2014 — 2015)</w:t>
       </w:r>
     </w:p>
     <w:p>
@@ -1580,7 +2142,7 @@
           <w:szCs w:val="23"/>
           <w:lang w:val="en-US"/>
         </w:rPr>
-        <w:t xml:space="preserve"> of study: Japanese Language, Education</w:t>
+        <w:t xml:space="preserve"> of study: Japanese Language</w:t>
       </w:r>
     </w:p>
     <w:p>
@@ -1594,6 +2156,7 @@
           <w:lang w:val="en-US"/>
         </w:rPr>
       </w:pPr>
+      <w:proofErr w:type="spellStart"/>
       <w:r>
         <w:rPr>
           <w:rFonts w:ascii="Roboto Condensed" w:hAnsi="Roboto Condensed" w:cs="Charis SIL"/>
@@ -1604,45 +2167,16 @@
         </w:rPr>
         <w:t>ASBiRO</w:t>
       </w:r>
-      <w:r>
-        <w:rPr>
-          <w:rFonts w:ascii="Roboto Condensed" w:hAnsi="Roboto Condensed" w:cs="Charis SIL"/>
-          <w:b/>
-          <w:sz w:val="23"/>
-          <w:szCs w:val="23"/>
-          <w:lang w:val="en-US"/>
-        </w:rPr>
-        <w:t xml:space="preserve"> School of Business</w:t>
-      </w:r>
-      <w:r>
-        <w:rPr>
-          <w:rFonts w:ascii="Roboto Condensed" w:hAnsi="Roboto Condensed" w:cs="Charis SIL"/>
-          <w:b/>
-          <w:sz w:val="23"/>
-          <w:szCs w:val="23"/>
-          <w:lang w:val="en-US"/>
-        </w:rPr>
-        <w:t xml:space="preserve"> (2017 </w:t>
-      </w:r>
-      <w:r>
-        <w:rPr>
-          <w:rFonts w:ascii="Roboto Condensed" w:hAnsi="Roboto Condensed" w:cs="Charis SIL"/>
-          <w:b/>
-          <w:sz w:val="23"/>
-          <w:szCs w:val="23"/>
-          <w:lang w:val="en-US"/>
-        </w:rPr>
-        <w:t>—</w:t>
-      </w:r>
-      <w:r>
-        <w:rPr>
-          <w:rFonts w:ascii="Roboto Condensed" w:hAnsi="Roboto Condensed" w:cs="Charis SIL"/>
-          <w:b/>
-          <w:sz w:val="23"/>
-          <w:szCs w:val="23"/>
-          <w:lang w:val="en-US"/>
-        </w:rPr>
-        <w:t xml:space="preserve"> 2018)</w:t>
+      <w:proofErr w:type="spellEnd"/>
+      <w:r>
+        <w:rPr>
+          <w:rFonts w:ascii="Roboto Condensed" w:hAnsi="Roboto Condensed" w:cs="Charis SIL"/>
+          <w:b/>
+          <w:sz w:val="23"/>
+          <w:szCs w:val="23"/>
+          <w:lang w:val="en-US"/>
+        </w:rPr>
+        <w:t xml:space="preserve"> School of Business (2017 — 2018)</w:t>
       </w:r>
     </w:p>
     <w:p>
@@ -1700,27 +2234,7 @@
           <w:szCs w:val="23"/>
           <w:lang w:val="en-US"/>
         </w:rPr>
-        <w:t xml:space="preserve"> (02.2019 </w:t>
-      </w:r>
-      <w:r>
-        <w:rPr>
-          <w:rFonts w:ascii="Roboto Condensed" w:hAnsi="Roboto Condensed" w:cs="Charis SIL"/>
-          <w:b/>
-          <w:sz w:val="23"/>
-          <w:szCs w:val="23"/>
-          <w:lang w:val="en-US"/>
-        </w:rPr>
-        <w:t>—</w:t>
-      </w:r>
-      <w:r>
-        <w:rPr>
-          <w:rFonts w:ascii="Roboto Condensed" w:hAnsi="Roboto Condensed" w:cs="Charis SIL"/>
-          <w:b/>
-          <w:sz w:val="23"/>
-          <w:szCs w:val="23"/>
-          <w:lang w:val="en-US"/>
-        </w:rPr>
-        <w:t xml:space="preserve"> 04.2019)</w:t>
+        <w:t xml:space="preserve"> (02.2019 — 04.2019)</w:t>
       </w:r>
     </w:p>
     <w:p>
@@ -1759,45 +2273,37 @@
           <w:lang w:val="en-US"/>
         </w:rPr>
       </w:pPr>
-      <w:r>
-        <w:rPr>
-          <w:rFonts w:ascii="Roboto Condensed" w:hAnsi="Roboto Condensed" w:cs="Charis SIL"/>
-          <w:b/>
-          <w:sz w:val="23"/>
-          <w:szCs w:val="23"/>
-          <w:lang w:val="en-US"/>
-        </w:rPr>
-        <w:t>Codecool School of Programming</w:t>
-      </w:r>
-      <w:r>
-        <w:rPr>
-          <w:rFonts w:ascii="Roboto Condensed" w:hAnsi="Roboto Condensed" w:cs="Charis SIL"/>
-          <w:b/>
-          <w:sz w:val="23"/>
-          <w:szCs w:val="23"/>
-          <w:lang w:val="en-US"/>
-        </w:rPr>
-        <w:t xml:space="preserve"> (10.2019 </w:t>
-      </w:r>
-      <w:r>
-        <w:rPr>
-          <w:rFonts w:ascii="Roboto Condensed" w:hAnsi="Roboto Condensed" w:cs="Charis SIL"/>
-          <w:b/>
-          <w:sz w:val="23"/>
-          <w:szCs w:val="23"/>
-          <w:lang w:val="en-US"/>
-        </w:rPr>
-        <w:t>—</w:t>
-      </w:r>
-      <w:r>
-        <w:rPr>
-          <w:rFonts w:ascii="Roboto Condensed" w:hAnsi="Roboto Condensed" w:cs="Charis SIL"/>
-          <w:b/>
-          <w:sz w:val="23"/>
-          <w:szCs w:val="23"/>
-          <w:lang w:val="en-US"/>
-        </w:rPr>
-        <w:t xml:space="preserve"> 03.2020)</w:t>
+      <w:proofErr w:type="spellStart"/>
+      <w:r>
+        <w:rPr>
+          <w:rFonts w:ascii="Roboto Condensed" w:hAnsi="Roboto Condensed" w:cs="Charis SIL"/>
+          <w:b/>
+          <w:sz w:val="23"/>
+          <w:szCs w:val="23"/>
+          <w:lang w:val="en-US"/>
+        </w:rPr>
+        <w:t>Codecool</w:t>
+      </w:r>
+      <w:proofErr w:type="spellEnd"/>
+      <w:r>
+        <w:rPr>
+          <w:rFonts w:ascii="Roboto Condensed" w:hAnsi="Roboto Condensed" w:cs="Charis SIL"/>
+          <w:b/>
+          <w:sz w:val="23"/>
+          <w:szCs w:val="23"/>
+          <w:lang w:val="en-US"/>
+        </w:rPr>
+        <w:t xml:space="preserve"> School of Programming</w:t>
+      </w:r>
+      <w:r>
+        <w:rPr>
+          <w:rFonts w:ascii="Roboto Condensed" w:hAnsi="Roboto Condensed" w:cs="Charis SIL"/>
+          <w:b/>
+          <w:sz w:val="23"/>
+          <w:szCs w:val="23"/>
+          <w:lang w:val="en-US"/>
+        </w:rPr>
+        <w:t xml:space="preserve"> (10.2019 — 03.2020)</w:t>
       </w:r>
     </w:p>
     <w:p>
@@ -1823,16 +2329,7 @@
           <w:szCs w:val="23"/>
           <w:lang w:val="en-US"/>
         </w:rPr>
-        <w:t xml:space="preserve">Field of study: </w:t>
-      </w:r>
-      <w:r>
-        <w:rPr>
-          <w:rFonts w:ascii="Roboto Condensed" w:hAnsi="Roboto Condensed" w:cs="Charis SIL"/>
-          <w:sz w:val="23"/>
-          <w:szCs w:val="23"/>
-          <w:lang w:val="en-US"/>
-        </w:rPr>
-        <w:t>Programming</w:t>
+        <w:t>Field of study: Programming</w:t>
       </w:r>
       <w:r>
         <w:rPr>
@@ -1850,30 +2347,11 @@
           <w:szCs w:val="23"/>
           <w:lang w:val="en-US"/>
         </w:rPr>
-        <w:t xml:space="preserve"> Python Basics</w:t>
-      </w:r>
-      <w:r>
-        <w:rPr>
-          <w:rFonts w:ascii="Roboto Condensed" w:hAnsi="Roboto Condensed" w:cs="Charis SIL"/>
-          <w:sz w:val="23"/>
-          <w:szCs w:val="23"/>
-          <w:lang w:val="en-US"/>
-        </w:rPr>
-        <w:t>,</w:t>
-      </w:r>
-      <w:r>
-        <w:rPr>
-          <w:rFonts w:ascii="Roboto Condensed" w:hAnsi="Roboto Condensed" w:cs="Charis SIL"/>
-          <w:sz w:val="23"/>
-          <w:szCs w:val="23"/>
-          <w:lang w:val="en-US"/>
-        </w:rPr>
-        <w:t xml:space="preserve"> Scrum</w:t>
+        <w:t xml:space="preserve"> Python Basics, Scrum</w:t>
       </w:r>
     </w:p>
     <w:p>
       <w:pPr>
-        <w:spacing w:after="120"/>
         <w:rPr>
           <w:rFonts w:ascii="Roboto Condensed" w:hAnsi="Roboto Condensed" w:cs="Charis SIL"/>
           <w:bCs/>
@@ -1903,7 +2381,7 @@
           <w:u w:val="single"/>
           <w:lang w:val="en-US"/>
         </w:rPr>
-        <w:t xml:space="preserve"> —</w:t>
+        <w:t>.</w:t>
       </w:r>
       <w:r>
         <w:rPr>
@@ -1914,744 +2392,7 @@
           <w:u w:val="single"/>
           <w:lang w:val="en-US"/>
         </w:rPr>
-        <w:t xml:space="preserve"> I love to learn</w:t>
-      </w:r>
-      <w:r>
-        <w:rPr>
-          <w:rFonts w:ascii="Roboto Condensed" w:hAnsi="Roboto Condensed" w:cs="Charis SIL"/>
-          <w:bCs/>
-          <w:sz w:val="23"/>
-          <w:szCs w:val="23"/>
-          <w:u w:val="single"/>
-          <w:lang w:val="en-US"/>
-        </w:rPr>
-        <w:t xml:space="preserve"> new things</w:t>
-      </w:r>
-      <w:r>
-        <w:rPr>
-          <w:rFonts w:ascii="Roboto Condensed" w:hAnsi="Roboto Condensed" w:cs="Charis SIL"/>
-          <w:bCs/>
-          <w:sz w:val="23"/>
-          <w:szCs w:val="23"/>
-          <w:u w:val="single"/>
-          <w:lang w:val="en-US"/>
-        </w:rPr>
-        <w:t>!</w:t>
-      </w:r>
-      <w:r>
-        <w:rPr>
-          <w:rFonts w:ascii="Roboto Condensed" w:hAnsi="Roboto Condensed" w:cs="Charis SIL"/>
-          <w:bCs/>
-          <w:sz w:val="23"/>
-          <w:szCs w:val="23"/>
-          <w:u w:val="single"/>
-          <w:lang w:val="en-US"/>
-        </w:rPr>
         <w:t>)</w:t>
-      </w:r>
-    </w:p>
-    <w:p>
-      <w:pPr>
-        <w:spacing w:before="360" w:after="120"/>
-        <w:rPr>
-          <w:rFonts w:ascii="Roboto Condensed" w:hAnsi="Roboto Condensed" w:cs="Charis SIL"/>
-          <w:b/>
-          <w:bCs/>
-          <w:sz w:val="23"/>
-          <w:szCs w:val="23"/>
-          <w:u w:val="single"/>
-          <w:lang w:val="en-US"/>
-        </w:rPr>
-      </w:pPr>
-      <w:r>
-        <w:rPr>
-          <w:rFonts w:ascii="Roboto Condensed" w:hAnsi="Roboto Condensed" w:cs="Charis SIL"/>
-          <w:b/>
-          <w:bCs/>
-          <w:sz w:val="23"/>
-          <w:szCs w:val="23"/>
-          <w:u w:val="single"/>
-          <w:lang w:val="en-US"/>
-        </w:rPr>
-        <w:t xml:space="preserve">NGO </w:t>
-      </w:r>
-      <w:r>
-        <w:rPr>
-          <w:rFonts w:ascii="Roboto Condensed" w:hAnsi="Roboto Condensed" w:cs="Charis SIL"/>
-          <w:b/>
-          <w:bCs/>
-          <w:sz w:val="23"/>
-          <w:szCs w:val="23"/>
-          <w:u w:val="single"/>
-          <w:lang w:val="en-US"/>
-        </w:rPr>
-        <w:t>WORK EXPERIENCE</w:t>
-      </w:r>
-    </w:p>
-    <w:p>
-      <w:pPr>
-        <w:spacing w:after="120"/>
-        <w:rPr>
-          <w:rFonts w:ascii="Roboto Condensed" w:hAnsi="Roboto Condensed" w:cs="Charis SIL"/>
-          <w:sz w:val="23"/>
-          <w:szCs w:val="23"/>
-          <w:lang w:val="en-US"/>
-        </w:rPr>
-      </w:pPr>
-      <w:r>
-        <w:rPr>
-          <w:rFonts w:ascii="Roboto Condensed" w:hAnsi="Roboto Condensed" w:cs="Charis SIL"/>
-          <w:b/>
-          <w:sz w:val="23"/>
-          <w:szCs w:val="23"/>
-          <w:lang w:val="en-US"/>
-        </w:rPr>
-        <w:t>Mises Institute</w:t>
-      </w:r>
-      <w:r>
-        <w:rPr>
-          <w:rFonts w:ascii="Roboto Condensed" w:hAnsi="Roboto Condensed" w:cs="Charis SIL"/>
-          <w:b/>
-          <w:sz w:val="23"/>
-          <w:szCs w:val="23"/>
-          <w:lang w:val="en-US"/>
-        </w:rPr>
-        <w:t xml:space="preserve"> (2016</w:t>
-      </w:r>
-      <w:r>
-        <w:rPr>
-          <w:rFonts w:ascii="Roboto Condensed" w:hAnsi="Roboto Condensed" w:cs="Charis SIL"/>
-          <w:b/>
-          <w:sz w:val="23"/>
-          <w:szCs w:val="23"/>
-          <w:lang w:val="en-US"/>
-        </w:rPr>
-        <w:t xml:space="preserve"> </w:t>
-      </w:r>
-      <w:r>
-        <w:rPr>
-          <w:rFonts w:ascii="Roboto Condensed" w:hAnsi="Roboto Condensed" w:cs="Charis SIL"/>
-          <w:b/>
-          <w:sz w:val="23"/>
-          <w:szCs w:val="23"/>
-          <w:lang w:val="en-US"/>
-        </w:rPr>
-        <w:t>—</w:t>
-      </w:r>
-      <w:r>
-        <w:rPr>
-          <w:rFonts w:ascii="Roboto Condensed" w:hAnsi="Roboto Condensed" w:cs="Charis SIL"/>
-          <w:b/>
-          <w:sz w:val="23"/>
-          <w:szCs w:val="23"/>
-          <w:lang w:val="en-US"/>
-        </w:rPr>
-        <w:t xml:space="preserve"> Present)</w:t>
-      </w:r>
-    </w:p>
-    <w:p>
-      <w:pPr>
-        <w:pStyle w:val="Akapitzlist"/>
-        <w:numPr>
-          <w:ilvl w:val="0"/>
-          <w:numId w:val="10"/>
-        </w:numPr>
-        <w:spacing w:after="120"/>
-        <w:rPr>
-          <w:rFonts w:ascii="Roboto Condensed" w:hAnsi="Roboto Condensed" w:cs="Charis SIL"/>
-          <w:sz w:val="23"/>
-          <w:szCs w:val="23"/>
-          <w:lang w:val="en-US"/>
-        </w:rPr>
-      </w:pPr>
-      <w:r>
-        <w:rPr>
-          <w:rFonts w:ascii="Roboto Condensed" w:hAnsi="Roboto Condensed" w:cs="Charis SIL"/>
-          <w:sz w:val="23"/>
-          <w:szCs w:val="23"/>
-          <w:lang w:val="en-US"/>
-        </w:rPr>
-        <w:t>Senior</w:t>
-      </w:r>
-      <w:r>
-        <w:rPr>
-          <w:rFonts w:ascii="Roboto Condensed" w:hAnsi="Roboto Condensed" w:cs="Charis SIL"/>
-          <w:sz w:val="23"/>
-          <w:szCs w:val="23"/>
-          <w:lang w:val="en-US"/>
-        </w:rPr>
-        <w:t xml:space="preserve"> Mentor at</w:t>
-      </w:r>
-      <w:r>
-        <w:rPr>
-          <w:rFonts w:ascii="Roboto Condensed" w:hAnsi="Roboto Condensed" w:cs="Charis SIL"/>
-          <w:sz w:val="23"/>
-          <w:szCs w:val="23"/>
-          <w:lang w:val="en-US"/>
-        </w:rPr>
-        <w:t xml:space="preserve"> Economics Lessons for the Youth</w:t>
-      </w:r>
-    </w:p>
-    <w:p>
-      <w:pPr>
-        <w:pStyle w:val="Akapitzlist"/>
-        <w:numPr>
-          <w:ilvl w:val="0"/>
-          <w:numId w:val="10"/>
-        </w:numPr>
-        <w:spacing w:after="120"/>
-        <w:rPr>
-          <w:rFonts w:ascii="Roboto Condensed" w:hAnsi="Roboto Condensed" w:cs="Charis SIL"/>
-          <w:sz w:val="23"/>
-          <w:szCs w:val="23"/>
-          <w:lang w:val="en-US"/>
-        </w:rPr>
-      </w:pPr>
-      <w:r>
-        <w:rPr>
-          <w:rFonts w:ascii="Roboto Condensed" w:hAnsi="Roboto Condensed" w:cs="Charis SIL"/>
-          <w:sz w:val="23"/>
-          <w:szCs w:val="23"/>
-          <w:lang w:val="en-US"/>
-        </w:rPr>
-        <w:t>Application Tester at SZLEM</w:t>
-      </w:r>
-    </w:p>
-    <w:p>
-      <w:pPr>
-        <w:spacing w:after="120"/>
-        <w:rPr>
-          <w:rFonts w:ascii="Roboto Condensed" w:eastAsia="MS Mincho" w:hAnsi="Roboto Condensed" w:cs="Charis SIL"/>
-          <w:b/>
-          <w:sz w:val="23"/>
-          <w:szCs w:val="23"/>
-          <w:lang w:val="en-US" w:eastAsia="ja-JP"/>
-        </w:rPr>
-      </w:pPr>
-      <w:r>
-        <w:rPr>
-          <w:rFonts w:ascii="Roboto Condensed" w:eastAsia="MS Mincho" w:hAnsi="Roboto Condensed" w:cs="Charis SIL"/>
-          <w:b/>
-          <w:sz w:val="23"/>
-          <w:szCs w:val="23"/>
-          <w:lang w:val="en-US" w:eastAsia="ja-JP"/>
-        </w:rPr>
-        <w:t>Libertarian Association (2018 – Present)</w:t>
-      </w:r>
-    </w:p>
-    <w:p>
-      <w:pPr>
-        <w:pStyle w:val="Akapitzlist"/>
-        <w:numPr>
-          <w:ilvl w:val="0"/>
-          <w:numId w:val="11"/>
-        </w:numPr>
-        <w:spacing w:after="120"/>
-        <w:rPr>
-          <w:rFonts w:ascii="Roboto Condensed" w:hAnsi="Roboto Condensed" w:cs="Charis SIL"/>
-          <w:sz w:val="23"/>
-          <w:szCs w:val="23"/>
-          <w:lang w:val="en-US"/>
-        </w:rPr>
-      </w:pPr>
-      <w:r>
-        <w:rPr>
-          <w:rFonts w:ascii="Roboto Condensed" w:eastAsia="MS Mincho" w:hAnsi="Roboto Condensed" w:cs="Charis SIL"/>
-          <w:sz w:val="23"/>
-          <w:szCs w:val="23"/>
-          <w:lang w:val="en-US" w:eastAsia="ja-JP"/>
-        </w:rPr>
-        <w:t>Organization Representative</w:t>
-      </w:r>
-      <w:r>
-        <w:rPr>
-          <w:rFonts w:ascii="Roboto Condensed" w:eastAsia="MS Mincho" w:hAnsi="Roboto Condensed" w:cs="Charis SIL"/>
-          <w:sz w:val="23"/>
-          <w:szCs w:val="23"/>
-          <w:lang w:val="en-US" w:eastAsia="ja-JP"/>
-        </w:rPr>
-        <w:t xml:space="preserve">, </w:t>
-      </w:r>
-      <w:r>
-        <w:rPr>
-          <w:rFonts w:ascii="Roboto Condensed" w:eastAsia="MS Mincho" w:hAnsi="Roboto Condensed" w:cs="Charis SIL"/>
-          <w:sz w:val="23"/>
-          <w:szCs w:val="23"/>
-          <w:lang w:val="en-US" w:eastAsia="ja-JP"/>
-        </w:rPr>
-        <w:t>Fundraiser</w:t>
-      </w:r>
-    </w:p>
-    <w:p>
-      <w:pPr>
-        <w:spacing w:after="120"/>
-        <w:rPr>
-          <w:rFonts w:ascii="Roboto Condensed" w:eastAsia="MS Mincho" w:hAnsi="Roboto Condensed" w:cs="Charis SIL"/>
-          <w:b/>
-          <w:sz w:val="23"/>
-          <w:szCs w:val="23"/>
-          <w:lang w:val="en-US" w:eastAsia="ja-JP"/>
-        </w:rPr>
-      </w:pPr>
-      <w:r>
-        <w:rPr>
-          <w:rFonts w:ascii="Roboto Condensed" w:eastAsia="MS Mincho" w:hAnsi="Roboto Condensed" w:cs="Charis SIL"/>
-          <w:b/>
-          <w:sz w:val="23"/>
-          <w:szCs w:val="23"/>
-          <w:lang w:val="en-US" w:eastAsia="ja-JP"/>
-        </w:rPr>
-        <w:t xml:space="preserve">Freedom </w:t>
-      </w:r>
-      <w:r>
-        <w:rPr>
-          <w:rFonts w:ascii="Roboto Condensed" w:eastAsia="MS Mincho" w:hAnsi="Roboto Condensed" w:cs="Charis SIL"/>
-          <w:b/>
-          <w:sz w:val="23"/>
-          <w:szCs w:val="23"/>
-          <w:lang w:val="en-US" w:eastAsia="ja-JP"/>
-        </w:rPr>
-        <w:t>and Entrepreneurship Foundation (</w:t>
-      </w:r>
-      <w:r>
-        <w:rPr>
-          <w:rFonts w:ascii="Roboto Condensed" w:eastAsia="MS Mincho" w:hAnsi="Roboto Condensed" w:cs="Charis SIL"/>
-          <w:b/>
-          <w:sz w:val="23"/>
-          <w:szCs w:val="23"/>
-          <w:lang w:val="en-US" w:eastAsia="ja-JP"/>
-        </w:rPr>
-        <w:t>2019 – Present</w:t>
-      </w:r>
-      <w:r>
-        <w:rPr>
-          <w:rFonts w:ascii="Roboto Condensed" w:eastAsia="MS Mincho" w:hAnsi="Roboto Condensed" w:cs="Charis SIL"/>
-          <w:b/>
-          <w:sz w:val="23"/>
-          <w:szCs w:val="23"/>
-          <w:lang w:val="en-US" w:eastAsia="ja-JP"/>
-        </w:rPr>
-        <w:t>)</w:t>
-      </w:r>
-    </w:p>
-    <w:p>
-      <w:pPr>
-        <w:pStyle w:val="Akapitzlist"/>
-        <w:numPr>
-          <w:ilvl w:val="0"/>
-          <w:numId w:val="11"/>
-        </w:numPr>
-        <w:spacing w:after="120"/>
-        <w:rPr>
-          <w:rFonts w:ascii="Roboto Condensed" w:hAnsi="Roboto Condensed" w:cs="Charis SIL"/>
-          <w:sz w:val="23"/>
-          <w:szCs w:val="23"/>
-          <w:lang w:val="en-US"/>
-        </w:rPr>
-      </w:pPr>
-      <w:r>
-        <w:rPr>
-          <w:rFonts w:ascii="Roboto Condensed" w:eastAsia="MS Mincho" w:hAnsi="Roboto Condensed" w:cs="Charis SIL"/>
-          <w:sz w:val="23"/>
-          <w:szCs w:val="23"/>
-          <w:lang w:val="en-US" w:eastAsia="ja-JP"/>
-        </w:rPr>
-        <w:t xml:space="preserve">Public Speaking, </w:t>
-      </w:r>
-      <w:r>
-        <w:rPr>
-          <w:rFonts w:ascii="Roboto Condensed" w:eastAsia="MS Mincho" w:hAnsi="Roboto Condensed" w:cs="Charis SIL"/>
-          <w:sz w:val="23"/>
-          <w:szCs w:val="23"/>
-          <w:lang w:val="en-US" w:eastAsia="ja-JP"/>
-        </w:rPr>
-        <w:t>Copyw</w:t>
-      </w:r>
-      <w:r>
-        <w:rPr>
-          <w:rFonts w:ascii="Roboto Condensed" w:eastAsia="MS Mincho" w:hAnsi="Roboto Condensed" w:cs="Charis SIL"/>
-          <w:sz w:val="23"/>
-          <w:szCs w:val="23"/>
-          <w:lang w:val="en-US" w:eastAsia="ja-JP"/>
-        </w:rPr>
-        <w:t>riting, Translation, Fundraising</w:t>
-      </w:r>
-    </w:p>
-    <w:p>
-      <w:pPr>
-        <w:spacing w:after="120"/>
-        <w:rPr>
-          <w:rFonts w:ascii="Roboto Condensed" w:hAnsi="Roboto Condensed" w:cs="Charis SIL"/>
-          <w:b/>
-          <w:sz w:val="23"/>
-          <w:szCs w:val="23"/>
-          <w:lang w:val="en-US"/>
-        </w:rPr>
-      </w:pPr>
-      <w:r>
-        <w:rPr>
-          <w:rFonts w:ascii="Roboto Condensed" w:hAnsi="Roboto Condensed" w:cs="Charis SIL"/>
-          <w:b/>
-          <w:sz w:val="23"/>
-          <w:szCs w:val="23"/>
-          <w:lang w:val="en-US"/>
-        </w:rPr>
-        <w:t>Foundation TKL “Koliber” (</w:t>
-      </w:r>
-      <w:r>
-        <w:rPr>
-          <w:rFonts w:ascii="Roboto Condensed" w:hAnsi="Roboto Condensed" w:cs="Charis SIL"/>
-          <w:b/>
-          <w:sz w:val="23"/>
-          <w:szCs w:val="23"/>
-          <w:lang w:val="en-US"/>
-        </w:rPr>
-        <w:t>20</w:t>
-      </w:r>
-      <w:r>
-        <w:rPr>
-          <w:rFonts w:ascii="Roboto Condensed" w:hAnsi="Roboto Condensed" w:cs="Charis SIL"/>
-          <w:b/>
-          <w:sz w:val="23"/>
-          <w:szCs w:val="23"/>
-          <w:lang w:val="en-US"/>
-        </w:rPr>
-        <w:t xml:space="preserve">20 </w:t>
-      </w:r>
-      <w:r>
-        <w:rPr>
-          <w:rFonts w:ascii="Roboto Condensed" w:hAnsi="Roboto Condensed" w:cs="Charis SIL"/>
-          <w:b/>
-          <w:sz w:val="23"/>
-          <w:szCs w:val="23"/>
-          <w:lang w:val="en-US"/>
-        </w:rPr>
-        <w:t>—</w:t>
-      </w:r>
-      <w:r>
-        <w:rPr>
-          <w:rFonts w:ascii="Roboto Condensed" w:hAnsi="Roboto Condensed" w:cs="Charis SIL"/>
-          <w:b/>
-          <w:sz w:val="23"/>
-          <w:szCs w:val="23"/>
-          <w:lang w:val="en-US"/>
-        </w:rPr>
-        <w:t xml:space="preserve"> Present)</w:t>
-      </w:r>
-    </w:p>
-    <w:p>
-      <w:pPr>
-        <w:pStyle w:val="Akapitzlist"/>
-        <w:numPr>
-          <w:ilvl w:val="0"/>
-          <w:numId w:val="12"/>
-        </w:numPr>
-        <w:spacing w:after="120"/>
-        <w:rPr>
-          <w:rFonts w:ascii="Roboto Condensed" w:hAnsi="Roboto Condensed" w:cs="Charis SIL"/>
-          <w:b/>
-          <w:sz w:val="23"/>
-          <w:szCs w:val="23"/>
-          <w:lang w:val="en-US"/>
-        </w:rPr>
-      </w:pPr>
-      <w:r>
-        <w:rPr>
-          <w:rFonts w:ascii="Roboto Condensed" w:hAnsi="Roboto Condensed" w:cs="Charis SIL"/>
-          <w:sz w:val="23"/>
-          <w:szCs w:val="23"/>
-          <w:lang w:val="en-US"/>
-        </w:rPr>
-        <w:t>Vice President</w:t>
-      </w:r>
-    </w:p>
-    <w:p>
-      <w:pPr>
-        <w:spacing w:before="360" w:after="120"/>
-        <w:rPr>
-          <w:rFonts w:ascii="Roboto Condensed" w:hAnsi="Roboto Condensed" w:cs="Charis SIL"/>
-          <w:b/>
-          <w:sz w:val="23"/>
-          <w:szCs w:val="23"/>
-          <w:lang w:val="en-US"/>
-        </w:rPr>
-      </w:pPr>
-      <w:r>
-        <w:rPr>
-          <w:rFonts w:ascii="Roboto Condensed" w:hAnsi="Roboto Condensed" w:cs="Charis SIL"/>
-          <w:b/>
-          <w:bCs/>
-          <w:sz w:val="23"/>
-          <w:szCs w:val="23"/>
-          <w:u w:val="single"/>
-          <w:lang w:val="en-US"/>
-        </w:rPr>
-        <w:t xml:space="preserve">BUSINESS </w:t>
-      </w:r>
-      <w:r>
-        <w:rPr>
-          <w:rFonts w:ascii="Roboto Condensed" w:hAnsi="Roboto Condensed" w:cs="Charis SIL"/>
-          <w:b/>
-          <w:bCs/>
-          <w:sz w:val="23"/>
-          <w:szCs w:val="23"/>
-          <w:u w:val="single"/>
-          <w:lang w:val="en-US"/>
-        </w:rPr>
-        <w:t>WORK EXPERIENCE</w:t>
-      </w:r>
-    </w:p>
-    <w:p>
-      <w:pPr>
-        <w:spacing w:after="120"/>
-        <w:rPr>
-          <w:rFonts w:ascii="Roboto Condensed" w:hAnsi="Roboto Condensed" w:cs="Charis SIL"/>
-          <w:b/>
-          <w:sz w:val="23"/>
-          <w:szCs w:val="23"/>
-          <w:lang w:val="en-US"/>
-        </w:rPr>
-      </w:pPr>
-      <w:r>
-        <w:rPr>
-          <w:rFonts w:ascii="Roboto Condensed" w:hAnsi="Roboto Condensed" w:cs="Charis SIL"/>
-          <w:b/>
-          <w:i/>
-          <w:sz w:val="23"/>
-          <w:szCs w:val="23"/>
-          <w:lang w:val="en-US"/>
-        </w:rPr>
-        <w:t xml:space="preserve">Akogo? </w:t>
-      </w:r>
-      <w:r>
-        <w:rPr>
-          <w:rFonts w:ascii="Roboto Condensed" w:hAnsi="Roboto Condensed" w:cs="Charis SIL"/>
-          <w:b/>
-          <w:sz w:val="23"/>
-          <w:szCs w:val="23"/>
-          <w:lang w:val="en-US"/>
-        </w:rPr>
-        <w:t>Foundation</w:t>
-      </w:r>
-      <w:r>
-        <w:rPr>
-          <w:rFonts w:ascii="Roboto Condensed" w:hAnsi="Roboto Condensed" w:cs="Charis SIL"/>
-          <w:b/>
-          <w:sz w:val="23"/>
-          <w:szCs w:val="23"/>
-          <w:lang w:val="en-US"/>
-        </w:rPr>
-        <w:t xml:space="preserve"> (2015 </w:t>
-      </w:r>
-      <w:r>
-        <w:rPr>
-          <w:rFonts w:ascii="Roboto Condensed" w:hAnsi="Roboto Condensed" w:cs="Charis SIL"/>
-          <w:b/>
-          <w:sz w:val="23"/>
-          <w:szCs w:val="23"/>
-          <w:lang w:val="en-US"/>
-        </w:rPr>
-        <w:t>—</w:t>
-      </w:r>
-      <w:r>
-        <w:rPr>
-          <w:rFonts w:ascii="Roboto Condensed" w:hAnsi="Roboto Condensed" w:cs="Charis SIL"/>
-          <w:b/>
-          <w:sz w:val="23"/>
-          <w:szCs w:val="23"/>
-          <w:lang w:val="en-US"/>
-        </w:rPr>
-        <w:t xml:space="preserve"> 2018)</w:t>
-      </w:r>
-    </w:p>
-    <w:p>
-      <w:pPr>
-        <w:pStyle w:val="Akapitzlist"/>
-        <w:numPr>
-          <w:ilvl w:val="0"/>
-          <w:numId w:val="13"/>
-        </w:numPr>
-        <w:spacing w:after="120"/>
-        <w:rPr>
-          <w:rFonts w:ascii="Roboto Condensed" w:hAnsi="Roboto Condensed" w:cs="Charis SIL"/>
-          <w:sz w:val="23"/>
-          <w:szCs w:val="23"/>
-          <w:lang w:val="en-US"/>
-        </w:rPr>
-      </w:pPr>
-      <w:r>
-        <w:rPr>
-          <w:rFonts w:ascii="Roboto Condensed" w:hAnsi="Roboto Condensed" w:cs="Charis SIL"/>
-          <w:sz w:val="23"/>
-          <w:szCs w:val="23"/>
-          <w:lang w:val="en-US"/>
-        </w:rPr>
-        <w:t>Japanese-</w:t>
-      </w:r>
-      <w:r>
-        <w:rPr>
-          <w:rFonts w:ascii="Roboto Condensed" w:hAnsi="Roboto Condensed" w:cs="Charis SIL"/>
-          <w:sz w:val="23"/>
-          <w:szCs w:val="23"/>
-          <w:lang w:val="en-US"/>
-        </w:rPr>
-        <w:t>English-</w:t>
-      </w:r>
-      <w:r>
-        <w:rPr>
-          <w:rFonts w:ascii="Roboto Condensed" w:hAnsi="Roboto Condensed" w:cs="Charis SIL"/>
-          <w:sz w:val="23"/>
-          <w:szCs w:val="23"/>
-          <w:lang w:val="en-US"/>
-        </w:rPr>
-        <w:t>Polish</w:t>
-      </w:r>
-      <w:r>
-        <w:rPr>
-          <w:rFonts w:ascii="Roboto Condensed" w:hAnsi="Roboto Condensed" w:cs="Charis SIL"/>
-          <w:sz w:val="23"/>
-          <w:szCs w:val="23"/>
-          <w:lang w:val="en-US"/>
-        </w:rPr>
-        <w:t xml:space="preserve"> </w:t>
-      </w:r>
-      <w:r>
-        <w:rPr>
-          <w:rFonts w:ascii="Roboto Condensed" w:hAnsi="Roboto Condensed" w:cs="Charis SIL"/>
-          <w:sz w:val="23"/>
-          <w:szCs w:val="23"/>
-          <w:lang w:val="en-US"/>
-        </w:rPr>
-        <w:t>Specialized Interpreter</w:t>
-      </w:r>
-    </w:p>
-    <w:p>
-      <w:pPr>
-        <w:spacing w:after="120"/>
-        <w:rPr>
-          <w:rFonts w:ascii="Roboto Condensed" w:hAnsi="Roboto Condensed" w:cs="Charis SIL"/>
-          <w:b/>
-          <w:sz w:val="23"/>
-          <w:szCs w:val="23"/>
-          <w:lang w:val="en-US"/>
-        </w:rPr>
-      </w:pPr>
-      <w:r>
-        <w:rPr>
-          <w:rFonts w:ascii="Roboto Condensed" w:hAnsi="Roboto Condensed" w:cs="Charis SIL"/>
-          <w:b/>
-          <w:sz w:val="23"/>
-          <w:szCs w:val="23"/>
-          <w:lang w:val="en-US"/>
-        </w:rPr>
-        <w:t>Blitz Ventures Ltd. (2019 — Present)</w:t>
-      </w:r>
-    </w:p>
-    <w:p>
-      <w:pPr>
-        <w:pStyle w:val="Akapitzlist"/>
-        <w:numPr>
-          <w:ilvl w:val="0"/>
-          <w:numId w:val="13"/>
-        </w:numPr>
-        <w:spacing w:after="120"/>
-        <w:rPr>
-          <w:rFonts w:ascii="Roboto Condensed" w:hAnsi="Roboto Condensed" w:cs="Charis SIL"/>
-          <w:sz w:val="23"/>
-          <w:szCs w:val="23"/>
-          <w:lang w:val="en-US"/>
-        </w:rPr>
-      </w:pPr>
-      <w:r>
-        <w:rPr>
-          <w:rFonts w:ascii="Roboto Condensed" w:hAnsi="Roboto Condensed" w:cs="Charis SIL"/>
-          <w:sz w:val="23"/>
-          <w:szCs w:val="23"/>
-          <w:lang w:val="en-US"/>
-        </w:rPr>
-        <w:t>Real Estate Assistant</w:t>
-      </w:r>
-      <w:r>
-        <w:rPr>
-          <w:rFonts w:ascii="Roboto Condensed" w:hAnsi="Roboto Condensed" w:cs="Charis SIL"/>
-          <w:sz w:val="23"/>
-          <w:szCs w:val="23"/>
-          <w:lang w:val="en-US"/>
-        </w:rPr>
-        <w:t>, Interpreter, Translator</w:t>
-      </w:r>
-    </w:p>
-    <w:p>
-      <w:pPr>
-        <w:spacing w:after="120"/>
-        <w:rPr>
-          <w:rFonts w:ascii="Roboto Condensed" w:hAnsi="Roboto Condensed" w:cs="Charis SIL"/>
-          <w:sz w:val="23"/>
-          <w:szCs w:val="23"/>
-          <w:lang w:val="en-US"/>
-        </w:rPr>
-      </w:pPr>
-      <w:r>
-        <w:rPr>
-          <w:rFonts w:ascii="Roboto Condensed" w:hAnsi="Roboto Condensed" w:cs="Charis SIL"/>
-          <w:b/>
-          <w:sz w:val="23"/>
-          <w:szCs w:val="23"/>
-          <w:lang w:val="en-US"/>
-        </w:rPr>
-        <w:t>Freelance</w:t>
-      </w:r>
-    </w:p>
-    <w:p>
-      <w:pPr>
-        <w:pStyle w:val="Akapitzlist"/>
-        <w:numPr>
-          <w:ilvl w:val="0"/>
-          <w:numId w:val="13"/>
-        </w:numPr>
-        <w:spacing w:after="120"/>
-        <w:rPr>
-          <w:rFonts w:ascii="Roboto Condensed" w:hAnsi="Roboto Condensed" w:cs="Charis SIL"/>
-          <w:sz w:val="23"/>
-          <w:szCs w:val="23"/>
-          <w:lang w:val="en-US"/>
-        </w:rPr>
-      </w:pPr>
-      <w:r>
-        <w:rPr>
-          <w:rFonts w:ascii="Roboto Condensed" w:hAnsi="Roboto Condensed" w:cs="Charis SIL"/>
-          <w:sz w:val="23"/>
-          <w:szCs w:val="23"/>
-          <w:lang w:val="en-US"/>
-        </w:rPr>
-        <w:t>Japanese &amp; English</w:t>
-      </w:r>
-      <w:r>
-        <w:rPr>
-          <w:rFonts w:ascii="Roboto Condensed" w:hAnsi="Roboto Condensed" w:cs="Charis SIL"/>
-          <w:sz w:val="23"/>
-          <w:szCs w:val="23"/>
-          <w:lang w:val="en-US"/>
-        </w:rPr>
-        <w:t xml:space="preserve"> Teacher,</w:t>
-      </w:r>
-      <w:r>
-        <w:rPr>
-          <w:rFonts w:ascii="Roboto Condensed" w:hAnsi="Roboto Condensed" w:cs="Charis SIL"/>
-          <w:sz w:val="23"/>
-          <w:szCs w:val="23"/>
-          <w:lang w:val="en-US"/>
-        </w:rPr>
-        <w:t xml:space="preserve"> Translator</w:t>
-      </w:r>
-      <w:r>
-        <w:rPr>
-          <w:rFonts w:ascii="Roboto Condensed" w:hAnsi="Roboto Condensed" w:cs="Charis SIL"/>
-          <w:sz w:val="23"/>
-          <w:szCs w:val="23"/>
-          <w:lang w:val="en-US"/>
-        </w:rPr>
-        <w:t xml:space="preserve"> &amp; Interpreter</w:t>
       </w:r>
     </w:p>
     <w:sectPr>
@@ -4347,7 +4088,6 @@
   <w:style w:type="character" w:default="1" w:styleId="Domylnaczcionkaakapitu">
     <w:name w:val="Default Paragraph Font"/>
     <w:uiPriority w:val="1"/>
-    <w:semiHidden/>
     <w:unhideWhenUsed/>
   </w:style>
   <w:style w:type="table" w:default="1" w:styleId="Standardowy">
@@ -4992,7 +4732,7 @@
 </file>
 
 <file path=customXml/itemProps1.xml><?xml version="1.0" encoding="utf-8"?>
-<ds:datastoreItem xmlns:ds="http://schemas.openxmlformats.org/officeDocument/2006/customXml" ds:itemID="{E838112D-F954-4752-9292-B0151FB6F73C}">
+<ds:datastoreItem xmlns:ds="http://schemas.openxmlformats.org/officeDocument/2006/customXml" ds:itemID="{65B2FEAD-497E-469F-8BC6-2BBF95CF18B4}">
   <ds:schemaRefs>
     <ds:schemaRef ds:uri="http://schemas.openxmlformats.org/officeDocument/2006/bibliography"/>
   </ds:schemaRefs>

</xml_diff>

<commit_message>
NTM: Create tasks module and controller
</commit_message>
<xml_diff>
--- a/React-Redux/Webpage/public/content/CV Krzysztof Moszyński.docx
+++ b/React-Redux/Webpage/public/content/CV Krzysztof Moszyński.docx
@@ -25,7 +25,7 @@
           <w:szCs w:val="23"/>
         </w:rPr>
         <w:drawing>
-          <wp:anchor distT="0" distB="0" distL="114300" distR="114300" simplePos="0" relativeHeight="251658240" behindDoc="1" locked="0" layoutInCell="1" allowOverlap="1" wp14:anchorId="37CFBB20" wp14:editId="374A9D28">
+          <wp:anchor distT="0" distB="0" distL="114300" distR="114300" simplePos="0" relativeHeight="251657216" behindDoc="1" locked="0" layoutInCell="1" allowOverlap="1" wp14:anchorId="37CFBB20" wp14:editId="374A9D28">
             <wp:simplePos x="0" y="0"/>
             <wp:positionH relativeFrom="column">
               <wp:posOffset>4425950</wp:posOffset>
@@ -559,7 +559,7 @@
             <v:stroke joinstyle="miter"/>
             <v:path gradientshapeok="t" o:connecttype="rect"/>
           </v:shapetype>
-          <v:shape id="Pole tekstowe 2" o:spid="_x0000_s1028" type="#_x0000_t202" style="position:absolute;left:0;text-align:left;margin-left:301.5pt;margin-top:15.5pt;width:227.4pt;height:580.8pt;z-index:251658240;visibility:visible;mso-wrap-distance-left:9pt;mso-wrap-distance-top:0;mso-wrap-distance-right:9pt;mso-wrap-distance-bottom:0;mso-position-horizontal-relative:text;mso-position-vertical-relative:text;mso-width-relative:margin;mso-height-relative:margin;v-text-anchor:top" o:gfxdata="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">
+          <v:shape id="Pole tekstowe 2" o:spid="_x0000_s1028" type="#_x0000_t202" style="position:absolute;left:0;text-align:left;margin-left:301.5pt;margin-top:16.7pt;width:227.4pt;height:580.8pt;z-index:251658240;visibility:visible;mso-wrap-distance-left:9pt;mso-wrap-distance-top:0;mso-wrap-distance-right:9pt;mso-wrap-distance-bottom:0;mso-position-horizontal-relative:text;mso-position-vertical-relative:text;mso-width-relative:margin;mso-height-relative:margin;v-text-anchor:top" o:gfxdata="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">
             <v:textbox style="mso-next-textbox:#Pole tekstowe 2">
               <w:txbxContent>
                 <w:p>
@@ -822,7 +822,25 @@
                       <w:szCs w:val="23"/>
                       <w:lang w:val="en-US" w:eastAsia="ja-JP"/>
                     </w:rPr>
-                    <w:t>Public Speaking, Copywriting, Translation, Fundraising</w:t>
+                    <w:t>Webpage Development</w:t>
+                  </w:r>
+                  <w:r>
+                    <w:rPr>
+                      <w:rFonts w:ascii="Roboto Condensed" w:eastAsia="MS Mincho" w:hAnsi="Roboto Condensed" w:cs="Charis SIL"/>
+                      <w:sz w:val="23"/>
+                      <w:szCs w:val="23"/>
+                      <w:lang w:val="en-US" w:eastAsia="ja-JP"/>
+                    </w:rPr>
+                    <w:t>, Public Speaking</w:t>
+                  </w:r>
+                  <w:r>
+                    <w:rPr>
+                      <w:rFonts w:ascii="Roboto Condensed" w:eastAsia="MS Mincho" w:hAnsi="Roboto Condensed" w:cs="Charis SIL"/>
+                      <w:sz w:val="23"/>
+                      <w:szCs w:val="23"/>
+                      <w:lang w:val="en-US" w:eastAsia="ja-JP"/>
+                    </w:rPr>
+                    <w:t>, Fundraising</w:t>
                   </w:r>
                 </w:p>
                 <w:p>
@@ -895,10 +913,37 @@
                     </w:rPr>
                     <w:t>Vice President</w:t>
                   </w:r>
+                  <w:r>
+                    <w:rPr>
+                      <w:rFonts w:ascii="Roboto Condensed" w:hAnsi="Roboto Condensed" w:cs="Charis SIL"/>
+                      <w:sz w:val="23"/>
+                      <w:szCs w:val="23"/>
+                      <w:lang w:val="en-US"/>
+                    </w:rPr>
+                    <w:t xml:space="preserve">, </w:t>
+                  </w:r>
+                  <w:r>
+                    <w:rPr>
+                      <w:rFonts w:ascii="Roboto Condensed" w:hAnsi="Roboto Condensed" w:cs="Charis SIL"/>
+                      <w:sz w:val="23"/>
+                      <w:szCs w:val="23"/>
+                      <w:lang w:val="en-US"/>
+                    </w:rPr>
+                    <w:t xml:space="preserve">IT </w:t>
+                  </w:r>
+                  <w:r>
+                    <w:rPr>
+                      <w:rFonts w:ascii="Roboto Condensed" w:hAnsi="Roboto Condensed" w:cs="Charis SIL"/>
+                      <w:sz w:val="23"/>
+                      <w:szCs w:val="23"/>
+                      <w:lang w:val="en-US"/>
+                    </w:rPr>
+                    <w:t>Consultant</w:t>
+                  </w:r>
                 </w:p>
                 <w:p>
                   <w:pPr>
-                    <w:spacing w:before="280" w:after="120"/>
+                    <w:spacing w:before="360" w:after="120"/>
                     <w:ind w:left="113"/>
                     <w:rPr>
                       <w:rFonts w:ascii="Roboto Condensed" w:hAnsi="Roboto Condensed" w:cs="Charis SIL"/>
@@ -1012,16 +1057,25 @@
                       <w:szCs w:val="23"/>
                       <w:lang w:val="en-US"/>
                     </w:rPr>
-                    <w:t xml:space="preserve">Japanese-English-Polish </w:t>
-                  </w:r>
-                  <w:r>
-                    <w:rPr>
-                      <w:rFonts w:ascii="Roboto Condensed" w:hAnsi="Roboto Condensed" w:cs="Charis SIL"/>
-                      <w:sz w:val="23"/>
-                      <w:szCs w:val="23"/>
-                      <w:lang w:val="en-US"/>
-                    </w:rPr>
-                    <w:t>Specialized Interpreter</w:t>
+                    <w:t>Japanese-English-Polish</w:t>
+                  </w:r>
+                  <w:r>
+                    <w:rPr>
+                      <w:rFonts w:ascii="Roboto Condensed" w:hAnsi="Roboto Condensed" w:cs="Charis SIL"/>
+                      <w:sz w:val="23"/>
+                      <w:szCs w:val="23"/>
+                      <w:lang w:val="en-US"/>
+                    </w:rPr>
+                    <w:t xml:space="preserve"> Neurosurgery</w:t>
+                  </w:r>
+                  <w:r>
+                    <w:rPr>
+                      <w:rFonts w:ascii="Roboto Condensed" w:hAnsi="Roboto Condensed" w:cs="Charis SIL"/>
+                      <w:sz w:val="23"/>
+                      <w:szCs w:val="23"/>
+                      <w:lang w:val="en-US"/>
+                    </w:rPr>
+                    <w:t xml:space="preserve"> Interpreter</w:t>
                   </w:r>
                 </w:p>
                 <w:p>
@@ -1036,6 +1090,7 @@
                       <w:lang w:val="en-US"/>
                     </w:rPr>
                   </w:pPr>
+                  <w:proofErr w:type="spellStart"/>
                   <w:r>
                     <w:rPr>
                       <w:rFonts w:ascii="Roboto Condensed" w:hAnsi="Roboto Condensed" w:cs="Charis SIL"/>
@@ -1044,7 +1099,28 @@
                       <w:szCs w:val="23"/>
                       <w:lang w:val="en-US"/>
                     </w:rPr>
-                    <w:t>Blitz Ventures Ltd. (2019 — Present)</w:t>
+                    <w:t>blitz.ventures</w:t>
+                  </w:r>
+                  <w:proofErr w:type="spellEnd"/>
+                  <w:r>
+                    <w:rPr>
+                      <w:rFonts w:ascii="Roboto Condensed" w:hAnsi="Roboto Condensed" w:cs="Charis SIL"/>
+                      <w:b/>
+                      <w:sz w:val="23"/>
+                      <w:szCs w:val="23"/>
+                      <w:lang w:val="en-US"/>
+                    </w:rPr>
+                    <w:t xml:space="preserve"> </w:t>
+                  </w:r>
+                  <w:r>
+                    <w:rPr>
+                      <w:rFonts w:ascii="Roboto Condensed" w:hAnsi="Roboto Condensed" w:cs="Charis SIL"/>
+                      <w:b/>
+                      <w:sz w:val="23"/>
+                      <w:szCs w:val="23"/>
+                      <w:lang w:val="en-US"/>
+                    </w:rPr>
+                    <w:t>Ltd. (2019 — Present)</w:t>
                   </w:r>
                 </w:p>
                 <w:p>
@@ -1069,16 +1145,25 @@
                       <w:szCs w:val="23"/>
                       <w:lang w:val="en-US"/>
                     </w:rPr>
-                    <w:t>Real Estate Assistant</w:t>
-                  </w:r>
-                  <w:r>
-                    <w:rPr>
-                      <w:rFonts w:ascii="Roboto Condensed" w:hAnsi="Roboto Condensed" w:cs="Charis SIL"/>
-                      <w:sz w:val="23"/>
-                      <w:szCs w:val="23"/>
-                      <w:lang w:val="en-US"/>
-                    </w:rPr>
-                    <w:t>, Interpreter, Translator</w:t>
+                    <w:t>Real Estate</w:t>
+                  </w:r>
+                  <w:r>
+                    <w:rPr>
+                      <w:rFonts w:ascii="Roboto Condensed" w:hAnsi="Roboto Condensed" w:cs="Charis SIL"/>
+                      <w:sz w:val="23"/>
+                      <w:szCs w:val="23"/>
+                      <w:lang w:val="en-US"/>
+                    </w:rPr>
+                    <w:t xml:space="preserve"> Investment</w:t>
+                  </w:r>
+                  <w:r>
+                    <w:rPr>
+                      <w:rFonts w:ascii="Roboto Condensed" w:hAnsi="Roboto Condensed" w:cs="Charis SIL"/>
+                      <w:sz w:val="23"/>
+                      <w:szCs w:val="23"/>
+                      <w:lang w:val="en-US"/>
+                    </w:rPr>
+                    <w:t xml:space="preserve"> Assistant</w:t>
                   </w:r>
                 </w:p>
                 <w:p>
@@ -1152,12 +1237,30 @@
                       <w:szCs w:val="23"/>
                       <w:lang w:val="en-US"/>
                     </w:rPr>
-                    <w:t xml:space="preserve"> &amp; Teacher</w:t>
+                    <w:t xml:space="preserve"> &amp;</w:t>
+                  </w:r>
+                  <w:r>
+                    <w:rPr>
+                      <w:rFonts w:ascii="Roboto Condensed" w:hAnsi="Roboto Condensed" w:cs="Charis SIL"/>
+                      <w:sz w:val="23"/>
+                      <w:szCs w:val="23"/>
+                      <w:lang w:val="en-US"/>
+                    </w:rPr>
+                    <w:t xml:space="preserve"> </w:t>
+                  </w:r>
+                  <w:r>
+                    <w:rPr>
+                      <w:rFonts w:ascii="Roboto Condensed" w:hAnsi="Roboto Condensed" w:cs="Charis SIL"/>
+                      <w:sz w:val="23"/>
+                      <w:szCs w:val="23"/>
+                      <w:lang w:val="en-US"/>
+                    </w:rPr>
+                    <w:t>Language Coach</w:t>
                   </w:r>
                 </w:p>
                 <w:p>
                   <w:pPr>
-                    <w:spacing w:before="280" w:after="120"/>
+                    <w:spacing w:before="360" w:after="120"/>
                     <w:ind w:left="113"/>
                     <w:rPr>
                       <w:rFonts w:ascii="Roboto Condensed" w:hAnsi="Roboto Condensed" w:cs="Charis SIL"/>
@@ -1206,16 +1309,16 @@
                       <w:szCs w:val="23"/>
                       <w:lang w:val="en-US"/>
                     </w:rPr>
-                    <w:t>P</w:t>
-                  </w:r>
-                  <w:r>
-                    <w:rPr>
-                      <w:rFonts w:ascii="Roboto Condensed" w:hAnsi="Roboto Condensed" w:cs="Charis SIL"/>
-                      <w:sz w:val="23"/>
-                      <w:szCs w:val="23"/>
-                      <w:lang w:val="en-US"/>
-                    </w:rPr>
-                    <w:t xml:space="preserve">ersonal efficiency &amp; </w:t>
+                    <w:t>E</w:t>
+                  </w:r>
+                  <w:r>
+                    <w:rPr>
+                      <w:rFonts w:ascii="Roboto Condensed" w:hAnsi="Roboto Condensed" w:cs="Charis SIL"/>
+                      <w:sz w:val="23"/>
+                      <w:szCs w:val="23"/>
+                      <w:lang w:val="en-US"/>
+                    </w:rPr>
+                    <w:t xml:space="preserve">fficiency &amp; </w:t>
                   </w:r>
                   <w:proofErr w:type="spellStart"/>
                   <w:r>
@@ -1235,6 +1338,35 @@
                       <w:szCs w:val="23"/>
                       <w:lang w:val="en-US"/>
                     </w:rPr>
+                    <w:t xml:space="preserve">, </w:t>
+                  </w:r>
+                  <w:proofErr w:type="spellStart"/>
+                  <w:r>
+                    <w:rPr>
+                      <w:rFonts w:ascii="Roboto Condensed" w:hAnsi="Roboto Condensed" w:cs="Charis SIL"/>
+                      <w:sz w:val="23"/>
+                      <w:szCs w:val="23"/>
+                      <w:lang w:val="en-US"/>
+                    </w:rPr>
+                    <w:t>blockchain</w:t>
+                  </w:r>
+                  <w:proofErr w:type="spellEnd"/>
+                  <w:r>
+                    <w:rPr>
+                      <w:rFonts w:ascii="Roboto Condensed" w:hAnsi="Roboto Condensed" w:cs="Charis SIL"/>
+                      <w:sz w:val="23"/>
+                      <w:szCs w:val="23"/>
+                      <w:lang w:val="en-US"/>
+                    </w:rPr>
+                    <w:t xml:space="preserve"> &amp; crypto, psychology, philosophy, economics</w:t>
+                  </w:r>
+                  <w:r>
+                    <w:rPr>
+                      <w:rFonts w:ascii="Roboto Condensed" w:hAnsi="Roboto Condensed" w:cs="Charis SIL"/>
+                      <w:sz w:val="23"/>
+                      <w:szCs w:val="23"/>
+                      <w:lang w:val="en-US"/>
+                    </w:rPr>
                     <w:t>,</w:t>
                   </w:r>
                   <w:r>
@@ -1244,53 +1376,6 @@
                       <w:szCs w:val="23"/>
                       <w:lang w:val="en-US"/>
                     </w:rPr>
-                    <w:t xml:space="preserve"> </w:t>
-                  </w:r>
-                  <w:proofErr w:type="spellStart"/>
-                  <w:r>
-                    <w:rPr>
-                      <w:rFonts w:ascii="Roboto Condensed" w:hAnsi="Roboto Condensed" w:cs="Charis SIL"/>
-                      <w:sz w:val="23"/>
-                      <w:szCs w:val="23"/>
-                      <w:lang w:val="en-US"/>
-                    </w:rPr>
-                    <w:t>blockchain</w:t>
-                  </w:r>
-                  <w:proofErr w:type="spellEnd"/>
-                  <w:r>
-                    <w:rPr>
-                      <w:rFonts w:ascii="Roboto Condensed" w:hAnsi="Roboto Condensed" w:cs="Charis SIL"/>
-                      <w:sz w:val="23"/>
-                      <w:szCs w:val="23"/>
-                      <w:lang w:val="en-US"/>
-                    </w:rPr>
-                    <w:t xml:space="preserve"> &amp; crypto</w:t>
-                  </w:r>
-                  <w:r>
-                    <w:rPr>
-                      <w:rFonts w:ascii="Roboto Condensed" w:hAnsi="Roboto Condensed" w:cs="Charis SIL"/>
-                      <w:sz w:val="23"/>
-                      <w:szCs w:val="23"/>
-                      <w:lang w:val="en-US"/>
-                    </w:rPr>
-                    <w:t>, psychology, philosophy, economics</w:t>
-                  </w:r>
-                  <w:r>
-                    <w:rPr>
-                      <w:rFonts w:ascii="Roboto Condensed" w:hAnsi="Roboto Condensed" w:cs="Charis SIL"/>
-                      <w:sz w:val="23"/>
-                      <w:szCs w:val="23"/>
-                      <w:lang w:val="en-US"/>
-                    </w:rPr>
-                    <w:t>,</w:t>
-                  </w:r>
-                  <w:r>
-                    <w:rPr>
-                      <w:rFonts w:ascii="Roboto Condensed" w:hAnsi="Roboto Condensed" w:cs="Charis SIL"/>
-                      <w:sz w:val="23"/>
-                      <w:szCs w:val="23"/>
-                      <w:lang w:val="en-US"/>
-                    </w:rPr>
                     <w:t xml:space="preserve"> singing,</w:t>
                   </w:r>
                   <w:r>
@@ -1300,25 +1385,16 @@
                       <w:szCs w:val="23"/>
                       <w:lang w:val="en-US"/>
                     </w:rPr>
-                    <w:t xml:space="preserve"> </w:t>
-                  </w:r>
-                  <w:r>
-                    <w:rPr>
-                      <w:rFonts w:ascii="Roboto Condensed" w:hAnsi="Roboto Condensed" w:cs="Charis SIL"/>
-                      <w:sz w:val="23"/>
-                      <w:szCs w:val="23"/>
-                      <w:lang w:val="en-US"/>
-                    </w:rPr>
-                    <w:t>dance</w:t>
-                  </w:r>
-                  <w:r>
-                    <w:rPr>
-                      <w:rFonts w:ascii="Roboto Condensed" w:hAnsi="Roboto Condensed" w:cs="Charis SIL"/>
-                      <w:sz w:val="23"/>
-                      <w:szCs w:val="23"/>
-                      <w:lang w:val="en-US"/>
-                    </w:rPr>
-                    <w:t>, board games</w:t>
+                    <w:t xml:space="preserve"> dance,</w:t>
+                  </w:r>
+                  <w:r>
+                    <w:rPr>
+                      <w:rFonts w:ascii="Roboto Condensed" w:hAnsi="Roboto Condensed" w:cs="Charis SIL"/>
+                      <w:sz w:val="23"/>
+                      <w:szCs w:val="23"/>
+                      <w:lang w:val="en-US"/>
+                    </w:rPr>
+                    <w:t xml:space="preserve"> board games</w:t>
                   </w:r>
                 </w:p>
                 <w:p>
@@ -1424,15 +1500,6 @@
         <w:t>NestJS</w:t>
       </w:r>
       <w:proofErr w:type="spellEnd"/>
-      <w:r>
-        <w:rPr>
-          <w:rFonts w:ascii="Roboto Condensed" w:hAnsi="Roboto Condensed" w:cs="Charis SIL"/>
-          <w:sz w:val="23"/>
-          <w:szCs w:val="23"/>
-          <w:lang w:val="en-US"/>
-        </w:rPr>
-        <w:t>, mongoose</w:t>
-      </w:r>
     </w:p>
     <w:p>
       <w:pPr>
@@ -1455,16 +1522,16 @@
           <w:szCs w:val="23"/>
           <w:lang w:val="en-US"/>
         </w:rPr>
-        <w:t>SQL (SQLite, PostgreSQL), MongoDB</w:t>
-      </w:r>
-      <w:r>
-        <w:rPr>
-          <w:rFonts w:ascii="Roboto Condensed" w:hAnsi="Roboto Condensed" w:cs="Charis SIL"/>
-          <w:sz w:val="23"/>
-          <w:szCs w:val="23"/>
-          <w:lang w:val="en-US"/>
-        </w:rPr>
-        <w:t xml:space="preserve">, </w:t>
+        <w:t>mongoose</w:t>
+      </w:r>
+      <w:r>
+        <w:rPr>
+          <w:rFonts w:ascii="Roboto Condensed" w:hAnsi="Roboto Condensed" w:cs="Charis SIL"/>
+          <w:sz w:val="23"/>
+          <w:szCs w:val="23"/>
+          <w:lang w:val="en-US"/>
+        </w:rPr>
+        <w:t xml:space="preserve">, sqlite3, </w:t>
       </w:r>
       <w:proofErr w:type="spellStart"/>
       <w:r>
@@ -1474,11 +1541,18 @@
           <w:szCs w:val="23"/>
           <w:lang w:val="en-US"/>
         </w:rPr>
-        <w:t>GraphQL</w:t>
-      </w:r>
-      <w:bookmarkStart w:id="0" w:name="_GoBack"/>
-      <w:bookmarkEnd w:id="0"/>
+        <w:t>Sequelize</w:t>
+      </w:r>
       <w:proofErr w:type="spellEnd"/>
+      <w:r>
+        <w:rPr>
+          <w:rFonts w:ascii="Roboto Condensed" w:hAnsi="Roboto Condensed" w:cs="Charis SIL"/>
+          <w:sz w:val="23"/>
+          <w:szCs w:val="23"/>
+          <w:lang w:val="en-US"/>
+        </w:rPr>
+        <w:t>, Passport</w:t>
+      </w:r>
     </w:p>
     <w:p>
       <w:pPr>
@@ -1501,7 +1575,7 @@
           <w:szCs w:val="23"/>
           <w:lang w:val="en-US"/>
         </w:rPr>
-        <w:t>HTTP, REST, SOAP</w:t>
+        <w:t>SQL (SQLite, PostgreSQL), MongoDB</w:t>
       </w:r>
     </w:p>
     <w:p>
@@ -1525,7 +1599,7 @@
           <w:szCs w:val="23"/>
           <w:lang w:val="en-US"/>
         </w:rPr>
-        <w:t>React, Redux</w:t>
+        <w:t>HTTP, REST, SOAP</w:t>
       </w:r>
     </w:p>
     <w:p>
@@ -1549,28 +1623,8 @@
           <w:szCs w:val="23"/>
           <w:lang w:val="en-US"/>
         </w:rPr>
-        <w:t>JavaScript ES6</w:t>
-      </w:r>
-      <w:r>
-        <w:rPr>
-          <w:rFonts w:ascii="Roboto Condensed" w:hAnsi="Roboto Condensed" w:cs="Charis SIL"/>
-          <w:sz w:val="23"/>
-          <w:szCs w:val="23"/>
-          <w:lang w:val="en-US"/>
-        </w:rPr>
-        <w:t xml:space="preserve">, </w:t>
-      </w:r>
-      <w:proofErr w:type="spellStart"/>
-      <w:r>
-        <w:rPr>
-          <w:rFonts w:ascii="Roboto Condensed" w:hAnsi="Roboto Condensed" w:cs="Charis SIL"/>
-          <w:sz w:val="23"/>
-          <w:szCs w:val="23"/>
-          <w:lang w:val="en-US"/>
-        </w:rPr>
-        <w:t>TypeScript</w:t>
-      </w:r>
-      <w:proofErr w:type="spellEnd"/>
+        <w:t>React, Redux</w:t>
+      </w:r>
     </w:p>
     <w:p>
       <w:pPr>
@@ -1593,8 +1647,28 @@
           <w:szCs w:val="23"/>
           <w:lang w:val="en-US"/>
         </w:rPr>
-        <w:t>HTML5, CSS3 (Bootstrap, Sass)</w:t>
-      </w:r>
+        <w:t>JavaScript ES6</w:t>
+      </w:r>
+      <w:r>
+        <w:rPr>
+          <w:rFonts w:ascii="Roboto Condensed" w:hAnsi="Roboto Condensed" w:cs="Charis SIL"/>
+          <w:sz w:val="23"/>
+          <w:szCs w:val="23"/>
+          <w:lang w:val="en-US"/>
+        </w:rPr>
+        <w:t xml:space="preserve">, </w:t>
+      </w:r>
+      <w:proofErr w:type="spellStart"/>
+      <w:r>
+        <w:rPr>
+          <w:rFonts w:ascii="Roboto Condensed" w:hAnsi="Roboto Condensed" w:cs="Charis SIL"/>
+          <w:sz w:val="23"/>
+          <w:szCs w:val="23"/>
+          <w:lang w:val="en-US"/>
+        </w:rPr>
+        <w:t>TypeScript</w:t>
+      </w:r>
+      <w:proofErr w:type="spellEnd"/>
     </w:p>
     <w:p>
       <w:pPr>
@@ -1626,27 +1700,7 @@
           <w:szCs w:val="23"/>
           <w:lang w:val="en-US"/>
         </w:rPr>
-        <w:t xml:space="preserve">, </w:t>
-      </w:r>
-      <w:proofErr w:type="spellStart"/>
-      <w:r>
-        <w:rPr>
-          <w:rFonts w:ascii="Roboto Condensed" w:hAnsi="Roboto Condensed" w:cs="Charis SIL"/>
-          <w:sz w:val="23"/>
-          <w:szCs w:val="23"/>
-          <w:lang w:val="en-US"/>
-        </w:rPr>
-        <w:t>Git</w:t>
-      </w:r>
-      <w:proofErr w:type="spellEnd"/>
-      <w:r>
-        <w:rPr>
-          <w:rFonts w:ascii="Roboto Condensed" w:hAnsi="Roboto Condensed" w:cs="Charis SIL"/>
-          <w:sz w:val="23"/>
-          <w:szCs w:val="23"/>
-          <w:lang w:val="en-US"/>
-        </w:rPr>
-        <w:t>, Basic Python</w:t>
+        <w:t>, Mocha/Chai, Manual Testing</w:t>
       </w:r>
     </w:p>
     <w:p>
@@ -1670,7 +1724,27 @@
           <w:szCs w:val="23"/>
           <w:lang w:val="en-US"/>
         </w:rPr>
-        <w:t>Scrum (Trello)</w:t>
+        <w:t>HTML5, CSS3 (Bootstrap, Sass)</w:t>
+      </w:r>
+      <w:r>
+        <w:rPr>
+          <w:rFonts w:ascii="Roboto Condensed" w:hAnsi="Roboto Condensed" w:cs="Charis SIL"/>
+          <w:sz w:val="23"/>
+          <w:szCs w:val="23"/>
+          <w:lang w:val="en-US"/>
+        </w:rPr>
+        <w:t xml:space="preserve">, </w:t>
+      </w:r>
+      <w:bookmarkStart w:id="0" w:name="_GoBack"/>
+      <w:bookmarkEnd w:id="0"/>
+      <w:r>
+        <w:rPr>
+          <w:rFonts w:ascii="Roboto Condensed" w:hAnsi="Roboto Condensed" w:cs="Charis SIL"/>
+          <w:sz w:val="23"/>
+          <w:szCs w:val="23"/>
+          <w:lang w:val="en-US"/>
+        </w:rPr>
+        <w:t>Python</w:t>
       </w:r>
     </w:p>
     <w:p>
@@ -1687,23 +1761,34 @@
           <w:lang w:val="en-US"/>
         </w:rPr>
       </w:pPr>
-      <w:r>
-        <w:rPr>
-          <w:rFonts w:ascii="Roboto Condensed" w:hAnsi="Roboto Condensed" w:cs="Charis SIL"/>
-          <w:sz w:val="23"/>
-          <w:szCs w:val="23"/>
-          <w:lang w:val="en-US"/>
-        </w:rPr>
-        <w:t>MS Office</w:t>
-      </w:r>
-      <w:r>
-        <w:rPr>
-          <w:rFonts w:ascii="Roboto Condensed" w:hAnsi="Roboto Condensed" w:cs="Charis SIL"/>
-          <w:sz w:val="23"/>
-          <w:szCs w:val="23"/>
-          <w:lang w:val="en-US"/>
-        </w:rPr>
-        <w:t>, Photoshop, Premiere Pro</w:t>
+      <w:proofErr w:type="spellStart"/>
+      <w:r>
+        <w:rPr>
+          <w:rFonts w:ascii="Roboto Condensed" w:hAnsi="Roboto Condensed" w:cs="Charis SIL"/>
+          <w:sz w:val="23"/>
+          <w:szCs w:val="23"/>
+          <w:lang w:val="en-US"/>
+        </w:rPr>
+        <w:t>Git</w:t>
+      </w:r>
+      <w:proofErr w:type="spellEnd"/>
+      <w:r>
+        <w:rPr>
+          <w:rFonts w:ascii="Roboto Condensed" w:hAnsi="Roboto Condensed" w:cs="Charis SIL"/>
+          <w:sz w:val="23"/>
+          <w:szCs w:val="23"/>
+          <w:lang w:val="en-US"/>
+        </w:rPr>
+        <w:t xml:space="preserve">, </w:t>
+      </w:r>
+      <w:r>
+        <w:rPr>
+          <w:rFonts w:ascii="Roboto Condensed" w:hAnsi="Roboto Condensed" w:cs="Charis SIL"/>
+          <w:sz w:val="23"/>
+          <w:szCs w:val="23"/>
+          <w:lang w:val="en-US"/>
+        </w:rPr>
+        <w:t>Scrum (Trello)</w:t>
       </w:r>
     </w:p>
     <w:p>
@@ -1727,16 +1812,16 @@
           <w:szCs w:val="23"/>
           <w:lang w:val="en-US"/>
         </w:rPr>
-        <w:t>Mnemonics, fast learning, speed reading</w:t>
-      </w:r>
-      <w:r>
-        <w:rPr>
-          <w:rFonts w:ascii="Roboto Condensed" w:hAnsi="Roboto Condensed" w:cs="Charis SIL"/>
-          <w:sz w:val="23"/>
-          <w:szCs w:val="23"/>
-          <w:lang w:val="en-US"/>
-        </w:rPr>
-        <w:t>, mind maps</w:t>
+        <w:t>MS Office</w:t>
+      </w:r>
+      <w:r>
+        <w:rPr>
+          <w:rFonts w:ascii="Roboto Condensed" w:hAnsi="Roboto Condensed" w:cs="Charis SIL"/>
+          <w:sz w:val="23"/>
+          <w:szCs w:val="23"/>
+          <w:lang w:val="en-US"/>
+        </w:rPr>
+        <w:t>, Photoshop, Premiere Pro</w:t>
       </w:r>
     </w:p>
     <w:p>
@@ -1760,37 +1845,35 @@
           <w:szCs w:val="23"/>
           <w:lang w:val="en-US"/>
         </w:rPr>
-        <w:t xml:space="preserve">Time management: </w:t>
-      </w:r>
-      <w:r>
-        <w:rPr>
-          <w:rFonts w:ascii="Roboto Condensed" w:hAnsi="Roboto Condensed" w:cs="Charis SIL"/>
-          <w:sz w:val="23"/>
-          <w:szCs w:val="23"/>
-          <w:lang w:val="en-US"/>
-        </w:rPr>
-        <w:t>Eisenhower matrix</w:t>
-      </w:r>
-      <w:r>
-        <w:rPr>
-          <w:rFonts w:ascii="Roboto Condensed" w:hAnsi="Roboto Condensed" w:cs="Charis SIL"/>
-          <w:sz w:val="23"/>
-          <w:szCs w:val="23"/>
-          <w:lang w:val="en-US"/>
-        </w:rPr>
-        <w:t xml:space="preserve">, </w:t>
-      </w:r>
-      <w:proofErr w:type="spellStart"/>
-      <w:r>
-        <w:rPr>
-          <w:rFonts w:ascii="Roboto Condensed" w:hAnsi="Roboto Condensed" w:cs="Charis SIL"/>
-          <w:sz w:val="23"/>
-          <w:szCs w:val="23"/>
-          <w:lang w:val="en-US"/>
-        </w:rPr>
-        <w:t>pomodoro</w:t>
-      </w:r>
-      <w:proofErr w:type="spellEnd"/>
+        <w:t>Mnemonics (fast learning, mind maps)</w:t>
+      </w:r>
+      <w:r>
+        <w:rPr>
+          <w:rFonts w:ascii="Roboto Condensed" w:hAnsi="Roboto Condensed" w:cs="Charis SIL"/>
+          <w:sz w:val="23"/>
+          <w:szCs w:val="23"/>
+          <w:lang w:val="en-US"/>
+        </w:rPr>
+        <w:t>, t</w:t>
+      </w:r>
+      <w:r>
+        <w:rPr>
+          <w:rFonts w:ascii="Roboto Condensed" w:hAnsi="Roboto Condensed" w:cs="Charis SIL"/>
+          <w:sz w:val="23"/>
+          <w:szCs w:val="23"/>
+          <w:lang w:val="en-US"/>
+        </w:rPr>
+        <w:t>ime management</w:t>
+      </w:r>
+      <w:r>
+        <w:rPr>
+          <w:rFonts w:ascii="Roboto Condensed" w:hAnsi="Roboto Condensed" w:cs="Charis SIL"/>
+          <w:sz w:val="23"/>
+          <w:szCs w:val="23"/>
+          <w:lang w:val="en-US"/>
+        </w:rPr>
+        <w:t xml:space="preserve"> </w:t>
+      </w:r>
     </w:p>
     <w:p>
       <w:pPr>
@@ -1813,30 +1896,34 @@
           <w:szCs w:val="23"/>
           <w:lang w:val="en-US"/>
         </w:rPr>
-        <w:t>Public speaking, project presentation, testing, mentoring</w:t>
-      </w:r>
-    </w:p>
-    <w:p>
-      <w:pPr>
-        <w:numPr>
-          <w:ilvl w:val="0"/>
-          <w:numId w:val="1"/>
-        </w:numPr>
-        <w:rPr>
-          <w:rFonts w:ascii="Roboto Condensed" w:hAnsi="Roboto Condensed" w:cs="Charis SIL"/>
-          <w:sz w:val="23"/>
-          <w:szCs w:val="23"/>
-          <w:lang w:val="en-US"/>
-        </w:rPr>
-      </w:pPr>
-      <w:r>
-        <w:rPr>
-          <w:rFonts w:ascii="Roboto Condensed" w:hAnsi="Roboto Condensed" w:cs="Charis SIL"/>
-          <w:sz w:val="23"/>
-          <w:szCs w:val="23"/>
-          <w:lang w:val="en-US"/>
-        </w:rPr>
-        <w:t>Small project management</w:t>
+        <w:t>P</w:t>
+      </w:r>
+      <w:r>
+        <w:rPr>
+          <w:rFonts w:ascii="Roboto Condensed" w:hAnsi="Roboto Condensed" w:cs="Charis SIL"/>
+          <w:sz w:val="23"/>
+          <w:szCs w:val="23"/>
+          <w:lang w:val="en-US"/>
+        </w:rPr>
+        <w:t xml:space="preserve">roject presentation, testing, </w:t>
+      </w:r>
+      <w:r>
+        <w:rPr>
+          <w:rFonts w:ascii="Roboto Condensed" w:hAnsi="Roboto Condensed" w:cs="Charis SIL"/>
+          <w:sz w:val="23"/>
+          <w:szCs w:val="23"/>
+          <w:lang w:val="en-US"/>
+        </w:rPr>
+        <w:t>s</w:t>
+      </w:r>
+      <w:r>
+        <w:rPr>
+          <w:rFonts w:ascii="Roboto Condensed" w:hAnsi="Roboto Condensed" w:cs="Charis SIL"/>
+          <w:sz w:val="23"/>
+          <w:szCs w:val="23"/>
+          <w:lang w:val="en-US"/>
+        </w:rPr>
+        <w:t>mall project management</w:t>
       </w:r>
     </w:p>
     <w:p>
@@ -2259,7 +2346,25 @@
           <w:szCs w:val="23"/>
           <w:lang w:val="en-US"/>
         </w:rPr>
-        <w:t>Internship at the Center for the Study of Economic Liberty</w:t>
+        <w:t xml:space="preserve">Internship at </w:t>
+      </w:r>
+      <w:r>
+        <w:rPr>
+          <w:rFonts w:ascii="Roboto Condensed" w:hAnsi="Roboto Condensed" w:cs="Charis SIL"/>
+          <w:sz w:val="23"/>
+          <w:szCs w:val="23"/>
+          <w:lang w:val="en-US"/>
+        </w:rPr>
+        <w:t>CSEL</w:t>
+      </w:r>
+      <w:r>
+        <w:rPr>
+          <w:rFonts w:ascii="Roboto Condensed" w:hAnsi="Roboto Condensed" w:cs="Charis SIL"/>
+          <w:sz w:val="23"/>
+          <w:szCs w:val="23"/>
+          <w:lang w:val="en-US"/>
+        </w:rPr>
+        <w:t xml:space="preserve"> (Doing Business NA development)</w:t>
       </w:r>
     </w:p>
     <w:p>
@@ -2329,25 +2434,43 @@
           <w:szCs w:val="23"/>
           <w:lang w:val="en-US"/>
         </w:rPr>
-        <w:t>Field of study: Programming</w:t>
-      </w:r>
-      <w:r>
-        <w:rPr>
-          <w:rFonts w:ascii="Roboto Condensed" w:hAnsi="Roboto Condensed" w:cs="Charis SIL"/>
-          <w:sz w:val="23"/>
-          <w:szCs w:val="23"/>
-          <w:lang w:val="en-US"/>
-        </w:rPr>
-        <w:t xml:space="preserve"> &amp;</w:t>
-      </w:r>
-      <w:r>
-        <w:rPr>
-          <w:rFonts w:ascii="Roboto Condensed" w:hAnsi="Roboto Condensed" w:cs="Charis SIL"/>
-          <w:sz w:val="23"/>
-          <w:szCs w:val="23"/>
-          <w:lang w:val="en-US"/>
-        </w:rPr>
-        <w:t xml:space="preserve"> Python Basics, Scrum</w:t>
+        <w:t>Programming Fundamentals</w:t>
+      </w:r>
+      <w:r>
+        <w:rPr>
+          <w:rFonts w:ascii="Roboto Condensed" w:hAnsi="Roboto Condensed" w:cs="Charis SIL"/>
+          <w:sz w:val="23"/>
+          <w:szCs w:val="23"/>
+          <w:lang w:val="en-US"/>
+        </w:rPr>
+        <w:t>,</w:t>
+      </w:r>
+      <w:r>
+        <w:rPr>
+          <w:rFonts w:ascii="Roboto Condensed" w:hAnsi="Roboto Condensed" w:cs="Charis SIL"/>
+          <w:sz w:val="23"/>
+          <w:szCs w:val="23"/>
+          <w:lang w:val="en-US"/>
+        </w:rPr>
+        <w:t xml:space="preserve"> Python,</w:t>
+      </w:r>
+      <w:r>
+        <w:rPr>
+          <w:rFonts w:ascii="Roboto Condensed" w:hAnsi="Roboto Condensed" w:cs="Charis SIL"/>
+          <w:sz w:val="23"/>
+          <w:szCs w:val="23"/>
+          <w:lang w:val="en-US"/>
+        </w:rPr>
+        <w:t xml:space="preserve"> Teamwork,</w:t>
+      </w:r>
+      <w:r>
+        <w:rPr>
+          <w:rFonts w:ascii="Roboto Condensed" w:hAnsi="Roboto Condensed" w:cs="Charis SIL"/>
+          <w:sz w:val="23"/>
+          <w:szCs w:val="23"/>
+          <w:lang w:val="en-US"/>
+        </w:rPr>
+        <w:t xml:space="preserve"> Scrum</w:t>
       </w:r>
     </w:p>
     <w:p>
@@ -4088,6 +4211,7 @@
   <w:style w:type="character" w:default="1" w:styleId="Domylnaczcionkaakapitu">
     <w:name w:val="Default Paragraph Font"/>
     <w:uiPriority w:val="1"/>
+    <w:semiHidden/>
     <w:unhideWhenUsed/>
   </w:style>
   <w:style w:type="table" w:default="1" w:styleId="Standardowy">
@@ -4732,7 +4856,7 @@
 </file>
 
 <file path=customXml/itemProps1.xml><?xml version="1.0" encoding="utf-8"?>
-<ds:datastoreItem xmlns:ds="http://schemas.openxmlformats.org/officeDocument/2006/customXml" ds:itemID="{65B2FEAD-497E-469F-8BC6-2BBF95CF18B4}">
+<ds:datastoreItem xmlns:ds="http://schemas.openxmlformats.org/officeDocument/2006/customXml" ds:itemID="{4B4E6615-A6DE-4279-9621-4626655CFED7}">
   <ds:schemaRefs>
     <ds:schemaRef ds:uri="http://schemas.openxmlformats.org/officeDocument/2006/bibliography"/>
   </ds:schemaRefs>

</xml_diff>

<commit_message>
Webpage: Update CV and Skills section
</commit_message>
<xml_diff>
--- a/React-Redux/Webpage/public/content/CV Krzysztof Moszyński.docx
+++ b/React-Redux/Webpage/public/content/CV Krzysztof Moszyński.docx
@@ -97,19 +97,8 @@
           <w:sz w:val="36"/>
           <w:lang w:val="en-US"/>
         </w:rPr>
-        <w:t xml:space="preserve">  Krzysztof </w:t>
-      </w:r>
-      <w:proofErr w:type="spellStart"/>
-      <w:r>
-        <w:rPr>
-          <w:rStyle w:val="Tytuksiki"/>
-          <w:rFonts w:ascii="Roboto Condensed" w:hAnsi="Roboto Condensed" w:cs="Charis SIL"/>
-          <w:sz w:val="36"/>
-          <w:lang w:val="en-US"/>
-        </w:rPr>
-        <w:t>Moszyński</w:t>
-      </w:r>
-      <w:proofErr w:type="spellEnd"/>
+        <w:t xml:space="preserve">  Krzysztof Moszyński</w:t>
+      </w:r>
     </w:p>
     <w:p>
       <w:pPr>
@@ -248,25 +237,14 @@
         </w:rPr>
         <w:tab/>
       </w:r>
-      <w:proofErr w:type="spellStart"/>
-      <w:r>
-        <w:rPr>
-          <w:rFonts w:ascii="Roboto Condensed" w:hAnsi="Roboto Condensed" w:cs="Charis SIL"/>
-          <w:sz w:val="23"/>
-          <w:szCs w:val="23"/>
-          <w:lang w:val="en-US"/>
-        </w:rPr>
-        <w:t>Osmańczyka</w:t>
-      </w:r>
-      <w:proofErr w:type="spellEnd"/>
-      <w:r>
-        <w:rPr>
-          <w:rFonts w:ascii="Roboto Condensed" w:hAnsi="Roboto Condensed" w:cs="Charis SIL"/>
-          <w:sz w:val="23"/>
-          <w:szCs w:val="23"/>
-          <w:lang w:val="en-US"/>
-        </w:rPr>
-        <w:t xml:space="preserve"> 20/407, 01−494</w:t>
+      <w:r>
+        <w:rPr>
+          <w:rFonts w:ascii="Roboto Condensed" w:hAnsi="Roboto Condensed" w:cs="Charis SIL"/>
+          <w:sz w:val="23"/>
+          <w:szCs w:val="23"/>
+          <w:lang w:val="en-US"/>
+        </w:rPr>
+        <w:t>Osmańczyka 20/407, 01−494</w:t>
       </w:r>
       <w:r>
         <w:rPr>
@@ -822,16 +800,7 @@
                       <w:szCs w:val="23"/>
                       <w:lang w:val="en-US" w:eastAsia="ja-JP"/>
                     </w:rPr>
-                    <w:t>Webpage Development</w:t>
-                  </w:r>
-                  <w:r>
-                    <w:rPr>
-                      <w:rFonts w:ascii="Roboto Condensed" w:eastAsia="MS Mincho" w:hAnsi="Roboto Condensed" w:cs="Charis SIL"/>
-                      <w:sz w:val="23"/>
-                      <w:szCs w:val="23"/>
-                      <w:lang w:val="en-US" w:eastAsia="ja-JP"/>
-                    </w:rPr>
-                    <w:t>, Public Speaking</w:t>
+                    <w:t>Webpage Development, Public Speaking</w:t>
                   </w:r>
                   <w:r>
                     <w:rPr>
@@ -863,9 +832,8 @@
                       <w:szCs w:val="23"/>
                       <w:lang w:val="en-US"/>
                     </w:rPr>
-                    <w:t>Foundation TKL “</w:t>
-                  </w:r>
-                  <w:proofErr w:type="spellStart"/>
+                    <w:t xml:space="preserve">TKL KoLiber </w:t>
+                  </w:r>
                   <w:r>
                     <w:rPr>
                       <w:rFonts w:ascii="Roboto Condensed" w:hAnsi="Roboto Condensed" w:cs="Charis SIL"/>
@@ -874,9 +842,8 @@
                       <w:szCs w:val="23"/>
                       <w:lang w:val="en-US"/>
                     </w:rPr>
-                    <w:t>Koliber</w:t>
-                  </w:r>
-                  <w:proofErr w:type="spellEnd"/>
+                    <w:t>Foundation</w:t>
+                  </w:r>
                   <w:r>
                     <w:rPr>
                       <w:rFonts w:ascii="Roboto Condensed" w:hAnsi="Roboto Condensed" w:cs="Charis SIL"/>
@@ -885,7 +852,7 @@
                       <w:szCs w:val="23"/>
                       <w:lang w:val="en-US"/>
                     </w:rPr>
-                    <w:t>” (2020 — Present)</w:t>
+                    <w:t xml:space="preserve"> (2020 — Present)</w:t>
                   </w:r>
                 </w:p>
                 <w:p>
@@ -990,7 +957,6 @@
                       <w:lang w:val="en-US"/>
                     </w:rPr>
                   </w:pPr>
-                  <w:proofErr w:type="spellStart"/>
                   <w:r>
                     <w:rPr>
                       <w:rFonts w:ascii="Roboto Condensed" w:hAnsi="Roboto Condensed" w:cs="Charis SIL"/>
@@ -1000,19 +966,7 @@
                       <w:szCs w:val="23"/>
                       <w:lang w:val="en-US"/>
                     </w:rPr>
-                    <w:t>Akogo</w:t>
-                  </w:r>
-                  <w:proofErr w:type="spellEnd"/>
-                  <w:r>
-                    <w:rPr>
-                      <w:rFonts w:ascii="Roboto Condensed" w:hAnsi="Roboto Condensed" w:cs="Charis SIL"/>
-                      <w:b/>
-                      <w:i/>
-                      <w:sz w:val="23"/>
-                      <w:szCs w:val="23"/>
-                      <w:lang w:val="en-US"/>
-                    </w:rPr>
-                    <w:t xml:space="preserve">? </w:t>
+                    <w:t xml:space="preserve">Akogo? </w:t>
                   </w:r>
                   <w:r>
                     <w:rPr>
@@ -1090,7 +1044,6 @@
                       <w:lang w:val="en-US"/>
                     </w:rPr>
                   </w:pPr>
-                  <w:proofErr w:type="spellStart"/>
                   <w:r>
                     <w:rPr>
                       <w:rFonts w:ascii="Roboto Condensed" w:hAnsi="Roboto Condensed" w:cs="Charis SIL"/>
@@ -1099,18 +1052,7 @@
                       <w:szCs w:val="23"/>
                       <w:lang w:val="en-US"/>
                     </w:rPr>
-                    <w:t>blitz.ventures</w:t>
-                  </w:r>
-                  <w:proofErr w:type="spellEnd"/>
-                  <w:r>
-                    <w:rPr>
-                      <w:rFonts w:ascii="Roboto Condensed" w:hAnsi="Roboto Condensed" w:cs="Charis SIL"/>
-                      <w:b/>
-                      <w:sz w:val="23"/>
-                      <w:szCs w:val="23"/>
-                      <w:lang w:val="en-US"/>
-                    </w:rPr>
-                    <w:t xml:space="preserve"> </w:t>
+                    <w:t xml:space="preserve">blitz.ventures </w:t>
                   </w:r>
                   <w:r>
                     <w:rPr>
@@ -1210,7 +1152,16 @@
                       <w:szCs w:val="23"/>
                       <w:lang w:val="en-US"/>
                     </w:rPr>
-                    <w:t>Japanese &amp; English Translator</w:t>
+                    <w:t xml:space="preserve">Node.js Developer, </w:t>
+                  </w:r>
+                  <w:r>
+                    <w:rPr>
+                      <w:rFonts w:ascii="Roboto Condensed" w:hAnsi="Roboto Condensed" w:cs="Charis SIL"/>
+                      <w:sz w:val="23"/>
+                      <w:szCs w:val="23"/>
+                      <w:lang w:val="en-US"/>
+                    </w:rPr>
+                    <w:t>Japanese Translator</w:t>
                   </w:r>
                   <w:r>
                     <w:rPr>
@@ -1228,24 +1179,6 @@
                       <w:szCs w:val="23"/>
                       <w:lang w:val="en-US"/>
                     </w:rPr>
-                    <w:t xml:space="preserve"> Interpreter</w:t>
-                  </w:r>
-                  <w:r>
-                    <w:rPr>
-                      <w:rFonts w:ascii="Roboto Condensed" w:hAnsi="Roboto Condensed" w:cs="Charis SIL"/>
-                      <w:sz w:val="23"/>
-                      <w:szCs w:val="23"/>
-                      <w:lang w:val="en-US"/>
-                    </w:rPr>
-                    <w:t xml:space="preserve"> &amp;</w:t>
-                  </w:r>
-                  <w:r>
-                    <w:rPr>
-                      <w:rFonts w:ascii="Roboto Condensed" w:hAnsi="Roboto Condensed" w:cs="Charis SIL"/>
-                      <w:sz w:val="23"/>
-                      <w:szCs w:val="23"/>
-                      <w:lang w:val="en-US"/>
-                    </w:rPr>
                     <w:t xml:space="preserve"> </w:t>
                   </w:r>
                   <w:r>
@@ -1257,6 +1190,8 @@
                     </w:rPr>
                     <w:t>Language Coach</w:t>
                   </w:r>
+                  <w:bookmarkStart w:id="0" w:name="_GoBack"/>
+                  <w:bookmarkEnd w:id="0"/>
                 </w:p>
                 <w:p>
                   <w:pPr>
@@ -1318,47 +1253,7 @@
                       <w:szCs w:val="23"/>
                       <w:lang w:val="en-US"/>
                     </w:rPr>
-                    <w:t xml:space="preserve">fficiency &amp; </w:t>
-                  </w:r>
-                  <w:proofErr w:type="spellStart"/>
-                  <w:r>
-                    <w:rPr>
-                      <w:rFonts w:ascii="Roboto Condensed" w:hAnsi="Roboto Condensed" w:cs="Charis SIL"/>
-                      <w:sz w:val="23"/>
-                      <w:szCs w:val="23"/>
-                      <w:lang w:val="en-US"/>
-                    </w:rPr>
-                    <w:t>lifehacking</w:t>
-                  </w:r>
-                  <w:proofErr w:type="spellEnd"/>
-                  <w:r>
-                    <w:rPr>
-                      <w:rFonts w:ascii="Roboto Condensed" w:hAnsi="Roboto Condensed" w:cs="Charis SIL"/>
-                      <w:sz w:val="23"/>
-                      <w:szCs w:val="23"/>
-                      <w:lang w:val="en-US"/>
-                    </w:rPr>
-                    <w:t xml:space="preserve">, </w:t>
-                  </w:r>
-                  <w:proofErr w:type="spellStart"/>
-                  <w:r>
-                    <w:rPr>
-                      <w:rFonts w:ascii="Roboto Condensed" w:hAnsi="Roboto Condensed" w:cs="Charis SIL"/>
-                      <w:sz w:val="23"/>
-                      <w:szCs w:val="23"/>
-                      <w:lang w:val="en-US"/>
-                    </w:rPr>
-                    <w:t>blockchain</w:t>
-                  </w:r>
-                  <w:proofErr w:type="spellEnd"/>
-                  <w:r>
-                    <w:rPr>
-                      <w:rFonts w:ascii="Roboto Condensed" w:hAnsi="Roboto Condensed" w:cs="Charis SIL"/>
-                      <w:sz w:val="23"/>
-                      <w:szCs w:val="23"/>
-                      <w:lang w:val="en-US"/>
-                    </w:rPr>
-                    <w:t xml:space="preserve"> &amp; crypto, psychology, philosophy, economics</w:t>
+                    <w:t>fficiency &amp; lifehacking, blockchain &amp; crypto, psychology, philosophy, economics</w:t>
                   </w:r>
                   <w:r>
                     <w:rPr>
@@ -1421,59 +1316,8 @@
                       <w:szCs w:val="23"/>
                       <w:lang w:val="en-US"/>
                     </w:rPr>
-                    <w:t xml:space="preserve">Adept of tea ceremony at </w:t>
-                  </w:r>
-                  <w:proofErr w:type="spellStart"/>
-                  <w:r>
-                    <w:rPr>
-                      <w:rFonts w:ascii="Roboto Condensed" w:hAnsi="Roboto Condensed" w:cs="Charis SIL"/>
-                      <w:sz w:val="23"/>
-                      <w:szCs w:val="23"/>
-                      <w:lang w:val="en-US"/>
-                    </w:rPr>
-                    <w:t>Urasenke</w:t>
-                  </w:r>
-                  <w:proofErr w:type="spellEnd"/>
-                  <w:r>
-                    <w:rPr>
-                      <w:rFonts w:ascii="Roboto Condensed" w:hAnsi="Roboto Condensed" w:cs="Charis SIL"/>
-                      <w:sz w:val="23"/>
-                      <w:szCs w:val="23"/>
-                      <w:lang w:val="en-US"/>
-                    </w:rPr>
-                    <w:t xml:space="preserve"> </w:t>
-                  </w:r>
-                  <w:proofErr w:type="spellStart"/>
-                  <w:r>
-                    <w:rPr>
-                      <w:rFonts w:ascii="Roboto Condensed" w:hAnsi="Roboto Condensed" w:cs="Charis SIL"/>
-                      <w:sz w:val="23"/>
-                      <w:szCs w:val="23"/>
-                      <w:lang w:val="en-US"/>
-                    </w:rPr>
-                    <w:t>Tankōkai</w:t>
-                  </w:r>
-                  <w:proofErr w:type="spellEnd"/>
-                  <w:r>
-                    <w:rPr>
-                      <w:rFonts w:ascii="Roboto Condensed" w:hAnsi="Roboto Condensed" w:cs="Charis SIL"/>
-                      <w:sz w:val="23"/>
-                      <w:szCs w:val="23"/>
-                      <w:lang w:val="en-US"/>
-                    </w:rPr>
-                    <w:t xml:space="preserve"> </w:t>
-                  </w:r>
-                  <w:proofErr w:type="spellStart"/>
-                  <w:r>
-                    <w:rPr>
-                      <w:rFonts w:ascii="Roboto Condensed" w:hAnsi="Roboto Condensed" w:cs="Charis SIL"/>
-                      <w:sz w:val="23"/>
-                      <w:szCs w:val="23"/>
-                      <w:lang w:val="en-US"/>
-                    </w:rPr>
-                    <w:t>Sunshinkai</w:t>
-                  </w:r>
-                  <w:proofErr w:type="spellEnd"/>
+                    <w:t>Adept of tea ceremony at Urasenke Tankōkai Sunshinkai</w:t>
+                  </w:r>
                 </w:p>
               </w:txbxContent>
             </v:textbox>
@@ -1487,19 +1331,8 @@
           <w:szCs w:val="23"/>
           <w:lang w:val="en-US"/>
         </w:rPr>
-        <w:t xml:space="preserve">Node.js, Express, </w:t>
-      </w:r>
-      <w:proofErr w:type="spellStart"/>
-      <w:r>
-        <w:rPr>
-          <w:rFonts w:ascii="Roboto Condensed" w:hAnsi="Roboto Condensed" w:cs="Charis SIL"/>
-          <w:sz w:val="23"/>
-          <w:szCs w:val="23"/>
-          <w:lang w:val="en-US"/>
-        </w:rPr>
-        <w:t>NestJS</w:t>
-      </w:r>
-      <w:proofErr w:type="spellEnd"/>
+        <w:t>Node.js, Express, NestJS</w:t>
+      </w:r>
     </w:p>
     <w:p>
       <w:pPr>
@@ -1522,36 +1355,7 @@
           <w:szCs w:val="23"/>
           <w:lang w:val="en-US"/>
         </w:rPr>
-        <w:t>mongoose</w:t>
-      </w:r>
-      <w:r>
-        <w:rPr>
-          <w:rFonts w:ascii="Roboto Condensed" w:hAnsi="Roboto Condensed" w:cs="Charis SIL"/>
-          <w:sz w:val="23"/>
-          <w:szCs w:val="23"/>
-          <w:lang w:val="en-US"/>
-        </w:rPr>
-        <w:t xml:space="preserve">, sqlite3, </w:t>
-      </w:r>
-      <w:proofErr w:type="spellStart"/>
-      <w:r>
-        <w:rPr>
-          <w:rFonts w:ascii="Roboto Condensed" w:hAnsi="Roboto Condensed" w:cs="Charis SIL"/>
-          <w:sz w:val="23"/>
-          <w:szCs w:val="23"/>
-          <w:lang w:val="en-US"/>
-        </w:rPr>
-        <w:t>Sequelize</w:t>
-      </w:r>
-      <w:proofErr w:type="spellEnd"/>
-      <w:r>
-        <w:rPr>
-          <w:rFonts w:ascii="Roboto Condensed" w:hAnsi="Roboto Condensed" w:cs="Charis SIL"/>
-          <w:sz w:val="23"/>
-          <w:szCs w:val="23"/>
-          <w:lang w:val="en-US"/>
-        </w:rPr>
-        <w:t>, Passport</w:t>
+        <w:t>mongoose, sqlite3, Sequelize, Passport</w:t>
       </w:r>
     </w:p>
     <w:p>
@@ -1656,19 +1460,8 @@
           <w:szCs w:val="23"/>
           <w:lang w:val="en-US"/>
         </w:rPr>
-        <w:t xml:space="preserve">, </w:t>
-      </w:r>
-      <w:proofErr w:type="spellStart"/>
-      <w:r>
-        <w:rPr>
-          <w:rFonts w:ascii="Roboto Condensed" w:hAnsi="Roboto Condensed" w:cs="Charis SIL"/>
-          <w:sz w:val="23"/>
-          <w:szCs w:val="23"/>
-          <w:lang w:val="en-US"/>
-        </w:rPr>
-        <w:t>TypeScript</w:t>
-      </w:r>
-      <w:proofErr w:type="spellEnd"/>
+        <w:t>, TypeScript</w:t>
+      </w:r>
     </w:p>
     <w:p>
       <w:pPr>
@@ -1735,8 +1528,6 @@
         </w:rPr>
         <w:t xml:space="preserve">, </w:t>
       </w:r>
-      <w:bookmarkStart w:id="0" w:name="_GoBack"/>
-      <w:bookmarkEnd w:id="0"/>
       <w:r>
         <w:rPr>
           <w:rFonts w:ascii="Roboto Condensed" w:hAnsi="Roboto Condensed" w:cs="Charis SIL"/>
@@ -1761,7 +1552,6 @@
           <w:lang w:val="en-US"/>
         </w:rPr>
       </w:pPr>
-      <w:proofErr w:type="spellStart"/>
       <w:r>
         <w:rPr>
           <w:rFonts w:ascii="Roboto Condensed" w:hAnsi="Roboto Condensed" w:cs="Charis SIL"/>
@@ -1771,7 +1561,6 @@
         </w:rPr>
         <w:t>Git</w:t>
       </w:r>
-      <w:proofErr w:type="spellEnd"/>
       <w:r>
         <w:rPr>
           <w:rFonts w:ascii="Roboto Condensed" w:hAnsi="Roboto Condensed" w:cs="Charis SIL"/>
@@ -2243,7 +2032,6 @@
           <w:lang w:val="en-US"/>
         </w:rPr>
       </w:pPr>
-      <w:proofErr w:type="spellStart"/>
       <w:r>
         <w:rPr>
           <w:rFonts w:ascii="Roboto Condensed" w:hAnsi="Roboto Condensed" w:cs="Charis SIL"/>
@@ -2254,7 +2042,6 @@
         </w:rPr>
         <w:t>ASBiRO</w:t>
       </w:r>
-      <w:proofErr w:type="spellEnd"/>
       <w:r>
         <w:rPr>
           <w:rFonts w:ascii="Roboto Condensed" w:hAnsi="Roboto Condensed" w:cs="Charis SIL"/>
@@ -2378,27 +2165,15 @@
           <w:lang w:val="en-US"/>
         </w:rPr>
       </w:pPr>
-      <w:proofErr w:type="spellStart"/>
-      <w:r>
-        <w:rPr>
-          <w:rFonts w:ascii="Roboto Condensed" w:hAnsi="Roboto Condensed" w:cs="Charis SIL"/>
-          <w:b/>
-          <w:sz w:val="23"/>
-          <w:szCs w:val="23"/>
-          <w:lang w:val="en-US"/>
-        </w:rPr>
-        <w:t>Codecool</w:t>
-      </w:r>
-      <w:proofErr w:type="spellEnd"/>
-      <w:r>
-        <w:rPr>
-          <w:rFonts w:ascii="Roboto Condensed" w:hAnsi="Roboto Condensed" w:cs="Charis SIL"/>
-          <w:b/>
-          <w:sz w:val="23"/>
-          <w:szCs w:val="23"/>
-          <w:lang w:val="en-US"/>
-        </w:rPr>
-        <w:t xml:space="preserve"> School of Programming</w:t>
+      <w:r>
+        <w:rPr>
+          <w:rFonts w:ascii="Roboto Condensed" w:hAnsi="Roboto Condensed" w:cs="Charis SIL"/>
+          <w:b/>
+          <w:sz w:val="23"/>
+          <w:szCs w:val="23"/>
+          <w:lang w:val="en-US"/>
+        </w:rPr>
+        <w:t>Codecool School of Programming</w:t>
       </w:r>
       <w:r>
         <w:rPr>
@@ -4856,7 +4631,7 @@
 </file>
 
 <file path=customXml/itemProps1.xml><?xml version="1.0" encoding="utf-8"?>
-<ds:datastoreItem xmlns:ds="http://schemas.openxmlformats.org/officeDocument/2006/customXml" ds:itemID="{4B4E6615-A6DE-4279-9621-4626655CFED7}">
+<ds:datastoreItem xmlns:ds="http://schemas.openxmlformats.org/officeDocument/2006/customXml" ds:itemID="{6D45BDB2-E522-4FC0-AE67-BD87AB20ECEE}">
   <ds:schemaRefs>
     <ds:schemaRef ds:uri="http://schemas.openxmlformats.org/officeDocument/2006/bibliography"/>
   </ds:schemaRefs>

</xml_diff>

<commit_message>
NTM: Add task deletion
</commit_message>
<xml_diff>
--- a/React-Redux/Webpage/public/content/CV Krzysztof Moszyński.docx
+++ b/React-Redux/Webpage/public/content/CV Krzysztof Moszyński.docx
@@ -97,8 +97,19 @@
           <w:sz w:val="36"/>
           <w:lang w:val="en-US"/>
         </w:rPr>
-        <w:t xml:space="preserve">  Krzysztof Moszyński</w:t>
-      </w:r>
+        <w:t xml:space="preserve">  Krzysztof </w:t>
+      </w:r>
+      <w:proofErr w:type="spellStart"/>
+      <w:r>
+        <w:rPr>
+          <w:rStyle w:val="Tytuksiki"/>
+          <w:rFonts w:ascii="Roboto Condensed" w:hAnsi="Roboto Condensed" w:cs="Charis SIL"/>
+          <w:sz w:val="36"/>
+          <w:lang w:val="en-US"/>
+        </w:rPr>
+        <w:t>Moszyński</w:t>
+      </w:r>
+      <w:proofErr w:type="spellEnd"/>
     </w:p>
     <w:p>
       <w:pPr>
@@ -237,14 +248,25 @@
         </w:rPr>
         <w:tab/>
       </w:r>
-      <w:r>
-        <w:rPr>
-          <w:rFonts w:ascii="Roboto Condensed" w:hAnsi="Roboto Condensed" w:cs="Charis SIL"/>
-          <w:sz w:val="23"/>
-          <w:szCs w:val="23"/>
-          <w:lang w:val="en-US"/>
-        </w:rPr>
-        <w:t>Osmańczyka 20/407, 01−494</w:t>
+      <w:proofErr w:type="spellStart"/>
+      <w:r>
+        <w:rPr>
+          <w:rFonts w:ascii="Roboto Condensed" w:hAnsi="Roboto Condensed" w:cs="Charis SIL"/>
+          <w:sz w:val="23"/>
+          <w:szCs w:val="23"/>
+          <w:lang w:val="en-US"/>
+        </w:rPr>
+        <w:t>Osmańczyka</w:t>
+      </w:r>
+      <w:proofErr w:type="spellEnd"/>
+      <w:r>
+        <w:rPr>
+          <w:rFonts w:ascii="Roboto Condensed" w:hAnsi="Roboto Condensed" w:cs="Charis SIL"/>
+          <w:sz w:val="23"/>
+          <w:szCs w:val="23"/>
+          <w:lang w:val="en-US"/>
+        </w:rPr>
+        <w:t xml:space="preserve"> 20/407, 01−494</w:t>
       </w:r>
       <w:r>
         <w:rPr>
@@ -832,8 +854,9 @@
                       <w:szCs w:val="23"/>
                       <w:lang w:val="en-US"/>
                     </w:rPr>
-                    <w:t xml:space="preserve">TKL KoLiber </w:t>
-                  </w:r>
+                    <w:t xml:space="preserve">TKL </w:t>
+                  </w:r>
+                  <w:proofErr w:type="spellStart"/>
                   <w:r>
                     <w:rPr>
                       <w:rFonts w:ascii="Roboto Condensed" w:hAnsi="Roboto Condensed" w:cs="Charis SIL"/>
@@ -842,7 +865,18 @@
                       <w:szCs w:val="23"/>
                       <w:lang w:val="en-US"/>
                     </w:rPr>
-                    <w:t>Foundation</w:t>
+                    <w:t>KoLiber</w:t>
+                  </w:r>
+                  <w:proofErr w:type="spellEnd"/>
+                  <w:r>
+                    <w:rPr>
+                      <w:rFonts w:ascii="Roboto Condensed" w:hAnsi="Roboto Condensed" w:cs="Charis SIL"/>
+                      <w:b/>
+                      <w:sz w:val="23"/>
+                      <w:szCs w:val="23"/>
+                      <w:lang w:val="en-US"/>
+                    </w:rPr>
+                    <w:t xml:space="preserve"> Foundation</w:t>
                   </w:r>
                   <w:r>
                     <w:rPr>
@@ -957,6 +991,7 @@
                       <w:lang w:val="en-US"/>
                     </w:rPr>
                   </w:pPr>
+                  <w:proofErr w:type="spellStart"/>
                   <w:r>
                     <w:rPr>
                       <w:rFonts w:ascii="Roboto Condensed" w:hAnsi="Roboto Condensed" w:cs="Charis SIL"/>
@@ -966,7 +1001,19 @@
                       <w:szCs w:val="23"/>
                       <w:lang w:val="en-US"/>
                     </w:rPr>
-                    <w:t xml:space="preserve">Akogo? </w:t>
+                    <w:t>Akogo</w:t>
+                  </w:r>
+                  <w:proofErr w:type="spellEnd"/>
+                  <w:r>
+                    <w:rPr>
+                      <w:rFonts w:ascii="Roboto Condensed" w:hAnsi="Roboto Condensed" w:cs="Charis SIL"/>
+                      <w:b/>
+                      <w:i/>
+                      <w:sz w:val="23"/>
+                      <w:szCs w:val="23"/>
+                      <w:lang w:val="en-US"/>
+                    </w:rPr>
+                    <w:t xml:space="preserve">? </w:t>
                   </w:r>
                   <w:r>
                     <w:rPr>
@@ -1044,6 +1091,7 @@
                       <w:lang w:val="en-US"/>
                     </w:rPr>
                   </w:pPr>
+                  <w:proofErr w:type="spellStart"/>
                   <w:r>
                     <w:rPr>
                       <w:rFonts w:ascii="Roboto Condensed" w:hAnsi="Roboto Condensed" w:cs="Charis SIL"/>
@@ -1052,7 +1100,18 @@
                       <w:szCs w:val="23"/>
                       <w:lang w:val="en-US"/>
                     </w:rPr>
-                    <w:t xml:space="preserve">blitz.ventures </w:t>
+                    <w:t>blitz.ventures</w:t>
+                  </w:r>
+                  <w:proofErr w:type="spellEnd"/>
+                  <w:r>
+                    <w:rPr>
+                      <w:rFonts w:ascii="Roboto Condensed" w:hAnsi="Roboto Condensed" w:cs="Charis SIL"/>
+                      <w:b/>
+                      <w:sz w:val="23"/>
+                      <w:szCs w:val="23"/>
+                      <w:lang w:val="en-US"/>
+                    </w:rPr>
+                    <w:t xml:space="preserve"> </w:t>
                   </w:r>
                   <w:r>
                     <w:rPr>
@@ -1190,8 +1249,6 @@
                     </w:rPr>
                     <w:t>Language Coach</w:t>
                   </w:r>
-                  <w:bookmarkStart w:id="0" w:name="_GoBack"/>
-                  <w:bookmarkEnd w:id="0"/>
                 </w:p>
                 <w:p>
                   <w:pPr>
@@ -1253,7 +1310,47 @@
                       <w:szCs w:val="23"/>
                       <w:lang w:val="en-US"/>
                     </w:rPr>
-                    <w:t>fficiency &amp; lifehacking, blockchain &amp; crypto, psychology, philosophy, economics</w:t>
+                    <w:t xml:space="preserve">fficiency &amp; </w:t>
+                  </w:r>
+                  <w:proofErr w:type="spellStart"/>
+                  <w:r>
+                    <w:rPr>
+                      <w:rFonts w:ascii="Roboto Condensed" w:hAnsi="Roboto Condensed" w:cs="Charis SIL"/>
+                      <w:sz w:val="23"/>
+                      <w:szCs w:val="23"/>
+                      <w:lang w:val="en-US"/>
+                    </w:rPr>
+                    <w:t>lifehacking</w:t>
+                  </w:r>
+                  <w:proofErr w:type="spellEnd"/>
+                  <w:r>
+                    <w:rPr>
+                      <w:rFonts w:ascii="Roboto Condensed" w:hAnsi="Roboto Condensed" w:cs="Charis SIL"/>
+                      <w:sz w:val="23"/>
+                      <w:szCs w:val="23"/>
+                      <w:lang w:val="en-US"/>
+                    </w:rPr>
+                    <w:t xml:space="preserve">, </w:t>
+                  </w:r>
+                  <w:proofErr w:type="spellStart"/>
+                  <w:r>
+                    <w:rPr>
+                      <w:rFonts w:ascii="Roboto Condensed" w:hAnsi="Roboto Condensed" w:cs="Charis SIL"/>
+                      <w:sz w:val="23"/>
+                      <w:szCs w:val="23"/>
+                      <w:lang w:val="en-US"/>
+                    </w:rPr>
+                    <w:t>blockchain</w:t>
+                  </w:r>
+                  <w:proofErr w:type="spellEnd"/>
+                  <w:r>
+                    <w:rPr>
+                      <w:rFonts w:ascii="Roboto Condensed" w:hAnsi="Roboto Condensed" w:cs="Charis SIL"/>
+                      <w:sz w:val="23"/>
+                      <w:szCs w:val="23"/>
+                      <w:lang w:val="en-US"/>
+                    </w:rPr>
+                    <w:t xml:space="preserve"> &amp; crypto, psychology, philosophy, economics</w:t>
                   </w:r>
                   <w:r>
                     <w:rPr>
@@ -1316,8 +1413,59 @@
                       <w:szCs w:val="23"/>
                       <w:lang w:val="en-US"/>
                     </w:rPr>
-                    <w:t>Adept of tea ceremony at Urasenke Tankōkai Sunshinkai</w:t>
-                  </w:r>
+                    <w:t xml:space="preserve">Adept of tea ceremony at </w:t>
+                  </w:r>
+                  <w:proofErr w:type="spellStart"/>
+                  <w:r>
+                    <w:rPr>
+                      <w:rFonts w:ascii="Roboto Condensed" w:hAnsi="Roboto Condensed" w:cs="Charis SIL"/>
+                      <w:sz w:val="23"/>
+                      <w:szCs w:val="23"/>
+                      <w:lang w:val="en-US"/>
+                    </w:rPr>
+                    <w:t>Urasenke</w:t>
+                  </w:r>
+                  <w:proofErr w:type="spellEnd"/>
+                  <w:r>
+                    <w:rPr>
+                      <w:rFonts w:ascii="Roboto Condensed" w:hAnsi="Roboto Condensed" w:cs="Charis SIL"/>
+                      <w:sz w:val="23"/>
+                      <w:szCs w:val="23"/>
+                      <w:lang w:val="en-US"/>
+                    </w:rPr>
+                    <w:t xml:space="preserve"> </w:t>
+                  </w:r>
+                  <w:proofErr w:type="spellStart"/>
+                  <w:r>
+                    <w:rPr>
+                      <w:rFonts w:ascii="Roboto Condensed" w:hAnsi="Roboto Condensed" w:cs="Charis SIL"/>
+                      <w:sz w:val="23"/>
+                      <w:szCs w:val="23"/>
+                      <w:lang w:val="en-US"/>
+                    </w:rPr>
+                    <w:t>Tankōkai</w:t>
+                  </w:r>
+                  <w:proofErr w:type="spellEnd"/>
+                  <w:r>
+                    <w:rPr>
+                      <w:rFonts w:ascii="Roboto Condensed" w:hAnsi="Roboto Condensed" w:cs="Charis SIL"/>
+                      <w:sz w:val="23"/>
+                      <w:szCs w:val="23"/>
+                      <w:lang w:val="en-US"/>
+                    </w:rPr>
+                    <w:t xml:space="preserve"> </w:t>
+                  </w:r>
+                  <w:proofErr w:type="spellStart"/>
+                  <w:r>
+                    <w:rPr>
+                      <w:rFonts w:ascii="Roboto Condensed" w:hAnsi="Roboto Condensed" w:cs="Charis SIL"/>
+                      <w:sz w:val="23"/>
+                      <w:szCs w:val="23"/>
+                      <w:lang w:val="en-US"/>
+                    </w:rPr>
+                    <w:t>Sunshinkai</w:t>
+                  </w:r>
+                  <w:proofErr w:type="spellEnd"/>
                 </w:p>
               </w:txbxContent>
             </v:textbox>
@@ -1331,8 +1479,19 @@
           <w:szCs w:val="23"/>
           <w:lang w:val="en-US"/>
         </w:rPr>
-        <w:t>Node.js, Express, NestJS</w:t>
-      </w:r>
+        <w:t xml:space="preserve">Node.js, Express, </w:t>
+      </w:r>
+      <w:proofErr w:type="spellStart"/>
+      <w:r>
+        <w:rPr>
+          <w:rFonts w:ascii="Roboto Condensed" w:hAnsi="Roboto Condensed" w:cs="Charis SIL"/>
+          <w:sz w:val="23"/>
+          <w:szCs w:val="23"/>
+          <w:lang w:val="en-US"/>
+        </w:rPr>
+        <w:t>NestJS</w:t>
+      </w:r>
+      <w:proofErr w:type="spellEnd"/>
     </w:p>
     <w:p>
       <w:pPr>
@@ -1355,7 +1514,27 @@
           <w:szCs w:val="23"/>
           <w:lang w:val="en-US"/>
         </w:rPr>
-        <w:t>mongoose, sqlite3, Sequelize, Passport</w:t>
+        <w:t xml:space="preserve">mongoose, sqlite3, </w:t>
+      </w:r>
+      <w:proofErr w:type="spellStart"/>
+      <w:r>
+        <w:rPr>
+          <w:rFonts w:ascii="Roboto Condensed" w:hAnsi="Roboto Condensed" w:cs="Charis SIL"/>
+          <w:sz w:val="23"/>
+          <w:szCs w:val="23"/>
+          <w:lang w:val="en-US"/>
+        </w:rPr>
+        <w:t>Sequelize</w:t>
+      </w:r>
+      <w:proofErr w:type="spellEnd"/>
+      <w:r>
+        <w:rPr>
+          <w:rFonts w:ascii="Roboto Condensed" w:hAnsi="Roboto Condensed" w:cs="Charis SIL"/>
+          <w:sz w:val="23"/>
+          <w:szCs w:val="23"/>
+          <w:lang w:val="en-US"/>
+        </w:rPr>
+        <w:t>, Passport</w:t>
       </w:r>
     </w:p>
     <w:p>
@@ -1403,8 +1582,19 @@
           <w:szCs w:val="23"/>
           <w:lang w:val="en-US"/>
         </w:rPr>
-        <w:t>HTTP, REST, SOAP</w:t>
-      </w:r>
+        <w:t xml:space="preserve">HTTP, REST, </w:t>
+      </w:r>
+      <w:r>
+        <w:rPr>
+          <w:rFonts w:ascii="Roboto Condensed" w:hAnsi="Roboto Condensed" w:cs="Charis SIL"/>
+          <w:sz w:val="23"/>
+          <w:szCs w:val="23"/>
+          <w:lang w:val="en-US"/>
+        </w:rPr>
+        <w:t>Postman</w:t>
+      </w:r>
+      <w:bookmarkStart w:id="0" w:name="_GoBack"/>
+      <w:bookmarkEnd w:id="0"/>
     </w:p>
     <w:p>
       <w:pPr>
@@ -1460,8 +1650,19 @@
           <w:szCs w:val="23"/>
           <w:lang w:val="en-US"/>
         </w:rPr>
-        <w:t>, TypeScript</w:t>
-      </w:r>
+        <w:t xml:space="preserve">, </w:t>
+      </w:r>
+      <w:proofErr w:type="spellStart"/>
+      <w:r>
+        <w:rPr>
+          <w:rFonts w:ascii="Roboto Condensed" w:hAnsi="Roboto Condensed" w:cs="Charis SIL"/>
+          <w:sz w:val="23"/>
+          <w:szCs w:val="23"/>
+          <w:lang w:val="en-US"/>
+        </w:rPr>
+        <w:t>TypeScript</w:t>
+      </w:r>
+      <w:proofErr w:type="spellEnd"/>
     </w:p>
     <w:p>
       <w:pPr>
@@ -1552,6 +1753,7 @@
           <w:lang w:val="en-US"/>
         </w:rPr>
       </w:pPr>
+      <w:proofErr w:type="spellStart"/>
       <w:r>
         <w:rPr>
           <w:rFonts w:ascii="Roboto Condensed" w:hAnsi="Roboto Condensed" w:cs="Charis SIL"/>
@@ -1561,6 +1763,7 @@
         </w:rPr>
         <w:t>Git</w:t>
       </w:r>
+      <w:proofErr w:type="spellEnd"/>
       <w:r>
         <w:rPr>
           <w:rFonts w:ascii="Roboto Condensed" w:hAnsi="Roboto Condensed" w:cs="Charis SIL"/>
@@ -2032,6 +2235,7 @@
           <w:lang w:val="en-US"/>
         </w:rPr>
       </w:pPr>
+      <w:proofErr w:type="spellStart"/>
       <w:r>
         <w:rPr>
           <w:rFonts w:ascii="Roboto Condensed" w:hAnsi="Roboto Condensed" w:cs="Charis SIL"/>
@@ -2042,6 +2246,7 @@
         </w:rPr>
         <w:t>ASBiRO</w:t>
       </w:r>
+      <w:proofErr w:type="spellEnd"/>
       <w:r>
         <w:rPr>
           <w:rFonts w:ascii="Roboto Condensed" w:hAnsi="Roboto Condensed" w:cs="Charis SIL"/>
@@ -2165,15 +2370,27 @@
           <w:lang w:val="en-US"/>
         </w:rPr>
       </w:pPr>
-      <w:r>
-        <w:rPr>
-          <w:rFonts w:ascii="Roboto Condensed" w:hAnsi="Roboto Condensed" w:cs="Charis SIL"/>
-          <w:b/>
-          <w:sz w:val="23"/>
-          <w:szCs w:val="23"/>
-          <w:lang w:val="en-US"/>
-        </w:rPr>
-        <w:t>Codecool School of Programming</w:t>
+      <w:proofErr w:type="spellStart"/>
+      <w:r>
+        <w:rPr>
+          <w:rFonts w:ascii="Roboto Condensed" w:hAnsi="Roboto Condensed" w:cs="Charis SIL"/>
+          <w:b/>
+          <w:sz w:val="23"/>
+          <w:szCs w:val="23"/>
+          <w:lang w:val="en-US"/>
+        </w:rPr>
+        <w:t>Codecool</w:t>
+      </w:r>
+      <w:proofErr w:type="spellEnd"/>
+      <w:r>
+        <w:rPr>
+          <w:rFonts w:ascii="Roboto Condensed" w:hAnsi="Roboto Condensed" w:cs="Charis SIL"/>
+          <w:b/>
+          <w:sz w:val="23"/>
+          <w:szCs w:val="23"/>
+          <w:lang w:val="en-US"/>
+        </w:rPr>
+        <w:t xml:space="preserve"> School of Programming</w:t>
       </w:r>
       <w:r>
         <w:rPr>
@@ -4631,7 +4848,7 @@
 </file>
 
 <file path=customXml/itemProps1.xml><?xml version="1.0" encoding="utf-8"?>
-<ds:datastoreItem xmlns:ds="http://schemas.openxmlformats.org/officeDocument/2006/customXml" ds:itemID="{6D45BDB2-E522-4FC0-AE67-BD87AB20ECEE}">
+<ds:datastoreItem xmlns:ds="http://schemas.openxmlformats.org/officeDocument/2006/customXml" ds:itemID="{B4EFC3D0-3AA6-4AB4-9EBB-48646D3613D7}">
   <ds:schemaRefs>
     <ds:schemaRef ds:uri="http://schemas.openxmlformats.org/officeDocument/2006/bibliography"/>
   </ds:schemaRefs>

</xml_diff>

<commit_message>
RCA: Upload base project
</commit_message>
<xml_diff>
--- a/React-Redux/Webpage/public/content/CV Krzysztof Moszyński.docx
+++ b/React-Redux/Webpage/public/content/CV Krzysztof Moszyński.docx
@@ -559,7 +559,7 @@
             <v:stroke joinstyle="miter"/>
             <v:path gradientshapeok="t" o:connecttype="rect"/>
           </v:shapetype>
-          <v:shape id="Pole tekstowe 2" o:spid="_x0000_s1028" type="#_x0000_t202" style="position:absolute;left:0;text-align:left;margin-left:301.5pt;margin-top:16.7pt;width:227.4pt;height:580.8pt;z-index:251658240;visibility:visible;mso-wrap-distance-left:9pt;mso-wrap-distance-top:0;mso-wrap-distance-right:9pt;mso-wrap-distance-bottom:0;mso-position-horizontal-relative:text;mso-position-vertical-relative:text;mso-width-relative:margin;mso-height-relative:margin;v-text-anchor:top" o:gfxdata="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">
+          <v:shape id="Pole tekstowe 2" o:spid="_x0000_s1028" type="#_x0000_t202" style="position:absolute;left:0;text-align:left;margin-left:301.5pt;margin-top:18.5pt;width:227.4pt;height:562.2pt;z-index:251658240;visibility:visible;mso-wrap-distance-left:9pt;mso-wrap-distance-top:0;mso-wrap-distance-right:9pt;mso-wrap-distance-bottom:0;mso-position-horizontal-relative:text;mso-position-vertical-relative:text;mso-width-relative:margin;mso-height-relative:margin;v-text-anchor:top" o:gfxdata="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">
             <v:textbox style="mso-next-textbox:#Pole tekstowe 2">
               <w:txbxContent>
                 <w:p>
@@ -630,7 +630,27 @@
                       <w:szCs w:val="23"/>
                       <w:lang w:val="en-US"/>
                     </w:rPr>
-                    <w:t xml:space="preserve"> (2016 — Present)</w:t>
+                    <w:t xml:space="preserve"> (</w:t>
+                  </w:r>
+                  <w:r>
+                    <w:rPr>
+                      <w:rFonts w:ascii="Roboto Condensed" w:hAnsi="Roboto Condensed" w:cs="Charis SIL"/>
+                      <w:b/>
+                      <w:sz w:val="23"/>
+                      <w:szCs w:val="23"/>
+                      <w:lang w:val="en-US"/>
+                    </w:rPr>
+                    <w:t>09.</w:t>
+                  </w:r>
+                  <w:r>
+                    <w:rPr>
+                      <w:rFonts w:ascii="Roboto Condensed" w:hAnsi="Roboto Condensed" w:cs="Charis SIL"/>
+                      <w:b/>
+                      <w:sz w:val="23"/>
+                      <w:szCs w:val="23"/>
+                      <w:lang w:val="en-US"/>
+                    </w:rPr>
+                    <w:t>2016 — Present)</w:t>
                   </w:r>
                 </w:p>
                 <w:p>
@@ -664,16 +684,7 @@
                       <w:szCs w:val="23"/>
                       <w:lang w:val="en-US"/>
                     </w:rPr>
-                    <w:t xml:space="preserve"> Mentor at</w:t>
-                  </w:r>
-                  <w:r>
-                    <w:rPr>
-                      <w:rFonts w:ascii="Roboto Condensed" w:hAnsi="Roboto Condensed" w:cs="Charis SIL"/>
-                      <w:sz w:val="23"/>
-                      <w:szCs w:val="23"/>
-                      <w:lang w:val="en-US"/>
-                    </w:rPr>
-                    <w:t xml:space="preserve"> Economics Lessons for the Youth</w:t>
+                    <w:t xml:space="preserve"> Mentor</w:t>
                   </w:r>
                 </w:p>
                 <w:p>
@@ -698,7 +709,7 @@
                       <w:szCs w:val="23"/>
                       <w:lang w:val="en-US"/>
                     </w:rPr>
-                    <w:t>Application Tester at SZLEM</w:t>
+                    <w:t>Application Tester</w:t>
                   </w:r>
                 </w:p>
                 <w:p>
@@ -721,7 +732,37 @@
                       <w:szCs w:val="23"/>
                       <w:lang w:val="en-US" w:eastAsia="ja-JP"/>
                     </w:rPr>
-                    <w:t>Libertarian Association (2018 – Present)</w:t>
+                    <w:t xml:space="preserve">Freedom </w:t>
+                  </w:r>
+                  <w:r>
+                    <w:rPr>
+                      <w:rFonts w:ascii="Roboto Condensed" w:eastAsia="MS Mincho" w:hAnsi="Roboto Condensed" w:cs="Charis SIL"/>
+                      <w:b/>
+                      <w:sz w:val="23"/>
+                      <w:szCs w:val="23"/>
+                      <w:lang w:val="en-US" w:eastAsia="ja-JP"/>
+                    </w:rPr>
+                    <w:t>and Entrepreneurship Foundation (</w:t>
+                  </w:r>
+                  <w:r>
+                    <w:rPr>
+                      <w:rFonts w:ascii="Roboto Condensed" w:eastAsia="MS Mincho" w:hAnsi="Roboto Condensed" w:cs="Charis SIL"/>
+                      <w:b/>
+                      <w:sz w:val="23"/>
+                      <w:szCs w:val="23"/>
+                      <w:lang w:val="en-US" w:eastAsia="ja-JP"/>
+                    </w:rPr>
+                    <w:t>01.</w:t>
+                  </w:r>
+                  <w:r>
+                    <w:rPr>
+                      <w:rFonts w:ascii="Roboto Condensed" w:eastAsia="MS Mincho" w:hAnsi="Roboto Condensed" w:cs="Charis SIL"/>
+                      <w:b/>
+                      <w:sz w:val="23"/>
+                      <w:szCs w:val="23"/>
+                      <w:lang w:val="en-US" w:eastAsia="ja-JP"/>
+                    </w:rPr>
+                    <w:t>2019 – Present)</w:t>
                   </w:r>
                 </w:p>
                 <w:p>
@@ -746,7 +787,7 @@
                       <w:szCs w:val="23"/>
                       <w:lang w:val="en-US" w:eastAsia="ja-JP"/>
                     </w:rPr>
-                    <w:t>Organization Representative</w:t>
+                    <w:t xml:space="preserve">Webpage </w:t>
                   </w:r>
                   <w:r>
                     <w:rPr>
@@ -755,49 +796,7 @@
                       <w:szCs w:val="23"/>
                       <w:lang w:val="en-US" w:eastAsia="ja-JP"/>
                     </w:rPr>
-                    <w:t xml:space="preserve">, </w:t>
-                  </w:r>
-                  <w:r>
-                    <w:rPr>
-                      <w:rFonts w:ascii="Roboto Condensed" w:eastAsia="MS Mincho" w:hAnsi="Roboto Condensed" w:cs="Charis SIL"/>
-                      <w:sz w:val="23"/>
-                      <w:szCs w:val="23"/>
-                      <w:lang w:val="en-US" w:eastAsia="ja-JP"/>
-                    </w:rPr>
-                    <w:t>Fundraiser</w:t>
-                  </w:r>
-                </w:p>
-                <w:p>
-                  <w:pPr>
-                    <w:spacing w:after="120"/>
-                    <w:ind w:left="113"/>
-                    <w:rPr>
-                      <w:rFonts w:ascii="Roboto Condensed" w:eastAsia="MS Mincho" w:hAnsi="Roboto Condensed" w:cs="Charis SIL"/>
-                      <w:b/>
-                      <w:sz w:val="23"/>
-                      <w:szCs w:val="23"/>
-                      <w:lang w:val="en-US" w:eastAsia="ja-JP"/>
-                    </w:rPr>
-                  </w:pPr>
-                  <w:r>
-                    <w:rPr>
-                      <w:rFonts w:ascii="Roboto Condensed" w:eastAsia="MS Mincho" w:hAnsi="Roboto Condensed" w:cs="Charis SIL"/>
-                      <w:b/>
-                      <w:sz w:val="23"/>
-                      <w:szCs w:val="23"/>
-                      <w:lang w:val="en-US" w:eastAsia="ja-JP"/>
-                    </w:rPr>
-                    <w:t xml:space="preserve">Freedom </w:t>
-                  </w:r>
-                  <w:r>
-                    <w:rPr>
-                      <w:rFonts w:ascii="Roboto Condensed" w:eastAsia="MS Mincho" w:hAnsi="Roboto Condensed" w:cs="Charis SIL"/>
-                      <w:b/>
-                      <w:sz w:val="23"/>
-                      <w:szCs w:val="23"/>
-                      <w:lang w:val="en-US" w:eastAsia="ja-JP"/>
-                    </w:rPr>
-                    <w:t>and Entrepreneurship Foundation (2019 – Present)</w:t>
+                    <w:t>Developer</w:t>
                   </w:r>
                 </w:p>
                 <w:p>
@@ -822,16 +821,7 @@
                       <w:szCs w:val="23"/>
                       <w:lang w:val="en-US" w:eastAsia="ja-JP"/>
                     </w:rPr>
-                    <w:t>Webpage Development, Public Speaking</w:t>
-                  </w:r>
-                  <w:r>
-                    <w:rPr>
-                      <w:rFonts w:ascii="Roboto Condensed" w:eastAsia="MS Mincho" w:hAnsi="Roboto Condensed" w:cs="Charis SIL"/>
-                      <w:sz w:val="23"/>
-                      <w:szCs w:val="23"/>
-                      <w:lang w:val="en-US" w:eastAsia="ja-JP"/>
-                    </w:rPr>
-                    <w:t>, Fundraising</w:t>
+                    <w:t>Speaker, Fundraiser</w:t>
                   </w:r>
                 </w:p>
                 <w:p>
@@ -886,7 +876,27 @@
                       <w:szCs w:val="23"/>
                       <w:lang w:val="en-US"/>
                     </w:rPr>
-                    <w:t xml:space="preserve"> (2020 — Present)</w:t>
+                    <w:t xml:space="preserve"> (</w:t>
+                  </w:r>
+                  <w:r>
+                    <w:rPr>
+                      <w:rFonts w:ascii="Roboto Condensed" w:hAnsi="Roboto Condensed" w:cs="Charis SIL"/>
+                      <w:b/>
+                      <w:sz w:val="23"/>
+                      <w:szCs w:val="23"/>
+                      <w:lang w:val="en-US"/>
+                    </w:rPr>
+                    <w:t>08.</w:t>
+                  </w:r>
+                  <w:r>
+                    <w:rPr>
+                      <w:rFonts w:ascii="Roboto Condensed" w:hAnsi="Roboto Condensed" w:cs="Charis SIL"/>
+                      <w:b/>
+                      <w:sz w:val="23"/>
+                      <w:szCs w:val="23"/>
+                      <w:lang w:val="en-US"/>
+                    </w:rPr>
+                    <w:t>2020 — Present)</w:t>
                   </w:r>
                 </w:p>
                 <w:p>
@@ -914,15 +924,23 @@
                     </w:rPr>
                     <w:t>Vice President</w:t>
                   </w:r>
-                  <w:r>
-                    <w:rPr>
-                      <w:rFonts w:ascii="Roboto Condensed" w:hAnsi="Roboto Condensed" w:cs="Charis SIL"/>
-                      <w:sz w:val="23"/>
-                      <w:szCs w:val="23"/>
-                      <w:lang w:val="en-US"/>
-                    </w:rPr>
-                    <w:t xml:space="preserve">, </w:t>
-                  </w:r>
+                </w:p>
+                <w:p>
+                  <w:pPr>
+                    <w:pStyle w:val="Akapitzlist"/>
+                    <w:numPr>
+                      <w:ilvl w:val="0"/>
+                      <w:numId w:val="12"/>
+                    </w:numPr>
+                    <w:spacing w:after="120"/>
+                    <w:rPr>
+                      <w:rFonts w:ascii="Roboto Condensed" w:hAnsi="Roboto Condensed" w:cs="Charis SIL"/>
+                      <w:b/>
+                      <w:sz w:val="23"/>
+                      <w:szCs w:val="23"/>
+                      <w:lang w:val="en-US"/>
+                    </w:rPr>
+                  </w:pPr>
                   <w:r>
                     <w:rPr>
                       <w:rFonts w:ascii="Roboto Condensed" w:hAnsi="Roboto Condensed" w:cs="Charis SIL"/>
@@ -976,7 +994,21 @@
                       <w:u w:val="single"/>
                       <w:lang w:val="en-US"/>
                     </w:rPr>
-                    <w:t>WORK EXPERIENCE</w:t>
+                    <w:t>WORK EXPER</w:t>
+                  </w:r>
+                  <w:bookmarkStart w:id="0" w:name="_GoBack"/>
+                  <w:bookmarkEnd w:id="0"/>
+                  <w:r>
+                    <w:rPr>
+                      <w:rFonts w:ascii="Roboto Condensed" w:hAnsi="Roboto Condensed" w:cs="Charis SIL"/>
+                      <w:b/>
+                      <w:bCs/>
+                      <w:sz w:val="23"/>
+                      <w:szCs w:val="23"/>
+                      <w:u w:val="single"/>
+                      <w:lang w:val="en-US"/>
+                    </w:rPr>
+                    <w:t>IENCE</w:t>
                   </w:r>
                 </w:p>
                 <w:p>
@@ -1033,7 +1065,57 @@
                       <w:szCs w:val="23"/>
                       <w:lang w:val="en-US"/>
                     </w:rPr>
-                    <w:t xml:space="preserve"> (2015 — 2018)</w:t>
+                    <w:t xml:space="preserve"> (</w:t>
+                  </w:r>
+                  <w:r>
+                    <w:rPr>
+                      <w:rFonts w:ascii="Roboto Condensed" w:hAnsi="Roboto Condensed" w:cs="Charis SIL"/>
+                      <w:b/>
+                      <w:sz w:val="23"/>
+                      <w:szCs w:val="23"/>
+                      <w:lang w:val="en-US"/>
+                    </w:rPr>
+                    <w:t>11.</w:t>
+                  </w:r>
+                  <w:r>
+                    <w:rPr>
+                      <w:rFonts w:ascii="Roboto Condensed" w:hAnsi="Roboto Condensed" w:cs="Charis SIL"/>
+                      <w:b/>
+                      <w:sz w:val="23"/>
+                      <w:szCs w:val="23"/>
+                      <w:lang w:val="en-US"/>
+                    </w:rPr>
+                    <w:t xml:space="preserve">2015 — </w:t>
+                  </w:r>
+                  <w:r>
+                    <w:rPr>
+                      <w:rFonts w:ascii="Roboto Condensed" w:hAnsi="Roboto Condensed" w:cs="Charis SIL"/>
+                      <w:b/>
+                      <w:sz w:val="23"/>
+                      <w:szCs w:val="23"/>
+                      <w:lang w:val="en-US"/>
+                    </w:rPr>
+                    <w:t>05.</w:t>
+                  </w:r>
+                  <w:r>
+                    <w:rPr>
+                      <w:rFonts w:ascii="Roboto Condensed" w:hAnsi="Roboto Condensed" w:cs="Charis SIL"/>
+                      <w:b/>
+                      <w:sz w:val="23"/>
+                      <w:szCs w:val="23"/>
+                      <w:lang w:val="en-US"/>
+                    </w:rPr>
+                    <w:t>2019</w:t>
+                  </w:r>
+                  <w:r>
+                    <w:rPr>
+                      <w:rFonts w:ascii="Roboto Condensed" w:hAnsi="Roboto Condensed" w:cs="Charis SIL"/>
+                      <w:b/>
+                      <w:sz w:val="23"/>
+                      <w:szCs w:val="23"/>
+                      <w:lang w:val="en-US"/>
+                    </w:rPr>
+                    <w:t>)</w:t>
                   </w:r>
                 </w:p>
                 <w:p>
@@ -1058,16 +1140,7 @@
                       <w:szCs w:val="23"/>
                       <w:lang w:val="en-US"/>
                     </w:rPr>
-                    <w:t>Japanese-English-Polish</w:t>
-                  </w:r>
-                  <w:r>
-                    <w:rPr>
-                      <w:rFonts w:ascii="Roboto Condensed" w:hAnsi="Roboto Condensed" w:cs="Charis SIL"/>
-                      <w:sz w:val="23"/>
-                      <w:szCs w:val="23"/>
-                      <w:lang w:val="en-US"/>
-                    </w:rPr>
-                    <w:t xml:space="preserve"> Neurosurgery</w:t>
+                    <w:t>Neurosurgical Japanese</w:t>
                   </w:r>
                   <w:r>
                     <w:rPr>
@@ -1121,7 +1194,67 @@
                       <w:szCs w:val="23"/>
                       <w:lang w:val="en-US"/>
                     </w:rPr>
-                    <w:t>Ltd. (2019 — Present)</w:t>
+                    <w:t>Ltd. (</w:t>
+                  </w:r>
+                  <w:r>
+                    <w:rPr>
+                      <w:rFonts w:ascii="Roboto Condensed" w:hAnsi="Roboto Condensed" w:cs="Charis SIL"/>
+                      <w:b/>
+                      <w:sz w:val="23"/>
+                      <w:szCs w:val="23"/>
+                      <w:lang w:val="en-US"/>
+                    </w:rPr>
+                    <w:t>08.</w:t>
+                  </w:r>
+                  <w:r>
+                    <w:rPr>
+                      <w:rFonts w:ascii="Roboto Condensed" w:hAnsi="Roboto Condensed" w:cs="Charis SIL"/>
+                      <w:b/>
+                      <w:sz w:val="23"/>
+                      <w:szCs w:val="23"/>
+                      <w:lang w:val="en-US"/>
+                    </w:rPr>
+                    <w:t>2019 —</w:t>
+                  </w:r>
+                  <w:r>
+                    <w:rPr>
+                      <w:rFonts w:ascii="Roboto Condensed" w:hAnsi="Roboto Condensed" w:cs="Charis SIL"/>
+                      <w:b/>
+                      <w:sz w:val="23"/>
+                      <w:szCs w:val="23"/>
+                      <w:lang w:val="en-US"/>
+                    </w:rPr>
+                    <w:t xml:space="preserve"> </w:t>
+                  </w:r>
+                  <w:r>
+                    <w:rPr>
+                      <w:rFonts w:ascii="Roboto Condensed" w:hAnsi="Roboto Condensed" w:cs="Charis SIL"/>
+                      <w:b/>
+                      <w:sz w:val="23"/>
+                      <w:szCs w:val="23"/>
+                      <w:lang w:val="en-US"/>
+                    </w:rPr>
+                    <w:t>06.</w:t>
+                  </w:r>
+                  <w:r>
+                    <w:rPr>
+                      <w:rFonts w:ascii="Roboto Condensed" w:hAnsi="Roboto Condensed" w:cs="Charis SIL"/>
+                      <w:b/>
+                      <w:sz w:val="23"/>
+                      <w:szCs w:val="23"/>
+                      <w:lang w:val="en-US"/>
+                    </w:rPr>
+                    <w:t>2021</w:t>
+                  </w:r>
+                  <w:r>
+                    <w:rPr>
+                      <w:rFonts w:ascii="Roboto Condensed" w:hAnsi="Roboto Condensed" w:cs="Charis SIL"/>
+                      <w:b/>
+                      <w:sz w:val="23"/>
+                      <w:szCs w:val="23"/>
+                      <w:lang w:val="en-US"/>
+                    </w:rPr>
+                    <w:t>)</w:t>
                   </w:r>
                 </w:p>
                 <w:p>
@@ -1169,6 +1302,31 @@
                 </w:p>
                 <w:p>
                   <w:pPr>
+                    <w:pStyle w:val="Akapitzlist"/>
+                    <w:numPr>
+                      <w:ilvl w:val="0"/>
+                      <w:numId w:val="13"/>
+                    </w:numPr>
+                    <w:spacing w:after="120"/>
+                    <w:rPr>
+                      <w:rFonts w:ascii="Roboto Condensed" w:hAnsi="Roboto Condensed" w:cs="Charis SIL"/>
+                      <w:sz w:val="23"/>
+                      <w:szCs w:val="23"/>
+                      <w:lang w:val="en-US"/>
+                    </w:rPr>
+                  </w:pPr>
+                  <w:r>
+                    <w:rPr>
+                      <w:rFonts w:ascii="Roboto Condensed" w:hAnsi="Roboto Condensed" w:cs="Charis SIL"/>
+                      <w:sz w:val="23"/>
+                      <w:szCs w:val="23"/>
+                      <w:lang w:val="en-US"/>
+                    </w:rPr>
+                    <w:t>IT Consultant</w:t>
+                  </w:r>
+                </w:p>
+                <w:p>
+                  <w:pPr>
                     <w:spacing w:after="120"/>
                     <w:ind w:left="113"/>
                     <w:rPr>
@@ -1211,8 +1369,24 @@
                       <w:szCs w:val="23"/>
                       <w:lang w:val="en-US"/>
                     </w:rPr>
-                    <w:t xml:space="preserve">Node.js Developer, </w:t>
-                  </w:r>
+                    <w:t>Node.js Developer</w:t>
+                  </w:r>
+                </w:p>
+                <w:p>
+                  <w:pPr>
+                    <w:pStyle w:val="Akapitzlist"/>
+                    <w:numPr>
+                      <w:ilvl w:val="0"/>
+                      <w:numId w:val="13"/>
+                    </w:numPr>
+                    <w:spacing w:after="120"/>
+                    <w:rPr>
+                      <w:rFonts w:ascii="Roboto Condensed" w:hAnsi="Roboto Condensed" w:cs="Charis SIL"/>
+                      <w:sz w:val="23"/>
+                      <w:szCs w:val="23"/>
+                      <w:lang w:val="en-US"/>
+                    </w:rPr>
+                  </w:pPr>
                   <w:r>
                     <w:rPr>
                       <w:rFonts w:ascii="Roboto Condensed" w:hAnsi="Roboto Condensed" w:cs="Charis SIL"/>
@@ -1222,24 +1396,22 @@
                     </w:rPr>
                     <w:t>Japanese Translator</w:t>
                   </w:r>
-                  <w:r>
-                    <w:rPr>
-                      <w:rFonts w:ascii="Roboto Condensed" w:hAnsi="Roboto Condensed" w:cs="Charis SIL"/>
-                      <w:sz w:val="23"/>
-                      <w:szCs w:val="23"/>
-                      <w:lang w:val="en-US"/>
-                    </w:rPr>
-                    <w:t>,</w:t>
-                  </w:r>
-                  <w:r>
-                    <w:rPr>
-                      <w:rFonts w:ascii="Roboto Condensed" w:hAnsi="Roboto Condensed" w:cs="Charis SIL"/>
-                      <w:sz w:val="23"/>
-                      <w:szCs w:val="23"/>
-                      <w:lang w:val="en-US"/>
-                    </w:rPr>
-                    <w:t xml:space="preserve"> </w:t>
-                  </w:r>
+                </w:p>
+                <w:p>
+                  <w:pPr>
+                    <w:pStyle w:val="Akapitzlist"/>
+                    <w:numPr>
+                      <w:ilvl w:val="0"/>
+                      <w:numId w:val="13"/>
+                    </w:numPr>
+                    <w:spacing w:after="120"/>
+                    <w:rPr>
+                      <w:rFonts w:ascii="Roboto Condensed" w:hAnsi="Roboto Condensed" w:cs="Charis SIL"/>
+                      <w:sz w:val="23"/>
+                      <w:szCs w:val="23"/>
+                      <w:lang w:val="en-US"/>
+                    </w:rPr>
+                  </w:pPr>
                   <w:r>
                     <w:rPr>
                       <w:rFonts w:ascii="Roboto Condensed" w:hAnsi="Roboto Condensed" w:cs="Charis SIL"/>
@@ -1593,8 +1765,6 @@
         </w:rPr>
         <w:t>Postman</w:t>
       </w:r>
-      <w:bookmarkStart w:id="0" w:name="_GoBack"/>
-      <w:bookmarkEnd w:id="0"/>
     </w:p>
     <w:p>
       <w:pPr>
@@ -1837,25 +2007,52 @@
           <w:szCs w:val="23"/>
           <w:lang w:val="en-US"/>
         </w:rPr>
-        <w:t>Mnemonics (fast learning, mind maps)</w:t>
-      </w:r>
-      <w:r>
-        <w:rPr>
-          <w:rFonts w:ascii="Roboto Condensed" w:hAnsi="Roboto Condensed" w:cs="Charis SIL"/>
-          <w:sz w:val="23"/>
-          <w:szCs w:val="23"/>
-          <w:lang w:val="en-US"/>
-        </w:rPr>
-        <w:t>, t</w:t>
-      </w:r>
-      <w:r>
-        <w:rPr>
-          <w:rFonts w:ascii="Roboto Condensed" w:hAnsi="Roboto Condensed" w:cs="Charis SIL"/>
-          <w:sz w:val="23"/>
-          <w:szCs w:val="23"/>
-          <w:lang w:val="en-US"/>
-        </w:rPr>
-        <w:t>ime management</w:t>
+        <w:t>Mnemonics (Fast Learning, M</w:t>
+      </w:r>
+      <w:r>
+        <w:rPr>
+          <w:rFonts w:ascii="Roboto Condensed" w:hAnsi="Roboto Condensed" w:cs="Charis SIL"/>
+          <w:sz w:val="23"/>
+          <w:szCs w:val="23"/>
+          <w:lang w:val="en-US"/>
+        </w:rPr>
+        <w:t xml:space="preserve">ind </w:t>
+      </w:r>
+      <w:r>
+        <w:rPr>
+          <w:rFonts w:ascii="Roboto Condensed" w:hAnsi="Roboto Condensed" w:cs="Charis SIL"/>
+          <w:sz w:val="23"/>
+          <w:szCs w:val="23"/>
+          <w:lang w:val="en-US"/>
+        </w:rPr>
+        <w:t>M</w:t>
+      </w:r>
+      <w:r>
+        <w:rPr>
+          <w:rFonts w:ascii="Roboto Condensed" w:hAnsi="Roboto Condensed" w:cs="Charis SIL"/>
+          <w:sz w:val="23"/>
+          <w:szCs w:val="23"/>
+          <w:lang w:val="en-US"/>
+        </w:rPr>
+        <w:t>aps)</w:t>
+      </w:r>
+      <w:r>
+        <w:rPr>
+          <w:rFonts w:ascii="Roboto Condensed" w:hAnsi="Roboto Condensed" w:cs="Charis SIL"/>
+          <w:sz w:val="23"/>
+          <w:szCs w:val="23"/>
+          <w:lang w:val="en-US"/>
+        </w:rPr>
+        <w:t>, Time M</w:t>
+      </w:r>
+      <w:r>
+        <w:rPr>
+          <w:rFonts w:ascii="Roboto Condensed" w:hAnsi="Roboto Condensed" w:cs="Charis SIL"/>
+          <w:sz w:val="23"/>
+          <w:szCs w:val="23"/>
+          <w:lang w:val="en-US"/>
+        </w:rPr>
+        <w:t>anagement</w:t>
       </w:r>
       <w:r>
         <w:rPr>
@@ -1897,25 +2094,34 @@
           <w:szCs w:val="23"/>
           <w:lang w:val="en-US"/>
         </w:rPr>
-        <w:t xml:space="preserve">roject presentation, testing, </w:t>
-      </w:r>
-      <w:r>
-        <w:rPr>
-          <w:rFonts w:ascii="Roboto Condensed" w:hAnsi="Roboto Condensed" w:cs="Charis SIL"/>
-          <w:sz w:val="23"/>
-          <w:szCs w:val="23"/>
-          <w:lang w:val="en-US"/>
-        </w:rPr>
-        <w:t>s</w:t>
-      </w:r>
-      <w:r>
-        <w:rPr>
-          <w:rFonts w:ascii="Roboto Condensed" w:hAnsi="Roboto Condensed" w:cs="Charis SIL"/>
-          <w:sz w:val="23"/>
-          <w:szCs w:val="23"/>
-          <w:lang w:val="en-US"/>
-        </w:rPr>
-        <w:t>mall project management</w:t>
+        <w:t>roject Presentation, T</w:t>
+      </w:r>
+      <w:r>
+        <w:rPr>
+          <w:rFonts w:ascii="Roboto Condensed" w:hAnsi="Roboto Condensed" w:cs="Charis SIL"/>
+          <w:sz w:val="23"/>
+          <w:szCs w:val="23"/>
+          <w:lang w:val="en-US"/>
+        </w:rPr>
+        <w:t xml:space="preserve">esting, </w:t>
+      </w:r>
+      <w:r>
+        <w:rPr>
+          <w:rFonts w:ascii="Roboto Condensed" w:hAnsi="Roboto Condensed" w:cs="Charis SIL"/>
+          <w:sz w:val="23"/>
+          <w:szCs w:val="23"/>
+          <w:lang w:val="en-US"/>
+        </w:rPr>
+        <w:t>Small Project M</w:t>
+      </w:r>
+      <w:r>
+        <w:rPr>
+          <w:rFonts w:ascii="Roboto Condensed" w:hAnsi="Roboto Condensed" w:cs="Charis SIL"/>
+          <w:sz w:val="23"/>
+          <w:szCs w:val="23"/>
+          <w:lang w:val="en-US"/>
+        </w:rPr>
+        <w:t>anagement</w:t>
       </w:r>
     </w:p>
     <w:p>
@@ -2313,7 +2519,17 @@
           <w:szCs w:val="23"/>
           <w:lang w:val="en-US"/>
         </w:rPr>
-        <w:t xml:space="preserve"> (02.2019 — 04.2019)</w:t>
+        <w:t xml:space="preserve"> (01</w:t>
+      </w:r>
+      <w:r>
+        <w:rPr>
+          <w:rFonts w:ascii="Roboto Condensed" w:hAnsi="Roboto Condensed" w:cs="Charis SIL"/>
+          <w:b/>
+          <w:sz w:val="23"/>
+          <w:szCs w:val="23"/>
+          <w:lang w:val="en-US"/>
+        </w:rPr>
+        <w:t>.2019 — 04.2019)</w:t>
       </w:r>
     </w:p>
     <w:p>
@@ -4848,7 +5064,7 @@
 </file>
 
 <file path=customXml/itemProps1.xml><?xml version="1.0" encoding="utf-8"?>
-<ds:datastoreItem xmlns:ds="http://schemas.openxmlformats.org/officeDocument/2006/customXml" ds:itemID="{B4EFC3D0-3AA6-4AB4-9EBB-48646D3613D7}">
+<ds:datastoreItem xmlns:ds="http://schemas.openxmlformats.org/officeDocument/2006/customXml" ds:itemID="{C5F5D862-D518-45FD-945E-CA482C0B6E6C}">
   <ds:schemaRefs>
     <ds:schemaRef ds:uri="http://schemas.openxmlformats.org/officeDocument/2006/bibliography"/>
   </ds:schemaRefs>

</xml_diff>

<commit_message>
A&DS: Add recursive linked list search
</commit_message>
<xml_diff>
--- a/React-Redux/Webpage/public/content/CV Krzysztof Moszyński.docx
+++ b/React-Redux/Webpage/public/content/CV Krzysztof Moszyński.docx
@@ -490,28 +490,48 @@
         </w:rPr>
         <w:tab/>
       </w:r>
-      <w:hyperlink r:id="rId8" w:history="1">
-        <w:r>
-          <w:rPr>
-            <w:rStyle w:val="Hipercze"/>
-            <w:rFonts w:ascii="Roboto Condensed" w:hAnsi="Roboto Condensed" w:cs="Charis SIL"/>
-            <w:sz w:val="23"/>
-            <w:szCs w:val="23"/>
-            <w:lang w:val="en-US"/>
-          </w:rPr>
-          <w:t>https</w:t>
-        </w:r>
-        <w:r>
-          <w:rPr>
-            <w:rStyle w:val="Hipercze"/>
-            <w:rFonts w:ascii="Roboto Condensed" w:hAnsi="Roboto Condensed" w:cs="Charis SIL"/>
-            <w:sz w:val="23"/>
-            <w:szCs w:val="23"/>
-            <w:lang w:val="en-US"/>
-          </w:rPr>
-          <w:t>://github.com/NonVideri</w:t>
-        </w:r>
-      </w:hyperlink>
+      <w:r>
+        <w:fldChar w:fldCharType="begin"/>
+      </w:r>
+      <w:r>
+        <w:rPr>
+          <w:lang w:val="en-US"/>
+        </w:rPr>
+        <w:instrText xml:space="preserve"> HYPERLINK "https://github.com/NonVideri" </w:instrText>
+      </w:r>
+      <w:r>
+        <w:fldChar w:fldCharType="separate"/>
+      </w:r>
+      <w:r>
+        <w:rPr>
+          <w:rStyle w:val="Hipercze"/>
+          <w:rFonts w:ascii="Roboto Condensed" w:hAnsi="Roboto Condensed" w:cs="Charis SIL"/>
+          <w:sz w:val="23"/>
+          <w:szCs w:val="23"/>
+          <w:lang w:val="en-US"/>
+        </w:rPr>
+        <w:t>https</w:t>
+      </w:r>
+      <w:r>
+        <w:rPr>
+          <w:rStyle w:val="Hipercze"/>
+          <w:rFonts w:ascii="Roboto Condensed" w:hAnsi="Roboto Condensed" w:cs="Charis SIL"/>
+          <w:sz w:val="23"/>
+          <w:szCs w:val="23"/>
+          <w:lang w:val="en-US"/>
+        </w:rPr>
+        <w:t>://github.com/NonVideri</w:t>
+      </w:r>
+      <w:r>
+        <w:rPr>
+          <w:rStyle w:val="Hipercze"/>
+          <w:rFonts w:ascii="Roboto Condensed" w:hAnsi="Roboto Condensed" w:cs="Charis SIL"/>
+          <w:sz w:val="23"/>
+          <w:szCs w:val="23"/>
+          <w:lang w:val="en-US"/>
+        </w:rPr>
+        <w:fldChar w:fldCharType="end"/>
+      </w:r>
     </w:p>
     <w:p>
       <w:pPr>
@@ -994,21 +1014,7 @@
                       <w:u w:val="single"/>
                       <w:lang w:val="en-US"/>
                     </w:rPr>
-                    <w:t>WORK EXPER</w:t>
-                  </w:r>
-                  <w:bookmarkStart w:id="0" w:name="_GoBack"/>
-                  <w:bookmarkEnd w:id="0"/>
-                  <w:r>
-                    <w:rPr>
-                      <w:rFonts w:ascii="Roboto Condensed" w:hAnsi="Roboto Condensed" w:cs="Charis SIL"/>
-                      <w:b/>
-                      <w:bCs/>
-                      <w:sz w:val="23"/>
-                      <w:szCs w:val="23"/>
-                      <w:u w:val="single"/>
-                      <w:lang w:val="en-US"/>
-                    </w:rPr>
-                    <w:t>IENCE</w:t>
+                    <w:t>WORK EXPERIENCE</w:t>
                   </w:r>
                 </w:p>
                 <w:p>
@@ -1394,7 +1400,16 @@
                       <w:szCs w:val="23"/>
                       <w:lang w:val="en-US"/>
                     </w:rPr>
-                    <w:t>Japanese Translator</w:t>
+                    <w:t xml:space="preserve">Japanese </w:t>
+                  </w:r>
+                  <w:r>
+                    <w:rPr>
+                      <w:rFonts w:ascii="Roboto Condensed" w:hAnsi="Roboto Condensed" w:cs="Charis SIL"/>
+                      <w:sz w:val="23"/>
+                      <w:szCs w:val="23"/>
+                      <w:lang w:val="en-US"/>
+                    </w:rPr>
+                    <w:t>Interpreter / Translator</w:t>
                   </w:r>
                 </w:p>
                 <w:p>
@@ -1421,6 +1436,8 @@
                     </w:rPr>
                     <w:t>Language Coach</w:t>
                   </w:r>
+                  <w:bookmarkStart w:id="0" w:name="_GoBack"/>
+                  <w:bookmarkEnd w:id="0"/>
                 </w:p>
                 <w:p>
                   <w:pPr>
@@ -5064,7 +5081,7 @@
 </file>
 
 <file path=customXml/itemProps1.xml><?xml version="1.0" encoding="utf-8"?>
-<ds:datastoreItem xmlns:ds="http://schemas.openxmlformats.org/officeDocument/2006/customXml" ds:itemID="{C5F5D862-D518-45FD-945E-CA482C0B6E6C}">
+<ds:datastoreItem xmlns:ds="http://schemas.openxmlformats.org/officeDocument/2006/customXml" ds:itemID="{0DD8C177-FEAE-4F3C-9EB0-A2D57102CFE9}">
   <ds:schemaRefs>
     <ds:schemaRef ds:uri="http://schemas.openxmlformats.org/officeDocument/2006/bibliography"/>
   </ds:schemaRefs>

</xml_diff>

<commit_message>
Webpage: Update CV and description
</commit_message>
<xml_diff>
--- a/React-Redux/Webpage/public/content/CV Krzysztof Moszyński.docx
+++ b/React-Redux/Webpage/public/content/CV Krzysztof Moszyński.docx
@@ -97,19 +97,8 @@
           <w:sz w:val="36"/>
           <w:lang w:val="en-US"/>
         </w:rPr>
-        <w:t xml:space="preserve">  Krzysztof </w:t>
-      </w:r>
-      <w:proofErr w:type="spellStart"/>
-      <w:r>
-        <w:rPr>
-          <w:rStyle w:val="Tytuksiki"/>
-          <w:rFonts w:ascii="Roboto Condensed" w:hAnsi="Roboto Condensed" w:cs="Charis SIL"/>
-          <w:sz w:val="36"/>
-          <w:lang w:val="en-US"/>
-        </w:rPr>
-        <w:t>Moszyński</w:t>
-      </w:r>
-      <w:proofErr w:type="spellEnd"/>
+        <w:t xml:space="preserve">  Krzysztof Moszyński</w:t>
+      </w:r>
     </w:p>
     <w:p>
       <w:pPr>
@@ -248,25 +237,14 @@
         </w:rPr>
         <w:tab/>
       </w:r>
-      <w:proofErr w:type="spellStart"/>
-      <w:r>
-        <w:rPr>
-          <w:rFonts w:ascii="Roboto Condensed" w:hAnsi="Roboto Condensed" w:cs="Charis SIL"/>
-          <w:sz w:val="23"/>
-          <w:szCs w:val="23"/>
-          <w:lang w:val="en-US"/>
-        </w:rPr>
-        <w:t>Osmańczyka</w:t>
-      </w:r>
-      <w:proofErr w:type="spellEnd"/>
-      <w:r>
-        <w:rPr>
-          <w:rFonts w:ascii="Roboto Condensed" w:hAnsi="Roboto Condensed" w:cs="Charis SIL"/>
-          <w:sz w:val="23"/>
-          <w:szCs w:val="23"/>
-          <w:lang w:val="en-US"/>
-        </w:rPr>
-        <w:t xml:space="preserve"> 20/407, 01−494</w:t>
+      <w:r>
+        <w:rPr>
+          <w:rFonts w:ascii="Roboto Condensed" w:hAnsi="Roboto Condensed" w:cs="Charis SIL"/>
+          <w:sz w:val="23"/>
+          <w:szCs w:val="23"/>
+          <w:lang w:val="en-US"/>
+        </w:rPr>
+        <w:t>Osmańczyka 20/407, 01−494</w:t>
       </w:r>
       <w:r>
         <w:rPr>
@@ -559,7 +537,7 @@
             <v:stroke joinstyle="miter"/>
             <v:path gradientshapeok="t" o:connecttype="rect"/>
           </v:shapetype>
-          <v:shape id="Pole tekstowe 2" o:spid="_x0000_s1028" type="#_x0000_t202" style="position:absolute;left:0;text-align:left;margin-left:301.5pt;margin-top:19.1pt;width:227.4pt;height:562.2pt;z-index:251658240;visibility:visible;mso-wrap-distance-left:9pt;mso-wrap-distance-top:0;mso-wrap-distance-right:9pt;mso-wrap-distance-bottom:0;mso-position-horizontal-relative:text;mso-position-vertical-relative:text;mso-width-relative:margin;mso-height-relative:margin;v-text-anchor:top" o:gfxdata="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">
+          <v:shape id="Pole tekstowe 2" o:spid="_x0000_s1028" type="#_x0000_t202" style="position:absolute;left:0;text-align:left;margin-left:301.5pt;margin-top:19.1pt;width:227.4pt;height:549.6pt;z-index:251658240;visibility:visible;mso-wrap-distance-left:9pt;mso-wrap-distance-top:0;mso-wrap-distance-right:9pt;mso-wrap-distance-bottom:0;mso-position-horizontal-relative:text;mso-position-vertical-relative:text;mso-width-relative:margin;mso-height-relative:margin;v-text-anchor:top" o:gfxdata="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">
             <v:textbox style="mso-next-textbox:#Pole tekstowe 2">
               <w:txbxContent>
                 <w:p>
@@ -844,29 +822,7 @@
                       <w:szCs w:val="23"/>
                       <w:lang w:val="en-US"/>
                     </w:rPr>
-                    <w:t xml:space="preserve">TKL </w:t>
-                  </w:r>
-                  <w:proofErr w:type="spellStart"/>
-                  <w:r>
-                    <w:rPr>
-                      <w:rFonts w:ascii="Roboto Condensed" w:hAnsi="Roboto Condensed" w:cs="Charis SIL"/>
-                      <w:b/>
-                      <w:sz w:val="23"/>
-                      <w:szCs w:val="23"/>
-                      <w:lang w:val="en-US"/>
-                    </w:rPr>
-                    <w:t>KoLiber</w:t>
-                  </w:r>
-                  <w:proofErr w:type="spellEnd"/>
-                  <w:r>
-                    <w:rPr>
-                      <w:rFonts w:ascii="Roboto Condensed" w:hAnsi="Roboto Condensed" w:cs="Charis SIL"/>
-                      <w:b/>
-                      <w:sz w:val="23"/>
-                      <w:szCs w:val="23"/>
-                      <w:lang w:val="en-US"/>
-                    </w:rPr>
-                    <w:t xml:space="preserve"> Foundation</w:t>
+                    <w:t>TKL KoLiber Foundation</w:t>
                   </w:r>
                   <w:r>
                     <w:rPr>
@@ -1009,7 +965,6 @@
                       <w:lang w:val="en-US"/>
                     </w:rPr>
                   </w:pPr>
-                  <w:proofErr w:type="spellStart"/>
                   <w:r>
                     <w:rPr>
                       <w:rFonts w:ascii="Roboto Condensed" w:hAnsi="Roboto Condensed" w:cs="Charis SIL"/>
@@ -1019,19 +974,7 @@
                       <w:szCs w:val="23"/>
                       <w:lang w:val="en-US"/>
                     </w:rPr>
-                    <w:t>Akogo</w:t>
-                  </w:r>
-                  <w:proofErr w:type="spellEnd"/>
-                  <w:r>
-                    <w:rPr>
-                      <w:rFonts w:ascii="Roboto Condensed" w:hAnsi="Roboto Condensed" w:cs="Charis SIL"/>
-                      <w:b/>
-                      <w:i/>
-                      <w:sz w:val="23"/>
-                      <w:szCs w:val="23"/>
-                      <w:lang w:val="en-US"/>
-                    </w:rPr>
-                    <w:t xml:space="preserve">? </w:t>
+                    <w:t xml:space="preserve">Akogo? </w:t>
                   </w:r>
                   <w:r>
                     <w:rPr>
@@ -1150,7 +1093,6 @@
                       <w:lang w:val="en-US"/>
                     </w:rPr>
                   </w:pPr>
-                  <w:proofErr w:type="spellStart"/>
                   <w:r>
                     <w:rPr>
                       <w:rFonts w:ascii="Roboto Condensed" w:hAnsi="Roboto Condensed" w:cs="Charis SIL"/>
@@ -1159,18 +1101,7 @@
                       <w:szCs w:val="23"/>
                       <w:lang w:val="en-US"/>
                     </w:rPr>
-                    <w:t>blitz.ventures</w:t>
-                  </w:r>
-                  <w:proofErr w:type="spellEnd"/>
-                  <w:r>
-                    <w:rPr>
-                      <w:rFonts w:ascii="Roboto Condensed" w:hAnsi="Roboto Condensed" w:cs="Charis SIL"/>
-                      <w:b/>
-                      <w:sz w:val="23"/>
-                      <w:szCs w:val="23"/>
-                      <w:lang w:val="en-US"/>
-                    </w:rPr>
-                    <w:t xml:space="preserve"> </w:t>
+                    <w:t xml:space="preserve">blitz.ventures </w:t>
                   </w:r>
                   <w:r>
                     <w:rPr>
@@ -1332,6 +1263,18 @@
                     </w:rPr>
                     <w:t>Freelance</w:t>
                   </w:r>
+                  <w:bookmarkStart w:id="0" w:name="_GoBack"/>
+                  <w:bookmarkEnd w:id="0"/>
+                  <w:r>
+                    <w:rPr>
+                      <w:rFonts w:ascii="Roboto Condensed" w:hAnsi="Roboto Condensed" w:cs="Charis SIL"/>
+                      <w:b/>
+                      <w:sz w:val="23"/>
+                      <w:szCs w:val="23"/>
+                      <w:lang w:val="en-US"/>
+                    </w:rPr>
+                    <w:t xml:space="preserve"> </w:t>
+                  </w:r>
                 </w:p>
                 <w:p>
                   <w:pPr>
@@ -1355,7 +1298,25 @@
                       <w:szCs w:val="23"/>
                       <w:lang w:val="en-US"/>
                     </w:rPr>
-                    <w:t>Node.js Developer</w:t>
+                    <w:t>Node.js</w:t>
+                  </w:r>
+                  <w:r>
+                    <w:rPr>
+                      <w:rFonts w:ascii="Roboto Condensed" w:hAnsi="Roboto Condensed" w:cs="Charis SIL"/>
+                      <w:sz w:val="23"/>
+                      <w:szCs w:val="23"/>
+                      <w:lang w:val="en-US"/>
+                    </w:rPr>
+                    <w:t xml:space="preserve"> &amp; React</w:t>
+                  </w:r>
+                  <w:r>
+                    <w:rPr>
+                      <w:rFonts w:ascii="Roboto Condensed" w:hAnsi="Roboto Condensed" w:cs="Charis SIL"/>
+                      <w:sz w:val="23"/>
+                      <w:szCs w:val="23"/>
+                      <w:lang w:val="en-US"/>
+                    </w:rPr>
+                    <w:t xml:space="preserve"> Developer</w:t>
                   </w:r>
                 </w:p>
                 <w:p>
@@ -1398,18 +1359,7 @@
                       <w:szCs w:val="23"/>
                       <w:lang w:val="en-US"/>
                     </w:rPr>
-                    <w:t xml:space="preserve"> </w:t>
-                  </w:r>
-                  <w:bookmarkStart w:id="0" w:name="_GoBack"/>
-                  <w:bookmarkEnd w:id="0"/>
-                  <w:r>
-                    <w:rPr>
-                      <w:rFonts w:ascii="Roboto Condensed" w:hAnsi="Roboto Condensed" w:cs="Charis SIL"/>
-                      <w:sz w:val="23"/>
-                      <w:szCs w:val="23"/>
-                      <w:lang w:val="en-US"/>
-                    </w:rPr>
-                    <w:t>Translator</w:t>
+                    <w:t xml:space="preserve"> Translator</w:t>
                   </w:r>
                 </w:p>
                 <w:p>
@@ -1472,47 +1422,7 @@
                       <w:szCs w:val="23"/>
                       <w:lang w:val="en-US"/>
                     </w:rPr>
-                    <w:t xml:space="preserve">fficiency &amp; </w:t>
-                  </w:r>
-                  <w:proofErr w:type="spellStart"/>
-                  <w:r>
-                    <w:rPr>
-                      <w:rFonts w:ascii="Roboto Condensed" w:hAnsi="Roboto Condensed" w:cs="Charis SIL"/>
-                      <w:sz w:val="23"/>
-                      <w:szCs w:val="23"/>
-                      <w:lang w:val="en-US"/>
-                    </w:rPr>
-                    <w:t>lifehacking</w:t>
-                  </w:r>
-                  <w:proofErr w:type="spellEnd"/>
-                  <w:r>
-                    <w:rPr>
-                      <w:rFonts w:ascii="Roboto Condensed" w:hAnsi="Roboto Condensed" w:cs="Charis SIL"/>
-                      <w:sz w:val="23"/>
-                      <w:szCs w:val="23"/>
-                      <w:lang w:val="en-US"/>
-                    </w:rPr>
-                    <w:t xml:space="preserve">, </w:t>
-                  </w:r>
-                  <w:proofErr w:type="spellStart"/>
-                  <w:r>
-                    <w:rPr>
-                      <w:rFonts w:ascii="Roboto Condensed" w:hAnsi="Roboto Condensed" w:cs="Charis SIL"/>
-                      <w:sz w:val="23"/>
-                      <w:szCs w:val="23"/>
-                      <w:lang w:val="en-US"/>
-                    </w:rPr>
-                    <w:t>blockchain</w:t>
-                  </w:r>
-                  <w:proofErr w:type="spellEnd"/>
-                  <w:r>
-                    <w:rPr>
-                      <w:rFonts w:ascii="Roboto Condensed" w:hAnsi="Roboto Condensed" w:cs="Charis SIL"/>
-                      <w:sz w:val="23"/>
-                      <w:szCs w:val="23"/>
-                      <w:lang w:val="en-US"/>
-                    </w:rPr>
-                    <w:t xml:space="preserve"> &amp; crypto, psychology, philosophy, economics</w:t>
+                    <w:t>fficiency &amp; lifehacking, blockchain &amp; crypto, psychology, philosophy, economics</w:t>
                   </w:r>
                   <w:r>
                     <w:rPr>
@@ -1575,59 +1485,8 @@
                       <w:szCs w:val="23"/>
                       <w:lang w:val="en-US"/>
                     </w:rPr>
-                    <w:t xml:space="preserve">Adept of tea ceremony at </w:t>
-                  </w:r>
-                  <w:proofErr w:type="spellStart"/>
-                  <w:r>
-                    <w:rPr>
-                      <w:rFonts w:ascii="Roboto Condensed" w:hAnsi="Roboto Condensed" w:cs="Charis SIL"/>
-                      <w:sz w:val="23"/>
-                      <w:szCs w:val="23"/>
-                      <w:lang w:val="en-US"/>
-                    </w:rPr>
-                    <w:t>Urasenke</w:t>
-                  </w:r>
-                  <w:proofErr w:type="spellEnd"/>
-                  <w:r>
-                    <w:rPr>
-                      <w:rFonts w:ascii="Roboto Condensed" w:hAnsi="Roboto Condensed" w:cs="Charis SIL"/>
-                      <w:sz w:val="23"/>
-                      <w:szCs w:val="23"/>
-                      <w:lang w:val="en-US"/>
-                    </w:rPr>
-                    <w:t xml:space="preserve"> </w:t>
-                  </w:r>
-                  <w:proofErr w:type="spellStart"/>
-                  <w:r>
-                    <w:rPr>
-                      <w:rFonts w:ascii="Roboto Condensed" w:hAnsi="Roboto Condensed" w:cs="Charis SIL"/>
-                      <w:sz w:val="23"/>
-                      <w:szCs w:val="23"/>
-                      <w:lang w:val="en-US"/>
-                    </w:rPr>
-                    <w:t>Tankōkai</w:t>
-                  </w:r>
-                  <w:proofErr w:type="spellEnd"/>
-                  <w:r>
-                    <w:rPr>
-                      <w:rFonts w:ascii="Roboto Condensed" w:hAnsi="Roboto Condensed" w:cs="Charis SIL"/>
-                      <w:sz w:val="23"/>
-                      <w:szCs w:val="23"/>
-                      <w:lang w:val="en-US"/>
-                    </w:rPr>
-                    <w:t xml:space="preserve"> </w:t>
-                  </w:r>
-                  <w:proofErr w:type="spellStart"/>
-                  <w:r>
-                    <w:rPr>
-                      <w:rFonts w:ascii="Roboto Condensed" w:hAnsi="Roboto Condensed" w:cs="Charis SIL"/>
-                      <w:sz w:val="23"/>
-                      <w:szCs w:val="23"/>
-                      <w:lang w:val="en-US"/>
-                    </w:rPr>
-                    <w:t>Sunshinkai</w:t>
-                  </w:r>
-                  <w:proofErr w:type="spellEnd"/>
+                    <w:t>Adept of tea ceremony at Urasenke Tankōkai Sunshinkai</w:t>
+                  </w:r>
                 </w:p>
               </w:txbxContent>
             </v:textbox>
@@ -1641,19 +1500,8 @@
           <w:szCs w:val="23"/>
           <w:lang w:val="en-US"/>
         </w:rPr>
-        <w:t xml:space="preserve">Node.js, Express, </w:t>
-      </w:r>
-      <w:proofErr w:type="spellStart"/>
-      <w:r>
-        <w:rPr>
-          <w:rFonts w:ascii="Roboto Condensed" w:hAnsi="Roboto Condensed" w:cs="Charis SIL"/>
-          <w:sz w:val="23"/>
-          <w:szCs w:val="23"/>
-          <w:lang w:val="en-US"/>
-        </w:rPr>
-        <w:t>NestJS</w:t>
-      </w:r>
-      <w:proofErr w:type="spellEnd"/>
+        <w:t>Node.js, Express, NestJS</w:t>
+      </w:r>
     </w:p>
     <w:p>
       <w:pPr>
@@ -1676,27 +1524,7 @@
           <w:szCs w:val="23"/>
           <w:lang w:val="en-US"/>
         </w:rPr>
-        <w:t xml:space="preserve">mongoose, sqlite3, </w:t>
-      </w:r>
-      <w:proofErr w:type="spellStart"/>
-      <w:r>
-        <w:rPr>
-          <w:rFonts w:ascii="Roboto Condensed" w:hAnsi="Roboto Condensed" w:cs="Charis SIL"/>
-          <w:sz w:val="23"/>
-          <w:szCs w:val="23"/>
-          <w:lang w:val="en-US"/>
-        </w:rPr>
-        <w:t>Sequelize</w:t>
-      </w:r>
-      <w:proofErr w:type="spellEnd"/>
-      <w:r>
-        <w:rPr>
-          <w:rFonts w:ascii="Roboto Condensed" w:hAnsi="Roboto Condensed" w:cs="Charis SIL"/>
-          <w:sz w:val="23"/>
-          <w:szCs w:val="23"/>
-          <w:lang w:val="en-US"/>
-        </w:rPr>
-        <w:t>, Passport</w:t>
+        <w:t>mongoose, sqlite3, Sequelize, Passport</w:t>
       </w:r>
     </w:p>
     <w:p>
@@ -1810,19 +1638,8 @@
           <w:szCs w:val="23"/>
           <w:lang w:val="en-US"/>
         </w:rPr>
-        <w:t xml:space="preserve">, </w:t>
-      </w:r>
-      <w:proofErr w:type="spellStart"/>
-      <w:r>
-        <w:rPr>
-          <w:rFonts w:ascii="Roboto Condensed" w:hAnsi="Roboto Condensed" w:cs="Charis SIL"/>
-          <w:sz w:val="23"/>
-          <w:szCs w:val="23"/>
-          <w:lang w:val="en-US"/>
-        </w:rPr>
-        <w:t>TypeScript</w:t>
-      </w:r>
-      <w:proofErr w:type="spellEnd"/>
+        <w:t>, TypeScript</w:t>
+      </w:r>
     </w:p>
     <w:p>
       <w:pPr>
@@ -1913,7 +1730,6 @@
           <w:lang w:val="en-US"/>
         </w:rPr>
       </w:pPr>
-      <w:proofErr w:type="spellStart"/>
       <w:r>
         <w:rPr>
           <w:rFonts w:ascii="Roboto Condensed" w:hAnsi="Roboto Condensed" w:cs="Charis SIL"/>
@@ -1923,7 +1739,6 @@
         </w:rPr>
         <w:t>Git</w:t>
       </w:r>
-      <w:proofErr w:type="spellEnd"/>
       <w:r>
         <w:rPr>
           <w:rFonts w:ascii="Roboto Condensed" w:hAnsi="Roboto Condensed" w:cs="Charis SIL"/>
@@ -2431,7 +2246,6 @@
           <w:lang w:val="en-US"/>
         </w:rPr>
       </w:pPr>
-      <w:proofErr w:type="spellStart"/>
       <w:r>
         <w:rPr>
           <w:rFonts w:ascii="Roboto Condensed" w:hAnsi="Roboto Condensed" w:cs="Charis SIL"/>
@@ -2442,7 +2256,6 @@
         </w:rPr>
         <w:t>ASBiRO</w:t>
       </w:r>
-      <w:proofErr w:type="spellEnd"/>
       <w:r>
         <w:rPr>
           <w:rFonts w:ascii="Roboto Condensed" w:hAnsi="Roboto Condensed" w:cs="Charis SIL"/>
@@ -2576,27 +2389,15 @@
           <w:lang w:val="en-US"/>
         </w:rPr>
       </w:pPr>
-      <w:proofErr w:type="spellStart"/>
-      <w:r>
-        <w:rPr>
-          <w:rFonts w:ascii="Roboto Condensed" w:hAnsi="Roboto Condensed" w:cs="Charis SIL"/>
-          <w:b/>
-          <w:sz w:val="23"/>
-          <w:szCs w:val="23"/>
-          <w:lang w:val="en-US"/>
-        </w:rPr>
-        <w:t>Codecool</w:t>
-      </w:r>
-      <w:proofErr w:type="spellEnd"/>
-      <w:r>
-        <w:rPr>
-          <w:rFonts w:ascii="Roboto Condensed" w:hAnsi="Roboto Condensed" w:cs="Charis SIL"/>
-          <w:b/>
-          <w:sz w:val="23"/>
-          <w:szCs w:val="23"/>
-          <w:lang w:val="en-US"/>
-        </w:rPr>
-        <w:t xml:space="preserve"> School of Programming</w:t>
+      <w:r>
+        <w:rPr>
+          <w:rFonts w:ascii="Roboto Condensed" w:hAnsi="Roboto Condensed" w:cs="Charis SIL"/>
+          <w:b/>
+          <w:sz w:val="23"/>
+          <w:szCs w:val="23"/>
+          <w:lang w:val="en-US"/>
+        </w:rPr>
+        <w:t>Codecool School of Programming</w:t>
       </w:r>
       <w:r>
         <w:rPr>
@@ -5054,7 +4855,7 @@
 </file>
 
 <file path=customXml/itemProps1.xml><?xml version="1.0" encoding="utf-8"?>
-<ds:datastoreItem xmlns:ds="http://schemas.openxmlformats.org/officeDocument/2006/customXml" ds:itemID="{99016449-616D-43CB-99E6-9482E97637AE}">
+<ds:datastoreItem xmlns:ds="http://schemas.openxmlformats.org/officeDocument/2006/customXml" ds:itemID="{B3D47963-19F3-4C30-BC86-290FCBA15366}">
   <ds:schemaRefs>
     <ds:schemaRef ds:uri="http://schemas.openxmlformats.org/officeDocument/2006/bibliography"/>
   </ds:schemaRefs>

</xml_diff>

<commit_message>
JAPI: Create a basic register controller
</commit_message>
<xml_diff>
--- a/React-Redux/Webpage/public/content/CV Krzysztof Moszyński.docx
+++ b/React-Redux/Webpage/public/content/CV Krzysztof Moszyński.docx
@@ -97,8 +97,19 @@
           <w:sz w:val="36"/>
           <w:lang w:val="en-US"/>
         </w:rPr>
-        <w:t xml:space="preserve">  Krzysztof Moszyński</w:t>
-      </w:r>
+        <w:t xml:space="preserve">  Krzysztof </w:t>
+      </w:r>
+      <w:proofErr w:type="spellStart"/>
+      <w:r>
+        <w:rPr>
+          <w:rStyle w:val="Tytuksiki"/>
+          <w:rFonts w:ascii="Roboto Condensed" w:hAnsi="Roboto Condensed" w:cs="Charis SIL"/>
+          <w:sz w:val="36"/>
+          <w:lang w:val="en-US"/>
+        </w:rPr>
+        <w:t>Moszyński</w:t>
+      </w:r>
+      <w:proofErr w:type="spellEnd"/>
     </w:p>
     <w:p>
       <w:pPr>
@@ -237,14 +248,25 @@
         </w:rPr>
         <w:tab/>
       </w:r>
-      <w:r>
-        <w:rPr>
-          <w:rFonts w:ascii="Roboto Condensed" w:hAnsi="Roboto Condensed" w:cs="Charis SIL"/>
-          <w:sz w:val="23"/>
-          <w:szCs w:val="23"/>
-          <w:lang w:val="en-US"/>
-        </w:rPr>
-        <w:t>Osmańczyka 20/407, 01−494</w:t>
+      <w:proofErr w:type="spellStart"/>
+      <w:r>
+        <w:rPr>
+          <w:rFonts w:ascii="Roboto Condensed" w:hAnsi="Roboto Condensed" w:cs="Charis SIL"/>
+          <w:sz w:val="23"/>
+          <w:szCs w:val="23"/>
+          <w:lang w:val="en-US"/>
+        </w:rPr>
+        <w:t>Osmańczyka</w:t>
+      </w:r>
+      <w:proofErr w:type="spellEnd"/>
+      <w:r>
+        <w:rPr>
+          <w:rFonts w:ascii="Roboto Condensed" w:hAnsi="Roboto Condensed" w:cs="Charis SIL"/>
+          <w:sz w:val="23"/>
+          <w:szCs w:val="23"/>
+          <w:lang w:val="en-US"/>
+        </w:rPr>
+        <w:t xml:space="preserve"> 20/407, 01−494</w:t>
       </w:r>
       <w:r>
         <w:rPr>
@@ -822,7 +844,29 @@
                       <w:szCs w:val="23"/>
                       <w:lang w:val="en-US"/>
                     </w:rPr>
-                    <w:t>TKL KoLiber Foundation</w:t>
+                    <w:t xml:space="preserve">TKL </w:t>
+                  </w:r>
+                  <w:proofErr w:type="spellStart"/>
+                  <w:r>
+                    <w:rPr>
+                      <w:rFonts w:ascii="Roboto Condensed" w:hAnsi="Roboto Condensed" w:cs="Charis SIL"/>
+                      <w:b/>
+                      <w:sz w:val="23"/>
+                      <w:szCs w:val="23"/>
+                      <w:lang w:val="en-US"/>
+                    </w:rPr>
+                    <w:t>KoLiber</w:t>
+                  </w:r>
+                  <w:proofErr w:type="spellEnd"/>
+                  <w:r>
+                    <w:rPr>
+                      <w:rFonts w:ascii="Roboto Condensed" w:hAnsi="Roboto Condensed" w:cs="Charis SIL"/>
+                      <w:b/>
+                      <w:sz w:val="23"/>
+                      <w:szCs w:val="23"/>
+                      <w:lang w:val="en-US"/>
+                    </w:rPr>
+                    <w:t xml:space="preserve"> Foundation</w:t>
                   </w:r>
                   <w:r>
                     <w:rPr>
@@ -965,6 +1009,7 @@
                       <w:lang w:val="en-US"/>
                     </w:rPr>
                   </w:pPr>
+                  <w:proofErr w:type="spellStart"/>
                   <w:r>
                     <w:rPr>
                       <w:rFonts w:ascii="Roboto Condensed" w:hAnsi="Roboto Condensed" w:cs="Charis SIL"/>
@@ -974,7 +1019,19 @@
                       <w:szCs w:val="23"/>
                       <w:lang w:val="en-US"/>
                     </w:rPr>
-                    <w:t xml:space="preserve">Akogo? </w:t>
+                    <w:t>Akogo</w:t>
+                  </w:r>
+                  <w:proofErr w:type="spellEnd"/>
+                  <w:r>
+                    <w:rPr>
+                      <w:rFonts w:ascii="Roboto Condensed" w:hAnsi="Roboto Condensed" w:cs="Charis SIL"/>
+                      <w:b/>
+                      <w:i/>
+                      <w:sz w:val="23"/>
+                      <w:szCs w:val="23"/>
+                      <w:lang w:val="en-US"/>
+                    </w:rPr>
+                    <w:t xml:space="preserve">? </w:t>
                   </w:r>
                   <w:r>
                     <w:rPr>
@@ -1093,6 +1150,7 @@
                       <w:lang w:val="en-US"/>
                     </w:rPr>
                   </w:pPr>
+                  <w:proofErr w:type="spellStart"/>
                   <w:r>
                     <w:rPr>
                       <w:rFonts w:ascii="Roboto Condensed" w:hAnsi="Roboto Condensed" w:cs="Charis SIL"/>
@@ -1101,7 +1159,18 @@
                       <w:szCs w:val="23"/>
                       <w:lang w:val="en-US"/>
                     </w:rPr>
-                    <w:t xml:space="preserve">blitz.ventures </w:t>
+                    <w:t>blitz.ventures</w:t>
+                  </w:r>
+                  <w:proofErr w:type="spellEnd"/>
+                  <w:r>
+                    <w:rPr>
+                      <w:rFonts w:ascii="Roboto Condensed" w:hAnsi="Roboto Condensed" w:cs="Charis SIL"/>
+                      <w:b/>
+                      <w:sz w:val="23"/>
+                      <w:szCs w:val="23"/>
+                      <w:lang w:val="en-US"/>
+                    </w:rPr>
+                    <w:t xml:space="preserve"> </w:t>
                   </w:r>
                   <w:r>
                     <w:rPr>
@@ -1263,8 +1332,6 @@
                     </w:rPr>
                     <w:t>Freelance</w:t>
                   </w:r>
-                  <w:bookmarkStart w:id="0" w:name="_GoBack"/>
-                  <w:bookmarkEnd w:id="0"/>
                   <w:r>
                     <w:rPr>
                       <w:rFonts w:ascii="Roboto Condensed" w:hAnsi="Roboto Condensed" w:cs="Charis SIL"/>
@@ -1422,7 +1489,47 @@
                       <w:szCs w:val="23"/>
                       <w:lang w:val="en-US"/>
                     </w:rPr>
-                    <w:t>fficiency &amp; lifehacking, blockchain &amp; crypto, psychology, philosophy, economics</w:t>
+                    <w:t xml:space="preserve">fficiency &amp; </w:t>
+                  </w:r>
+                  <w:proofErr w:type="spellStart"/>
+                  <w:r>
+                    <w:rPr>
+                      <w:rFonts w:ascii="Roboto Condensed" w:hAnsi="Roboto Condensed" w:cs="Charis SIL"/>
+                      <w:sz w:val="23"/>
+                      <w:szCs w:val="23"/>
+                      <w:lang w:val="en-US"/>
+                    </w:rPr>
+                    <w:t>lifehacking</w:t>
+                  </w:r>
+                  <w:proofErr w:type="spellEnd"/>
+                  <w:r>
+                    <w:rPr>
+                      <w:rFonts w:ascii="Roboto Condensed" w:hAnsi="Roboto Condensed" w:cs="Charis SIL"/>
+                      <w:sz w:val="23"/>
+                      <w:szCs w:val="23"/>
+                      <w:lang w:val="en-US"/>
+                    </w:rPr>
+                    <w:t xml:space="preserve">, </w:t>
+                  </w:r>
+                  <w:proofErr w:type="spellStart"/>
+                  <w:r>
+                    <w:rPr>
+                      <w:rFonts w:ascii="Roboto Condensed" w:hAnsi="Roboto Condensed" w:cs="Charis SIL"/>
+                      <w:sz w:val="23"/>
+                      <w:szCs w:val="23"/>
+                      <w:lang w:val="en-US"/>
+                    </w:rPr>
+                    <w:t>blockchain</w:t>
+                  </w:r>
+                  <w:proofErr w:type="spellEnd"/>
+                  <w:r>
+                    <w:rPr>
+                      <w:rFonts w:ascii="Roboto Condensed" w:hAnsi="Roboto Condensed" w:cs="Charis SIL"/>
+                      <w:sz w:val="23"/>
+                      <w:szCs w:val="23"/>
+                      <w:lang w:val="en-US"/>
+                    </w:rPr>
+                    <w:t xml:space="preserve"> &amp; crypto, psychology, philosophy, economics</w:t>
                   </w:r>
                   <w:r>
                     <w:rPr>
@@ -1485,8 +1592,59 @@
                       <w:szCs w:val="23"/>
                       <w:lang w:val="en-US"/>
                     </w:rPr>
-                    <w:t>Adept of tea ceremony at Urasenke Tankōkai Sunshinkai</w:t>
-                  </w:r>
+                    <w:t xml:space="preserve">Adept of tea ceremony at </w:t>
+                  </w:r>
+                  <w:proofErr w:type="spellStart"/>
+                  <w:r>
+                    <w:rPr>
+                      <w:rFonts w:ascii="Roboto Condensed" w:hAnsi="Roboto Condensed" w:cs="Charis SIL"/>
+                      <w:sz w:val="23"/>
+                      <w:szCs w:val="23"/>
+                      <w:lang w:val="en-US"/>
+                    </w:rPr>
+                    <w:t>Urasenke</w:t>
+                  </w:r>
+                  <w:proofErr w:type="spellEnd"/>
+                  <w:r>
+                    <w:rPr>
+                      <w:rFonts w:ascii="Roboto Condensed" w:hAnsi="Roboto Condensed" w:cs="Charis SIL"/>
+                      <w:sz w:val="23"/>
+                      <w:szCs w:val="23"/>
+                      <w:lang w:val="en-US"/>
+                    </w:rPr>
+                    <w:t xml:space="preserve"> </w:t>
+                  </w:r>
+                  <w:proofErr w:type="spellStart"/>
+                  <w:r>
+                    <w:rPr>
+                      <w:rFonts w:ascii="Roboto Condensed" w:hAnsi="Roboto Condensed" w:cs="Charis SIL"/>
+                      <w:sz w:val="23"/>
+                      <w:szCs w:val="23"/>
+                      <w:lang w:val="en-US"/>
+                    </w:rPr>
+                    <w:t>Tankōkai</w:t>
+                  </w:r>
+                  <w:proofErr w:type="spellEnd"/>
+                  <w:r>
+                    <w:rPr>
+                      <w:rFonts w:ascii="Roboto Condensed" w:hAnsi="Roboto Condensed" w:cs="Charis SIL"/>
+                      <w:sz w:val="23"/>
+                      <w:szCs w:val="23"/>
+                      <w:lang w:val="en-US"/>
+                    </w:rPr>
+                    <w:t xml:space="preserve"> </w:t>
+                  </w:r>
+                  <w:proofErr w:type="spellStart"/>
+                  <w:r>
+                    <w:rPr>
+                      <w:rFonts w:ascii="Roboto Condensed" w:hAnsi="Roboto Condensed" w:cs="Charis SIL"/>
+                      <w:sz w:val="23"/>
+                      <w:szCs w:val="23"/>
+                      <w:lang w:val="en-US"/>
+                    </w:rPr>
+                    <w:t>Sunshinkai</w:t>
+                  </w:r>
+                  <w:proofErr w:type="spellEnd"/>
                 </w:p>
               </w:txbxContent>
             </v:textbox>
@@ -1500,8 +1658,19 @@
           <w:szCs w:val="23"/>
           <w:lang w:val="en-US"/>
         </w:rPr>
-        <w:t>Node.js, Express, NestJS</w:t>
-      </w:r>
+        <w:t xml:space="preserve">Node.js, Express, </w:t>
+      </w:r>
+      <w:proofErr w:type="spellStart"/>
+      <w:r>
+        <w:rPr>
+          <w:rFonts w:ascii="Roboto Condensed" w:hAnsi="Roboto Condensed" w:cs="Charis SIL"/>
+          <w:sz w:val="23"/>
+          <w:szCs w:val="23"/>
+          <w:lang w:val="en-US"/>
+        </w:rPr>
+        <w:t>NestJS</w:t>
+      </w:r>
+      <w:proofErr w:type="spellEnd"/>
     </w:p>
     <w:p>
       <w:pPr>
@@ -1524,7 +1693,36 @@
           <w:szCs w:val="23"/>
           <w:lang w:val="en-US"/>
         </w:rPr>
-        <w:t>mongoose, sqlite3, Sequelize, Passport</w:t>
+        <w:t xml:space="preserve">mongoose, sqlite3, </w:t>
+      </w:r>
+      <w:proofErr w:type="spellStart"/>
+      <w:r>
+        <w:rPr>
+          <w:rFonts w:ascii="Roboto Condensed" w:hAnsi="Roboto Condensed" w:cs="Charis SIL"/>
+          <w:sz w:val="23"/>
+          <w:szCs w:val="23"/>
+          <w:lang w:val="en-US"/>
+        </w:rPr>
+        <w:t>Sequelize</w:t>
+      </w:r>
+      <w:proofErr w:type="spellEnd"/>
+      <w:r>
+        <w:rPr>
+          <w:rFonts w:ascii="Roboto Condensed" w:hAnsi="Roboto Condensed" w:cs="Charis SIL"/>
+          <w:sz w:val="23"/>
+          <w:szCs w:val="23"/>
+          <w:lang w:val="en-US"/>
+        </w:rPr>
+        <w:t>, Passport</w:t>
+      </w:r>
+      <w:r>
+        <w:rPr>
+          <w:rFonts w:ascii="Roboto Condensed" w:hAnsi="Roboto Condensed" w:cs="Charis SIL"/>
+          <w:sz w:val="23"/>
+          <w:szCs w:val="23"/>
+          <w:lang w:val="en-US"/>
+        </w:rPr>
+        <w:t>...</w:t>
       </w:r>
     </w:p>
     <w:p>
@@ -1550,6 +1748,8 @@
         </w:rPr>
         <w:t>SQL (SQLite, PostgreSQL), MongoDB</w:t>
       </w:r>
+      <w:bookmarkStart w:id="0" w:name="_GoBack"/>
+      <w:bookmarkEnd w:id="0"/>
     </w:p>
     <w:p>
       <w:pPr>
@@ -1638,8 +1838,19 @@
           <w:szCs w:val="23"/>
           <w:lang w:val="en-US"/>
         </w:rPr>
-        <w:t>, TypeScript</w:t>
-      </w:r>
+        <w:t xml:space="preserve">, </w:t>
+      </w:r>
+      <w:proofErr w:type="spellStart"/>
+      <w:r>
+        <w:rPr>
+          <w:rFonts w:ascii="Roboto Condensed" w:hAnsi="Roboto Condensed" w:cs="Charis SIL"/>
+          <w:sz w:val="23"/>
+          <w:szCs w:val="23"/>
+          <w:lang w:val="en-US"/>
+        </w:rPr>
+        <w:t>TypeScript</w:t>
+      </w:r>
+      <w:proofErr w:type="spellEnd"/>
     </w:p>
     <w:p>
       <w:pPr>
@@ -1730,6 +1941,7 @@
           <w:lang w:val="en-US"/>
         </w:rPr>
       </w:pPr>
+      <w:proofErr w:type="spellStart"/>
       <w:r>
         <w:rPr>
           <w:rFonts w:ascii="Roboto Condensed" w:hAnsi="Roboto Condensed" w:cs="Charis SIL"/>
@@ -1739,6 +1951,7 @@
         </w:rPr>
         <w:t>Git</w:t>
       </w:r>
+      <w:proofErr w:type="spellEnd"/>
       <w:r>
         <w:rPr>
           <w:rFonts w:ascii="Roboto Condensed" w:hAnsi="Roboto Condensed" w:cs="Charis SIL"/>
@@ -2246,6 +2459,7 @@
           <w:lang w:val="en-US"/>
         </w:rPr>
       </w:pPr>
+      <w:proofErr w:type="spellStart"/>
       <w:r>
         <w:rPr>
           <w:rFonts w:ascii="Roboto Condensed" w:hAnsi="Roboto Condensed" w:cs="Charis SIL"/>
@@ -2256,6 +2470,7 @@
         </w:rPr>
         <w:t>ASBiRO</w:t>
       </w:r>
+      <w:proofErr w:type="spellEnd"/>
       <w:r>
         <w:rPr>
           <w:rFonts w:ascii="Roboto Condensed" w:hAnsi="Roboto Condensed" w:cs="Charis SIL"/>
@@ -2389,15 +2604,27 @@
           <w:lang w:val="en-US"/>
         </w:rPr>
       </w:pPr>
-      <w:r>
-        <w:rPr>
-          <w:rFonts w:ascii="Roboto Condensed" w:hAnsi="Roboto Condensed" w:cs="Charis SIL"/>
-          <w:b/>
-          <w:sz w:val="23"/>
-          <w:szCs w:val="23"/>
-          <w:lang w:val="en-US"/>
-        </w:rPr>
-        <w:t>Codecool School of Programming</w:t>
+      <w:proofErr w:type="spellStart"/>
+      <w:r>
+        <w:rPr>
+          <w:rFonts w:ascii="Roboto Condensed" w:hAnsi="Roboto Condensed" w:cs="Charis SIL"/>
+          <w:b/>
+          <w:sz w:val="23"/>
+          <w:szCs w:val="23"/>
+          <w:lang w:val="en-US"/>
+        </w:rPr>
+        <w:t>Codecool</w:t>
+      </w:r>
+      <w:proofErr w:type="spellEnd"/>
+      <w:r>
+        <w:rPr>
+          <w:rFonts w:ascii="Roboto Condensed" w:hAnsi="Roboto Condensed" w:cs="Charis SIL"/>
+          <w:b/>
+          <w:sz w:val="23"/>
+          <w:szCs w:val="23"/>
+          <w:lang w:val="en-US"/>
+        </w:rPr>
+        <w:t xml:space="preserve"> School of Programming</w:t>
       </w:r>
       <w:r>
         <w:rPr>
@@ -4855,7 +5082,7 @@
 </file>
 
 <file path=customXml/itemProps1.xml><?xml version="1.0" encoding="utf-8"?>
-<ds:datastoreItem xmlns:ds="http://schemas.openxmlformats.org/officeDocument/2006/customXml" ds:itemID="{B3D47963-19F3-4C30-BC86-290FCBA15366}">
+<ds:datastoreItem xmlns:ds="http://schemas.openxmlformats.org/officeDocument/2006/customXml" ds:itemID="{C77546B7-1750-4003-8BF0-65537C83D8DB}">
   <ds:schemaRefs>
     <ds:schemaRef ds:uri="http://schemas.openxmlformats.org/officeDocument/2006/bibliography"/>
   </ds:schemaRefs>

</xml_diff>